<commit_message>
added sections and new pagination
</commit_message>
<xml_diff>
--- a/src/models/Documents de Révision.docx
+++ b/src/models/Documents de Révision.docx
@@ -26,6 +26,21 @@
       </w:sdtEndPr>
       <w:sdtContent>
         <w:p>
+          <w:pPr>
+            <w:rPr>
+              <w:rFonts w:asciiTheme="majorHAnsi" w:eastAsiaTheme="majorEastAsia" w:hAnsiTheme="majorHAnsi" w:cstheme="majorBidi"/>
+              <w:color w:val="000000" w:themeColor="accent1" w:themeShade="BF"/>
+              <w:sz w:val="32"/>
+              <w:szCs w:val="32"/>
+            </w:rPr>
+            <w:sectPr>
+              <w:pgSz w:w="12240" w:h="15840" w:code="1"/>
+              <w:pgMar w:top="1440" w:right="1440" w:bottom="1440" w:left="1440" w:header="709" w:footer="709" w:gutter="0"/>
+              <w:pgNumType w:start="0"/>
+              <w:cols w:space="708"/>
+              <w:docGrid w:linePitch="360"/>
+            </w:sectPr>
+          </w:pPr>
           <w:r>
             <w:rPr>
               <w:noProof/>
@@ -86,7 +101,7 @@
                             <w:txbxContent>
                               <w:p>
                                 <w:pPr>
-                                  <w:pStyle w:val="NoSpacing"/>
+                                  <w:pStyle w:val="Sansinterligne"/>
                                   <w:jc w:val="center"/>
                                   <w:rPr>
                                     <w:smallCaps/>
@@ -95,6 +110,7 @@
                                     <w:szCs w:val="20"/>
                                   </w:rPr>
                                 </w:pPr>
+                                <w:proofErr w:type="gramStart"/>
                                 <w:r>
                                   <w:rPr>
                                     <w:b/>
@@ -104,19 +120,7 @@
                                     <w:sz w:val="28"/>
                                     <w:szCs w:val="28"/>
                                   </w:rPr>
-                                  <w:t xml:space="preserve">{{ </w:t>
-                                </w:r>
-                                <w:proofErr w:type="spellStart"/>
-                                <w:r>
-                                  <w:rPr>
-                                    <w:b/>
-                                    <w:bCs/>
-                                    <w:smallCaps/>
-                                    <w:color w:val="FFFFFF" w:themeColor="background1"/>
-                                    <w:sz w:val="28"/>
-                                    <w:szCs w:val="28"/>
-                                  </w:rPr>
-                                  <w:t>ma</w:t>
+                                  <w:t>{{ ma</w:t>
                                 </w:r>
                                 <w:r>
                                   <w:rPr>
@@ -129,7 +133,7 @@
                                   </w:rPr>
                                   <w:t>tiere</w:t>
                                 </w:r>
-                                <w:proofErr w:type="spellEnd"/>
+                                <w:proofErr w:type="gramEnd"/>
                                 <w:r>
                                   <w:rPr>
                                     <w:b/>
@@ -263,7 +267,7 @@
             <mc:AlternateContent>
               <mc:Choice Requires="wps">
                 <w:drawing>
-                  <wp:anchor distT="0" distB="0" distL="182880" distR="182880" simplePos="0" relativeHeight="251660288" behindDoc="0" locked="0" layoutInCell="1" allowOverlap="1" wp14:anchorId="0816DC6D" wp14:editId="701300E9">
+                  <wp:anchor distT="0" distB="0" distL="182880" distR="182880" simplePos="0" relativeHeight="251660288" behindDoc="0" locked="0" layoutInCell="1" allowOverlap="1" wp14:anchorId="0816DC6D" wp14:editId="08C2D324">
                     <wp:simplePos x="0" y="0"/>
                     <mc:AlternateContent>
                       <mc:Choice Requires="wp14">
@@ -290,7 +294,7 @@
                       </mc:Fallback>
                     </mc:AlternateContent>
                     <wp:extent cx="4686300" cy="6720840"/>
-                    <wp:effectExtent l="0" t="0" r="10160" b="3810"/>
+                    <wp:effectExtent l="0" t="0" r="3810" b="3810"/>
                     <wp:wrapSquare wrapText="bothSides"/>
                     <wp:docPr id="131" name="Zone de texte 131"/>
                     <wp:cNvGraphicFramePr/>
@@ -330,7 +334,7 @@
                             <w:txbxContent>
                               <w:p>
                                 <w:pPr>
-                                  <w:pStyle w:val="NoSpacing"/>
+                                  <w:pStyle w:val="Sansinterligne"/>
                                   <w:spacing w:before="40" w:after="120" w:line="216" w:lineRule="auto"/>
                                   <w:rPr>
                                     <w:color w:val="000000" w:themeColor="accent1"/>
@@ -338,6 +342,7 @@
                                     <w:szCs w:val="72"/>
                                   </w:rPr>
                                 </w:pPr>
+                                <w:proofErr w:type="gramStart"/>
                                 <w:r>
                                   <w:rPr>
                                     <w:color w:val="000000" w:themeColor="accent1"/>
@@ -354,6 +359,7 @@
                                   </w:rPr>
                                   <w:t>titre</w:t>
                                 </w:r>
+                                <w:proofErr w:type="gramEnd"/>
                                 <w:r>
                                   <w:rPr>
                                     <w:color w:val="000000" w:themeColor="accent1"/>
@@ -365,7 +371,7 @@
                               </w:p>
                               <w:p>
                                 <w:pPr>
-                                  <w:pStyle w:val="NoSpacing"/>
+                                  <w:pStyle w:val="Sansinterligne"/>
                                   <w:pBdr>
                                     <w:top w:val="single" w:sz="4" w:space="1" w:color="auto"/>
                                   </w:pBdr>
@@ -379,6 +385,7 @@
                                     <w:szCs w:val="28"/>
                                   </w:rPr>
                                 </w:pPr>
+                                <w:proofErr w:type="gramStart"/>
                                 <w:r>
                                   <w:rPr>
                                     <w:i/>
@@ -414,6 +421,7 @@
                                   <w:t>titre</w:t>
                                 </w:r>
                                 <w:proofErr w:type="spellEnd"/>
+                                <w:proofErr w:type="gramEnd"/>
                                 <w:r>
                                   <w:rPr>
                                     <w:i/>
@@ -428,7 +436,7 @@
                               </w:p>
                               <w:p>
                                 <w:pPr>
-                                  <w:pStyle w:val="NoSpacing"/>
+                                  <w:pStyle w:val="Sansinterligne"/>
                                   <w:spacing w:before="80" w:after="40"/>
                                   <w:rPr>
                                     <w:smallCaps/>
@@ -437,6 +445,7 @@
                                     <w:szCs w:val="24"/>
                                   </w:rPr>
                                 </w:pPr>
+                                <w:proofErr w:type="gramStart"/>
                                 <w:r>
                                   <w:rPr>
                                     <w:smallCaps/>
@@ -455,6 +464,7 @@
                                   </w:rPr>
                                   <w:t>auteur</w:t>
                                 </w:r>
+                                <w:proofErr w:type="gramEnd"/>
                                 <w:r>
                                   <w:rPr>
                                     <w:smallCaps/>
@@ -491,7 +501,7 @@
                     <v:stroke joinstyle="miter"/>
                     <v:path gradientshapeok="t" o:connecttype="rect"/>
                   </v:shapetype>
-                  <v:shape id="Zone de texte 131" o:spid="_x0000_s1027" type="#_x0000_t202" style="position:absolute;margin-left:0;margin-top:0;width:369pt;height:529.2pt;z-index:251660288;visibility:visible;mso-wrap-style:square;mso-width-percent:790;mso-height-percent:350;mso-left-percent:77;mso-top-percent:540;mso-wrap-distance-left:14.4pt;mso-wrap-distance-top:0;mso-wrap-distance-right:14.4pt;mso-wrap-distance-bottom:0;mso-position-horizontal-relative:margin;mso-position-vertical-relative:page;mso-width-percent:790;mso-height-percent:350;mso-left-percent:77;mso-top-percent:540;mso-width-relative:margin;mso-height-relative:page;v-text-anchor:top" o:gfxdata="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" filled="f" stroked="f" strokeweight=".5pt">
+                  <v:shape id="Zone de texte 131" o:spid="_x0000_s1027" type="#_x0000_t202" style="position:absolute;margin-left:0;margin-top:0;width:369pt;height:529.2pt;z-index:251660288;visibility:visible;mso-wrap-style:square;mso-width-percent:790;mso-height-percent:350;mso-left-percent:77;mso-top-percent:540;mso-wrap-distance-left:14.4pt;mso-wrap-distance-top:0;mso-wrap-distance-right:14.4pt;mso-wrap-distance-bottom:0;mso-position-horizontal-relative:margin;mso-position-vertical-relative:page;mso-width-percent:790;mso-height-percent:350;mso-left-percent:77;mso-top-percent:540;mso-width-relative:margin;mso-height-relative:page;v-text-anchor:top" o:gfxdata="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" filled="f" stroked="f" strokeweight=".5pt">
                     <v:textbox style="mso-fit-shape-to-text:t" inset="0,0,0,0">
                       <w:txbxContent>
                         <w:p>
@@ -504,6 +514,7 @@
                               <w:szCs w:val="72"/>
                             </w:rPr>
                           </w:pPr>
+                          <w:proofErr w:type="gramStart"/>
                           <w:r>
                             <w:rPr>
                               <w:color w:val="000000" w:themeColor="accent1"/>
@@ -520,6 +531,7 @@
                             </w:rPr>
                             <w:t>titre</w:t>
                           </w:r>
+                          <w:proofErr w:type="gramEnd"/>
                           <w:r>
                             <w:rPr>
                               <w:color w:val="000000" w:themeColor="accent1"/>
@@ -545,6 +557,7 @@
                               <w:szCs w:val="28"/>
                             </w:rPr>
                           </w:pPr>
+                          <w:proofErr w:type="gramStart"/>
                           <w:r>
                             <w:rPr>
                               <w:i/>
@@ -556,6 +569,7 @@
                             </w:rPr>
                             <w:t xml:space="preserve">{{ </w:t>
                           </w:r>
+                          <w:proofErr w:type="spellStart"/>
                           <w:r>
                             <w:rPr>
                               <w:i/>
@@ -578,6 +592,8 @@
                             </w:rPr>
                             <w:t>titre</w:t>
                           </w:r>
+                          <w:proofErr w:type="spellEnd"/>
+                          <w:proofErr w:type="gramEnd"/>
                           <w:r>
                             <w:rPr>
                               <w:i/>
@@ -601,6 +617,7 @@
                               <w:szCs w:val="24"/>
                             </w:rPr>
                           </w:pPr>
+                          <w:proofErr w:type="gramStart"/>
                           <w:r>
                             <w:rPr>
                               <w:smallCaps/>
@@ -619,6 +636,7 @@
                             </w:rPr>
                             <w:t>auteur</w:t>
                           </w:r>
+                          <w:proofErr w:type="gramEnd"/>
                           <w:r>
                             <w:rPr>
                               <w:smallCaps/>
@@ -636,11 +654,6 @@
                 </w:pict>
               </mc:Fallback>
             </mc:AlternateContent>
-          </w:r>
-        </w:p>
-        <w:p>
-          <w:r>
-            <w:br w:type="page"/>
           </w:r>
         </w:p>
         <w:sdt>
@@ -667,7 +680,7 @@
           <w:sdtContent>
             <w:p>
               <w:pPr>
-                <w:pStyle w:val="TOCHeading"/>
+                <w:pStyle w:val="En-ttedetabledesmatires"/>
               </w:pPr>
               <w:r>
                 <w:rPr>
@@ -678,7 +691,7 @@
             </w:p>
             <w:p>
               <w:pPr>
-                <w:pStyle w:val="TOC1"/>
+                <w:pStyle w:val="TM1"/>
                 <w:rPr>
                   <w:rFonts w:asciiTheme="minorHAnsi" w:hAnsiTheme="minorHAnsi"/>
                   <w:sz w:val="22"/>
@@ -697,7 +710,7 @@
               <w:hyperlink w:anchor="_Toc16779440" w:history="1">
                 <w:r>
                   <w:rPr>
-                    <w:rStyle w:val="Hyperlink"/>
+                    <w:rStyle w:val="Hyperlien"/>
                   </w:rPr>
                   <w:t>1.</w:t>
                 </w:r>
@@ -711,9 +724,21 @@
                 </w:r>
                 <w:r>
                   <w:rPr>
-                    <w:rStyle w:val="Hyperlink"/>
+                    <w:rStyle w:val="Hyperlien"/>
                   </w:rPr>
-                  <w:t>VEUILLEZ RAFRAICHIR LA TABLE</w:t>
+                  <w:t>VEUILLEZ RAFRAIC</w:t>
+                </w:r>
+                <w:r>
+                  <w:rPr>
+                    <w:rStyle w:val="Hyperlien"/>
+                  </w:rPr>
+                  <w:t>H</w:t>
+                </w:r>
+                <w:r>
+                  <w:rPr>
+                    <w:rStyle w:val="Hyperlien"/>
+                  </w:rPr>
+                  <w:t>IR LA TABLE</w:t>
                 </w:r>
                 <w:r>
                   <w:rPr>
@@ -770,15 +795,22 @@
             </w:p>
           </w:sdtContent>
         </w:sdt>
-        <w:p/>
         <w:p>
-          <w:r>
-            <w:br w:type="page"/>
-          </w:r>
+          <w:pPr>
+            <w:sectPr>
+              <w:headerReference w:type="default" r:id="rId8"/>
+              <w:footerReference w:type="default" r:id="rId9"/>
+              <w:pgSz w:w="12240" w:h="15840" w:code="1"/>
+              <w:pgMar w:top="1440" w:right="1440" w:bottom="1440" w:left="1440" w:header="709" w:footer="709" w:gutter="0"/>
+              <w:pgNumType w:fmt="lowerRoman" w:start="1"/>
+              <w:cols w:space="708"/>
+              <w:docGrid w:linePitch="360"/>
+            </w:sectPr>
+          </w:pPr>
         </w:p>
         <w:p>
           <w:pPr>
-            <w:pStyle w:val="Heading1"/>
+            <w:pStyle w:val="Titre1"/>
           </w:pPr>
           <w:bookmarkStart w:id="0" w:name="_Toc16779440"/>
           <w:r>
@@ -791,11 +823,11 @@
     </w:sdt>
     <w:bookmarkEnd w:id="0" w:displacedByCustomXml="prev"/>
     <w:sectPr>
-      <w:headerReference w:type="default" r:id="rId8"/>
-      <w:footerReference w:type="default" r:id="rId9"/>
+      <w:headerReference w:type="first" r:id="rId10"/>
+      <w:footerReference w:type="first" r:id="rId11"/>
       <w:pgSz w:w="12240" w:h="15840" w:code="1"/>
       <w:pgMar w:top="1440" w:right="1440" w:bottom="1440" w:left="1440" w:header="709" w:footer="709" w:gutter="0"/>
-      <w:pgNumType w:start="0"/>
+      <w:pgNumType w:start="1"/>
       <w:cols w:space="708"/>
       <w:titlePg/>
       <w:docGrid w:linePitch="360"/>
@@ -833,26 +865,21 @@
 <w:ftr xmlns:wpc="http://schemas.microsoft.com/office/word/2010/wordprocessingCanvas" xmlns:cx="http://schemas.microsoft.com/office/drawing/2014/chartex" xmlns:cx1="http://schemas.microsoft.com/office/drawing/2015/9/8/chartex" xmlns:cx2="http://schemas.microsoft.com/office/drawing/2015/10/21/chartex" xmlns:cx3="http://schemas.microsoft.com/office/drawing/2016/5/9/chartex" xmlns:cx4="http://schemas.microsoft.com/office/drawing/2016/5/10/chartex" xmlns:cx5="http://schemas.microsoft.com/office/drawing/2016/5/11/chartex" xmlns:cx6="http://schemas.microsoft.com/office/drawing/2016/5/12/chartex" xmlns:cx7="http://schemas.microsoft.com/office/drawing/2016/5/13/chartex" xmlns:cx8="http://schemas.microsoft.com/office/drawing/2016/5/14/chartex" xmlns:mc="http://schemas.openxmlformats.org/markup-compatibility/2006" xmlns:aink="http://schemas.microsoft.com/office/drawing/2016/ink" xmlns:am3d="http://schemas.microsoft.com/office/drawing/2017/model3d" xmlns:o="urn:schemas-microsoft-com:office:office" xmlns:r="http://schemas.openxmlformats.org/officeDocument/2006/relationships" xmlns:m="http://schemas.openxmlformats.org/officeDocument/2006/math" xmlns:v="urn:schemas-microsoft-com:vml" xmlns:wp14="http://schemas.microsoft.com/office/word/2010/wordprocessingDrawing" xmlns:wp="http://schemas.openxmlformats.org/drawingml/2006/wordprocessingDrawing" xmlns:w10="urn:schemas-microsoft-com:office:word" xmlns:w="http://schemas.openxmlformats.org/wordprocessingml/2006/main" xmlns:w14="http://schemas.microsoft.com/office/word/2010/wordml" xmlns:w15="http://schemas.microsoft.com/office/word/2012/wordml" xmlns:w16cex="http://schemas.microsoft.com/office/word/2018/wordml/cex" xmlns:w16cid="http://schemas.microsoft.com/office/word/2016/wordml/cid" xmlns:w16="http://schemas.microsoft.com/office/word/2018/wordml" xmlns:w16se="http://schemas.microsoft.com/office/word/2015/wordml/symex" xmlns:wpg="http://schemas.microsoft.com/office/word/2010/wordprocessingGroup" xmlns:wpi="http://schemas.microsoft.com/office/word/2010/wordprocessingInk" xmlns:wne="http://schemas.microsoft.com/office/word/2006/wordml" xmlns:wps="http://schemas.microsoft.com/office/word/2010/wordprocessingShape" mc:Ignorable="w14 w15 w16se w16cid w16 w16cex wp14">
   <w:p>
     <w:pPr>
-      <w:pStyle w:val="Footer"/>
+      <w:pStyle w:val="Pieddepage"/>
       <w:rPr>
         <w:sz w:val="26"/>
         <w:szCs w:val="26"/>
       </w:rPr>
     </w:pPr>
-    <w:r>
-      <w:rPr>
-        <w:sz w:val="26"/>
-        <w:szCs w:val="26"/>
-      </w:rPr>
-      <w:t xml:space="preserve">{{ </w:t>
-    </w:r>
-    <w:r>
-      <w:rPr>
-        <w:sz w:val="26"/>
-        <w:szCs w:val="26"/>
-      </w:rPr>
-      <w:t>niveau</w:t>
-    </w:r>
+    <w:proofErr w:type="gramStart"/>
+    <w:r>
+      <w:rPr>
+        <w:sz w:val="26"/>
+        <w:szCs w:val="26"/>
+      </w:rPr>
+      <w:t>{{ niveau</w:t>
+    </w:r>
+    <w:proofErr w:type="gramEnd"/>
     <w:r>
       <w:rPr>
         <w:sz w:val="26"/>
@@ -873,59 +900,23 @@
         <w:sz w:val="26"/>
         <w:szCs w:val="26"/>
       </w:rPr>
-      <w:t xml:space="preserve">{{ </w:t>
-    </w:r>
-    <w:proofErr w:type="spellStart"/>
+      <w:t>{{ matiere }}</w:t>
+    </w:r>
     <w:r>
       <w:rPr>
         <w:smallCaps/>
         <w:sz w:val="26"/>
         <w:szCs w:val="26"/>
       </w:rPr>
-      <w:t>matiere</w:t>
-    </w:r>
-    <w:proofErr w:type="spellEnd"/>
+      <w:t>-</w:t>
+    </w:r>
     <w:r>
       <w:rPr>
         <w:smallCaps/>
         <w:sz w:val="26"/>
         <w:szCs w:val="26"/>
       </w:rPr>
-      <w:t xml:space="preserve"> }}</w:t>
-    </w:r>
-    <w:r>
-      <w:rPr>
-        <w:smallCaps/>
-        <w:sz w:val="26"/>
-        <w:szCs w:val="26"/>
-      </w:rPr>
-      <w:t>-</w:t>
-    </w:r>
-    <w:r>
-      <w:rPr>
-        <w:smallCaps/>
-        <w:sz w:val="26"/>
-        <w:szCs w:val="26"/>
-      </w:rPr>
-      <w:t xml:space="preserve">{{ </w:t>
-    </w:r>
-    <w:proofErr w:type="spellStart"/>
-    <w:r>
-      <w:rPr>
-        <w:smallCaps/>
-        <w:sz w:val="26"/>
-        <w:szCs w:val="26"/>
-      </w:rPr>
-      <w:t>numero</w:t>
-    </w:r>
-    <w:proofErr w:type="spellEnd"/>
-    <w:r>
-      <w:rPr>
-        <w:smallCaps/>
-        <w:sz w:val="26"/>
-        <w:szCs w:val="26"/>
-      </w:rPr>
-      <w:t xml:space="preserve"> }}</w:t>
+      <w:t>{{ numero }}</w:t>
     </w:r>
     <w:r>
       <w:rPr>
@@ -947,7 +938,15 @@
         <w:szCs w:val="26"/>
         <w:lang w:val="fr-FR"/>
       </w:rPr>
-      <w:t xml:space="preserve">Page </w:t>
+      <w:t>P</w:t>
+    </w:r>
+    <w:r>
+      <w:rPr>
+        <w:sz w:val="26"/>
+        <w:szCs w:val="26"/>
+        <w:lang w:val="fr-FR"/>
+      </w:rPr>
+      <w:t xml:space="preserve">age </w:t>
     </w:r>
     <w:r>
       <w:rPr>
@@ -965,7 +964,7 @@
         <w:sz w:val="26"/>
         <w:szCs w:val="26"/>
       </w:rPr>
-      <w:instrText>PAGE  \* Arabic  \* MERGEFORMAT</w:instrText>
+      <w:instrText xml:space="preserve"> PAGE  \* MERGEFORMAT </w:instrText>
     </w:r>
     <w:r>
       <w:rPr>
@@ -982,7 +981,6 @@
         <w:bCs/>
         <w:sz w:val="26"/>
         <w:szCs w:val="26"/>
-        <w:lang w:val="fr-FR"/>
       </w:rPr>
       <w:t>1</w:t>
     </w:r>
@@ -1019,7 +1017,7 @@
         <w:sz w:val="26"/>
         <w:szCs w:val="26"/>
       </w:rPr>
-      <w:instrText>NUMPAGES  \* Arabic  \* MERGEFORMAT</w:instrText>
+      <w:instrText xml:space="preserve"> SECTIONPAGES  \* MERGEFORMAT </w:instrText>
     </w:r>
     <w:r>
       <w:rPr>
@@ -1034,11 +1032,11 @@
       <w:rPr>
         <w:b/>
         <w:bCs/>
-        <w:sz w:val="26"/>
-        <w:szCs w:val="26"/>
-        <w:lang w:val="fr-FR"/>
-      </w:rPr>
-      <w:t>2</w:t>
+        <w:noProof/>
+        <w:sz w:val="26"/>
+        <w:szCs w:val="26"/>
+      </w:rPr>
+      <w:t>1</w:t>
     </w:r>
     <w:r>
       <w:rPr>
@@ -1049,6 +1047,201 @@
       </w:rPr>
       <w:fldChar w:fldCharType="end"/>
     </w:r>
+  </w:p>
+</w:ftr>
+</file>
+
+<file path=word/footer2.xml><?xml version="1.0" encoding="utf-8"?>
+<w:ftr xmlns:wpc="http://schemas.microsoft.com/office/word/2010/wordprocessingCanvas" xmlns:cx="http://schemas.microsoft.com/office/drawing/2014/chartex" xmlns:cx1="http://schemas.microsoft.com/office/drawing/2015/9/8/chartex" xmlns:cx2="http://schemas.microsoft.com/office/drawing/2015/10/21/chartex" xmlns:cx3="http://schemas.microsoft.com/office/drawing/2016/5/9/chartex" xmlns:cx4="http://schemas.microsoft.com/office/drawing/2016/5/10/chartex" xmlns:cx5="http://schemas.microsoft.com/office/drawing/2016/5/11/chartex" xmlns:cx6="http://schemas.microsoft.com/office/drawing/2016/5/12/chartex" xmlns:cx7="http://schemas.microsoft.com/office/drawing/2016/5/13/chartex" xmlns:cx8="http://schemas.microsoft.com/office/drawing/2016/5/14/chartex" xmlns:mc="http://schemas.openxmlformats.org/markup-compatibility/2006" xmlns:aink="http://schemas.microsoft.com/office/drawing/2016/ink" xmlns:am3d="http://schemas.microsoft.com/office/drawing/2017/model3d" xmlns:o="urn:schemas-microsoft-com:office:office" xmlns:r="http://schemas.openxmlformats.org/officeDocument/2006/relationships" xmlns:m="http://schemas.openxmlformats.org/officeDocument/2006/math" xmlns:v="urn:schemas-microsoft-com:vml" xmlns:wp14="http://schemas.microsoft.com/office/word/2010/wordprocessingDrawing" xmlns:wp="http://schemas.openxmlformats.org/drawingml/2006/wordprocessingDrawing" xmlns:w10="urn:schemas-microsoft-com:office:word" xmlns:w="http://schemas.openxmlformats.org/wordprocessingml/2006/main" xmlns:w14="http://schemas.microsoft.com/office/word/2010/wordml" xmlns:w15="http://schemas.microsoft.com/office/word/2012/wordml" xmlns:w16cex="http://schemas.microsoft.com/office/word/2018/wordml/cex" xmlns:w16cid="http://schemas.microsoft.com/office/word/2016/wordml/cid" xmlns:w16="http://schemas.microsoft.com/office/word/2018/wordml" xmlns:w16se="http://schemas.microsoft.com/office/word/2015/wordml/symex" xmlns:wpg="http://schemas.microsoft.com/office/word/2010/wordprocessingGroup" xmlns:wpi="http://schemas.microsoft.com/office/word/2010/wordprocessingInk" xmlns:wne="http://schemas.microsoft.com/office/word/2006/wordml" xmlns:wps="http://schemas.microsoft.com/office/word/2010/wordprocessingShape" mc:Ignorable="w14 w15 w16se w16cid w16 w16cex wp14">
+  <w:p>
+    <w:pPr>
+      <w:pStyle w:val="Pieddepage"/>
+      <w:rPr>
+        <w:sz w:val="26"/>
+        <w:szCs w:val="26"/>
+      </w:rPr>
+    </w:pPr>
+    <w:proofErr w:type="gramStart"/>
+    <w:r>
+      <w:rPr>
+        <w:sz w:val="26"/>
+        <w:szCs w:val="26"/>
+      </w:rPr>
+      <w:t>{{ niveau</w:t>
+    </w:r>
+    <w:proofErr w:type="gramEnd"/>
+    <w:r>
+      <w:rPr>
+        <w:sz w:val="26"/>
+        <w:szCs w:val="26"/>
+      </w:rPr>
+      <w:t xml:space="preserve"> }}</w:t>
+    </w:r>
+    <w:r>
+      <w:rPr>
+        <w:sz w:val="26"/>
+        <w:szCs w:val="26"/>
+      </w:rPr>
+      <w:ptab w:relativeTo="margin" w:alignment="center" w:leader="none"/>
+    </w:r>
+    <w:r>
+      <w:rPr>
+        <w:smallCaps/>
+        <w:sz w:val="26"/>
+        <w:szCs w:val="26"/>
+      </w:rPr>
+      <w:t>{{ matiere }}</w:t>
+    </w:r>
+    <w:r>
+      <w:rPr>
+        <w:smallCaps/>
+        <w:sz w:val="26"/>
+        <w:szCs w:val="26"/>
+      </w:rPr>
+      <w:t>-</w:t>
+    </w:r>
+    <w:r>
+      <w:rPr>
+        <w:smallCaps/>
+        <w:sz w:val="26"/>
+        <w:szCs w:val="26"/>
+      </w:rPr>
+      <w:t>{{ numero }}</w:t>
+    </w:r>
+    <w:r>
+      <w:rPr>
+        <w:sz w:val="26"/>
+        <w:szCs w:val="26"/>
+      </w:rPr>
+      <w:t xml:space="preserve"> </w:t>
+    </w:r>
+    <w:r>
+      <w:rPr>
+        <w:sz w:val="26"/>
+        <w:szCs w:val="26"/>
+      </w:rPr>
+      <w:ptab w:relativeTo="margin" w:alignment="right" w:leader="none"/>
+    </w:r>
+    <w:r>
+      <w:rPr>
+        <w:sz w:val="26"/>
+        <w:szCs w:val="26"/>
+        <w:lang w:val="fr-FR"/>
+      </w:rPr>
+      <w:t>P</w:t>
+    </w:r>
+    <w:bookmarkStart w:id="1" w:name="OLE_LINK5"/>
+    <w:bookmarkStart w:id="2" w:name="OLE_LINK6"/>
+    <w:r>
+      <w:rPr>
+        <w:sz w:val="26"/>
+        <w:szCs w:val="26"/>
+        <w:lang w:val="fr-FR"/>
+      </w:rPr>
+      <w:t xml:space="preserve">age </w:t>
+    </w:r>
+    <w:r>
+      <w:rPr>
+        <w:b/>
+        <w:bCs/>
+        <w:sz w:val="26"/>
+        <w:szCs w:val="26"/>
+      </w:rPr>
+      <w:fldChar w:fldCharType="begin"/>
+    </w:r>
+    <w:r>
+      <w:rPr>
+        <w:b/>
+        <w:bCs/>
+        <w:sz w:val="26"/>
+        <w:szCs w:val="26"/>
+      </w:rPr>
+      <w:instrText xml:space="preserve"> PAGE  \* MERGEFORMAT </w:instrText>
+    </w:r>
+    <w:r>
+      <w:rPr>
+        <w:b/>
+        <w:bCs/>
+        <w:sz w:val="26"/>
+        <w:szCs w:val="26"/>
+      </w:rPr>
+      <w:fldChar w:fldCharType="separate"/>
+    </w:r>
+    <w:r>
+      <w:rPr>
+        <w:b/>
+        <w:bCs/>
+        <w:noProof/>
+        <w:sz w:val="26"/>
+        <w:szCs w:val="26"/>
+      </w:rPr>
+      <w:t>0</w:t>
+    </w:r>
+    <w:r>
+      <w:rPr>
+        <w:b/>
+        <w:bCs/>
+        <w:sz w:val="26"/>
+        <w:szCs w:val="26"/>
+      </w:rPr>
+      <w:fldChar w:fldCharType="end"/>
+    </w:r>
+    <w:r>
+      <w:rPr>
+        <w:sz w:val="26"/>
+        <w:szCs w:val="26"/>
+        <w:lang w:val="fr-FR"/>
+      </w:rPr>
+      <w:t xml:space="preserve"> sur </w:t>
+    </w:r>
+    <w:r>
+      <w:rPr>
+        <w:b/>
+        <w:bCs/>
+        <w:sz w:val="26"/>
+        <w:szCs w:val="26"/>
+      </w:rPr>
+      <w:fldChar w:fldCharType="begin"/>
+    </w:r>
+    <w:r>
+      <w:rPr>
+        <w:b/>
+        <w:bCs/>
+        <w:sz w:val="26"/>
+        <w:szCs w:val="26"/>
+      </w:rPr>
+      <w:instrText xml:space="preserve"> SECTIONPAGES  \* MERGEFORMAT </w:instrText>
+    </w:r>
+    <w:r>
+      <w:rPr>
+        <w:b/>
+        <w:bCs/>
+        <w:sz w:val="26"/>
+        <w:szCs w:val="26"/>
+      </w:rPr>
+      <w:fldChar w:fldCharType="separate"/>
+    </w:r>
+    <w:r>
+      <w:rPr>
+        <w:b/>
+        <w:bCs/>
+        <w:noProof/>
+        <w:sz w:val="26"/>
+        <w:szCs w:val="26"/>
+      </w:rPr>
+      <w:t>1</w:t>
+    </w:r>
+    <w:r>
+      <w:rPr>
+        <w:b/>
+        <w:bCs/>
+        <w:sz w:val="26"/>
+        <w:szCs w:val="26"/>
+      </w:rPr>
+      <w:fldChar w:fldCharType="end"/>
+    </w:r>
+    <w:bookmarkEnd w:id="1"/>
+    <w:bookmarkEnd w:id="2"/>
   </w:p>
 </w:ftr>
 </file>
@@ -1082,29 +1275,49 @@
 <w:hdr xmlns:wpc="http://schemas.microsoft.com/office/word/2010/wordprocessingCanvas" xmlns:cx="http://schemas.microsoft.com/office/drawing/2014/chartex" xmlns:cx1="http://schemas.microsoft.com/office/drawing/2015/9/8/chartex" xmlns:cx2="http://schemas.microsoft.com/office/drawing/2015/10/21/chartex" xmlns:cx3="http://schemas.microsoft.com/office/drawing/2016/5/9/chartex" xmlns:cx4="http://schemas.microsoft.com/office/drawing/2016/5/10/chartex" xmlns:cx5="http://schemas.microsoft.com/office/drawing/2016/5/11/chartex" xmlns:cx6="http://schemas.microsoft.com/office/drawing/2016/5/12/chartex" xmlns:cx7="http://schemas.microsoft.com/office/drawing/2016/5/13/chartex" xmlns:cx8="http://schemas.microsoft.com/office/drawing/2016/5/14/chartex" xmlns:mc="http://schemas.openxmlformats.org/markup-compatibility/2006" xmlns:aink="http://schemas.microsoft.com/office/drawing/2016/ink" xmlns:am3d="http://schemas.microsoft.com/office/drawing/2017/model3d" xmlns:o="urn:schemas-microsoft-com:office:office" xmlns:r="http://schemas.openxmlformats.org/officeDocument/2006/relationships" xmlns:m="http://schemas.openxmlformats.org/officeDocument/2006/math" xmlns:v="urn:schemas-microsoft-com:vml" xmlns:wp14="http://schemas.microsoft.com/office/word/2010/wordprocessingDrawing" xmlns:wp="http://schemas.openxmlformats.org/drawingml/2006/wordprocessingDrawing" xmlns:w10="urn:schemas-microsoft-com:office:word" xmlns:w="http://schemas.openxmlformats.org/wordprocessingml/2006/main" xmlns:w14="http://schemas.microsoft.com/office/word/2010/wordml" xmlns:w15="http://schemas.microsoft.com/office/word/2012/wordml" xmlns:w16cex="http://schemas.microsoft.com/office/word/2018/wordml/cex" xmlns:w16cid="http://schemas.microsoft.com/office/word/2016/wordml/cid" xmlns:w16="http://schemas.microsoft.com/office/word/2018/wordml" xmlns:w16se="http://schemas.microsoft.com/office/word/2015/wordml/symex" xmlns:wpg="http://schemas.microsoft.com/office/word/2010/wordprocessingGroup" xmlns:wpi="http://schemas.microsoft.com/office/word/2010/wordprocessingInk" xmlns:wne="http://schemas.microsoft.com/office/word/2006/wordml" xmlns:wps="http://schemas.microsoft.com/office/word/2010/wordprocessingShape" mc:Ignorable="w14 w15 w16se w16cid w16 w16cex wp14">
   <w:p>
     <w:pPr>
-      <w:pStyle w:val="Header"/>
+      <w:pStyle w:val="En-tte"/>
       <w:rPr>
         <w:smallCaps/>
       </w:rPr>
     </w:pPr>
+    <w:proofErr w:type="gramStart"/>
     <w:r>
       <w:rPr>
         <w:smallCaps/>
       </w:rPr>
-      <w:t xml:space="preserve">{{ </w:t>
-    </w:r>
+      <w:t>{{ auteur</w:t>
+    </w:r>
+    <w:proofErr w:type="gramEnd"/>
     <w:r>
       <w:rPr>
         <w:smallCaps/>
       </w:rPr>
-      <w:t>auteur</w:t>
-    </w:r>
-    <w:r>
+      <w:t xml:space="preserve"> }}</w:t>
+    </w:r>
+  </w:p>
+</w:hdr>
+</file>
+
+<file path=word/header2.xml><?xml version="1.0" encoding="utf-8"?>
+<w:hdr xmlns:wpc="http://schemas.microsoft.com/office/word/2010/wordprocessingCanvas" xmlns:cx="http://schemas.microsoft.com/office/drawing/2014/chartex" xmlns:cx1="http://schemas.microsoft.com/office/drawing/2015/9/8/chartex" xmlns:cx2="http://schemas.microsoft.com/office/drawing/2015/10/21/chartex" xmlns:cx3="http://schemas.microsoft.com/office/drawing/2016/5/9/chartex" xmlns:cx4="http://schemas.microsoft.com/office/drawing/2016/5/10/chartex" xmlns:cx5="http://schemas.microsoft.com/office/drawing/2016/5/11/chartex" xmlns:cx6="http://schemas.microsoft.com/office/drawing/2016/5/12/chartex" xmlns:cx7="http://schemas.microsoft.com/office/drawing/2016/5/13/chartex" xmlns:cx8="http://schemas.microsoft.com/office/drawing/2016/5/14/chartex" xmlns:mc="http://schemas.openxmlformats.org/markup-compatibility/2006" xmlns:aink="http://schemas.microsoft.com/office/drawing/2016/ink" xmlns:am3d="http://schemas.microsoft.com/office/drawing/2017/model3d" xmlns:o="urn:schemas-microsoft-com:office:office" xmlns:r="http://schemas.openxmlformats.org/officeDocument/2006/relationships" xmlns:m="http://schemas.openxmlformats.org/officeDocument/2006/math" xmlns:v="urn:schemas-microsoft-com:vml" xmlns:wp14="http://schemas.microsoft.com/office/word/2010/wordprocessingDrawing" xmlns:wp="http://schemas.openxmlformats.org/drawingml/2006/wordprocessingDrawing" xmlns:w10="urn:schemas-microsoft-com:office:word" xmlns:w="http://schemas.openxmlformats.org/wordprocessingml/2006/main" xmlns:w14="http://schemas.microsoft.com/office/word/2010/wordml" xmlns:w15="http://schemas.microsoft.com/office/word/2012/wordml" xmlns:w16cex="http://schemas.microsoft.com/office/word/2018/wordml/cex" xmlns:w16cid="http://schemas.microsoft.com/office/word/2016/wordml/cid" xmlns:w16="http://schemas.microsoft.com/office/word/2018/wordml" xmlns:w16se="http://schemas.microsoft.com/office/word/2015/wordml/symex" xmlns:wpg="http://schemas.microsoft.com/office/word/2010/wordprocessingGroup" xmlns:wpi="http://schemas.microsoft.com/office/word/2010/wordprocessingInk" xmlns:wne="http://schemas.microsoft.com/office/word/2006/wordml" xmlns:wps="http://schemas.microsoft.com/office/word/2010/wordprocessingShape" mc:Ignorable="w14 w15 w16se w16cid w16 w16cex wp14">
+  <w:p>
+    <w:pPr>
+      <w:pStyle w:val="En-tte"/>
       <w:rPr>
         <w:smallCaps/>
       </w:rPr>
-      <w:t xml:space="preserve"> }}</w:t>
-    </w:r>
+    </w:pPr>
+    <w:r>
+      <w:rPr>
+        <w:smallCaps/>
+      </w:rPr>
+      <w:t>{{ auteur }}</w:t>
+    </w:r>
+  </w:p>
+  <w:p>
+    <w:pPr>
+      <w:pStyle w:val="En-tte"/>
+    </w:pPr>
   </w:p>
 </w:hdr>
 </file>
@@ -1118,7 +1331,7 @@
     <w:lvl w:ilvl="0" w:tplc="8DAA3CF2">
       <w:start w:val="1"/>
       <w:numFmt w:val="lowerRoman"/>
-      <w:pStyle w:val="Heading4"/>
+      <w:pStyle w:val="Titre4"/>
       <w:lvlText w:val="%1."/>
       <w:lvlJc w:val="left"/>
       <w:pPr>
@@ -1547,7 +1760,7 @@
     <w:lvl w:ilvl="0" w:tplc="0FAEFC90">
       <w:start w:val="1"/>
       <w:numFmt w:val="decimal"/>
-      <w:pStyle w:val="Heading1"/>
+      <w:pStyle w:val="Titre1"/>
       <w:lvlText w:val="%1."/>
       <w:lvlJc w:val="left"/>
       <w:pPr>
@@ -1751,7 +1964,7 @@
     <w:lvl w:ilvl="0" w:tplc="8C08980C">
       <w:start w:val="1"/>
       <w:numFmt w:val="upperLetter"/>
-      <w:pStyle w:val="Heading2"/>
+      <w:pStyle w:val="Titre2"/>
       <w:lvlText w:val="%1."/>
       <w:lvlJc w:val="left"/>
       <w:pPr>
@@ -2156,7 +2369,7 @@
     <w:lvl w:ilvl="0" w:tplc="9CB8C08A">
       <w:start w:val="1"/>
       <w:numFmt w:val="lowerLetter"/>
-      <w:pStyle w:val="Heading3"/>
+      <w:pStyle w:val="Titre3"/>
       <w:lvlText w:val="%1."/>
       <w:lvlJc w:val="left"/>
       <w:pPr>
@@ -2807,11 +3020,11 @@
       <w:sz w:val="24"/>
     </w:rPr>
   </w:style>
-  <w:style w:type="paragraph" w:styleId="Heading1">
+  <w:style w:type="paragraph" w:styleId="Titre1">
     <w:name w:val="heading 1"/>
     <w:basedOn w:val="Normal"/>
     <w:next w:val="Normal"/>
-    <w:link w:val="Heading1Char"/>
+    <w:link w:val="Titre1Car"/>
     <w:uiPriority w:val="9"/>
     <w:qFormat/>
     <w:rsid w:val="003A4986"/>
@@ -2835,11 +3048,11 @@
       <w:szCs w:val="32"/>
     </w:rPr>
   </w:style>
-  <w:style w:type="paragraph" w:styleId="Heading2">
+  <w:style w:type="paragraph" w:styleId="Titre2">
     <w:name w:val="heading 2"/>
     <w:basedOn w:val="Normal"/>
     <w:next w:val="Normal"/>
-    <w:link w:val="Heading2Char"/>
+    <w:link w:val="Titre2Car"/>
     <w:uiPriority w:val="9"/>
     <w:unhideWhenUsed/>
     <w:qFormat/>
@@ -2861,11 +3074,11 @@
       <w:u w:val="single"/>
     </w:rPr>
   </w:style>
-  <w:style w:type="paragraph" w:styleId="Heading3">
+  <w:style w:type="paragraph" w:styleId="Titre3">
     <w:name w:val="heading 3"/>
-    <w:basedOn w:val="ListParagraph"/>
+    <w:basedOn w:val="Paragraphedeliste"/>
     <w:next w:val="Normal"/>
-    <w:link w:val="Heading3Char"/>
+    <w:link w:val="Titre3Car"/>
     <w:uiPriority w:val="9"/>
     <w:unhideWhenUsed/>
     <w:qFormat/>
@@ -2883,11 +3096,11 @@
       <w:szCs w:val="26"/>
     </w:rPr>
   </w:style>
-  <w:style w:type="paragraph" w:styleId="Heading4">
+  <w:style w:type="paragraph" w:styleId="Titre4">
     <w:name w:val="heading 4"/>
     <w:basedOn w:val="Normal"/>
     <w:next w:val="Normal"/>
-    <w:link w:val="Heading4Char"/>
+    <w:link w:val="Titre4Car"/>
     <w:uiPriority w:val="9"/>
     <w:unhideWhenUsed/>
     <w:qFormat/>
@@ -2911,13 +3124,13 @@
       <w:szCs w:val="26"/>
     </w:rPr>
   </w:style>
-  <w:style w:type="character" w:default="1" w:styleId="DefaultParagraphFont">
+  <w:style w:type="character" w:default="1" w:styleId="Policepardfaut">
     <w:name w:val="Default Paragraph Font"/>
     <w:uiPriority w:val="1"/>
     <w:semiHidden/>
     <w:unhideWhenUsed/>
   </w:style>
-  <w:style w:type="table" w:default="1" w:styleId="TableNormal">
+  <w:style w:type="table" w:default="1" w:styleId="TableauNormal">
     <w:name w:val="Normal Table"/>
     <w:uiPriority w:val="99"/>
     <w:semiHidden/>
@@ -2932,15 +3145,15 @@
       </w:tblCellMar>
     </w:tblPr>
   </w:style>
-  <w:style w:type="numbering" w:default="1" w:styleId="NoList">
+  <w:style w:type="numbering" w:default="1" w:styleId="Aucuneliste">
     <w:name w:val="No List"/>
     <w:uiPriority w:val="99"/>
     <w:semiHidden/>
     <w:unhideWhenUsed/>
   </w:style>
-  <w:style w:type="paragraph" w:styleId="NoSpacing">
+  <w:style w:type="paragraph" w:styleId="Sansinterligne">
     <w:name w:val="No Spacing"/>
-    <w:link w:val="NoSpacingChar"/>
+    <w:link w:val="SansinterligneCar"/>
     <w:uiPriority w:val="1"/>
     <w:qFormat/>
     <w:rsid w:val="00800526"/>
@@ -2952,10 +3165,10 @@
       <w:lang w:eastAsia="fr-CA"/>
     </w:rPr>
   </w:style>
-  <w:style w:type="character" w:customStyle="1" w:styleId="NoSpacingChar">
-    <w:name w:val="No Spacing Char"/>
-    <w:basedOn w:val="DefaultParagraphFont"/>
-    <w:link w:val="NoSpacing"/>
+  <w:style w:type="character" w:customStyle="1" w:styleId="SansinterligneCar">
+    <w:name w:val="Sans interligne Car"/>
+    <w:basedOn w:val="Policepardfaut"/>
+    <w:link w:val="Sansinterligne"/>
     <w:uiPriority w:val="1"/>
     <w:rsid w:val="00800526"/>
     <w:rPr>
@@ -2963,7 +3176,7 @@
       <w:lang w:eastAsia="fr-CA"/>
     </w:rPr>
   </w:style>
-  <w:style w:type="paragraph" w:styleId="ListParagraph">
+  <w:style w:type="paragraph" w:styleId="Paragraphedeliste">
     <w:name w:val="List Paragraph"/>
     <w:basedOn w:val="Normal"/>
     <w:uiPriority w:val="34"/>
@@ -2974,9 +3187,9 @@
       <w:contextualSpacing/>
     </w:pPr>
   </w:style>
-  <w:style w:type="character" w:styleId="PlaceholderText">
+  <w:style w:type="character" w:styleId="Textedelespacerserv">
     <w:name w:val="Placeholder Text"/>
-    <w:basedOn w:val="DefaultParagraphFont"/>
+    <w:basedOn w:val="Policepardfaut"/>
     <w:uiPriority w:val="99"/>
     <w:semiHidden/>
     <w:rsid w:val="00D807E2"/>
@@ -2984,10 +3197,10 @@
       <w:color w:val="808080"/>
     </w:rPr>
   </w:style>
-  <w:style w:type="paragraph" w:styleId="Header">
+  <w:style w:type="paragraph" w:styleId="En-tte">
     <w:name w:val="header"/>
     <w:basedOn w:val="Normal"/>
-    <w:link w:val="HeaderChar"/>
+    <w:link w:val="En-tteCar"/>
     <w:uiPriority w:val="99"/>
     <w:unhideWhenUsed/>
     <w:rsid w:val="00D807E2"/>
@@ -2999,10 +3212,10 @@
       <w:spacing w:after="0" w:line="240" w:lineRule="auto"/>
     </w:pPr>
   </w:style>
-  <w:style w:type="character" w:customStyle="1" w:styleId="HeaderChar">
-    <w:name w:val="Header Char"/>
-    <w:basedOn w:val="DefaultParagraphFont"/>
-    <w:link w:val="Header"/>
+  <w:style w:type="character" w:customStyle="1" w:styleId="En-tteCar">
+    <w:name w:val="En-tête Car"/>
+    <w:basedOn w:val="Policepardfaut"/>
+    <w:link w:val="En-tte"/>
     <w:uiPriority w:val="99"/>
     <w:rsid w:val="00D807E2"/>
     <w:rPr>
@@ -3010,10 +3223,10 @@
       <w:sz w:val="24"/>
     </w:rPr>
   </w:style>
-  <w:style w:type="paragraph" w:styleId="Footer">
+  <w:style w:type="paragraph" w:styleId="Pieddepage">
     <w:name w:val="footer"/>
     <w:basedOn w:val="Normal"/>
-    <w:link w:val="FooterChar"/>
+    <w:link w:val="PieddepageCar"/>
     <w:uiPriority w:val="99"/>
     <w:unhideWhenUsed/>
     <w:rsid w:val="00D807E2"/>
@@ -3025,10 +3238,10 @@
       <w:spacing w:after="0" w:line="240" w:lineRule="auto"/>
     </w:pPr>
   </w:style>
-  <w:style w:type="character" w:customStyle="1" w:styleId="FooterChar">
-    <w:name w:val="Footer Char"/>
-    <w:basedOn w:val="DefaultParagraphFont"/>
-    <w:link w:val="Footer"/>
+  <w:style w:type="character" w:customStyle="1" w:styleId="PieddepageCar">
+    <w:name w:val="Pied de page Car"/>
+    <w:basedOn w:val="Policepardfaut"/>
+    <w:link w:val="Pieddepage"/>
     <w:uiPriority w:val="99"/>
     <w:rsid w:val="00D807E2"/>
     <w:rPr>
@@ -3036,10 +3249,10 @@
       <w:sz w:val="24"/>
     </w:rPr>
   </w:style>
-  <w:style w:type="character" w:customStyle="1" w:styleId="Heading1Char">
-    <w:name w:val="Heading 1 Char"/>
-    <w:basedOn w:val="DefaultParagraphFont"/>
-    <w:link w:val="Heading1"/>
+  <w:style w:type="character" w:customStyle="1" w:styleId="Titre1Car">
+    <w:name w:val="Titre 1 Car"/>
+    <w:basedOn w:val="Policepardfaut"/>
+    <w:link w:val="Titre1"/>
     <w:uiPriority w:val="9"/>
     <w:rsid w:val="003A4986"/>
     <w:rPr>
@@ -3049,10 +3262,10 @@
       <w:szCs w:val="32"/>
     </w:rPr>
   </w:style>
-  <w:style w:type="character" w:customStyle="1" w:styleId="Heading2Char">
-    <w:name w:val="Heading 2 Char"/>
-    <w:basedOn w:val="DefaultParagraphFont"/>
-    <w:link w:val="Heading2"/>
+  <w:style w:type="character" w:customStyle="1" w:styleId="Titre2Car">
+    <w:name w:val="Titre 2 Car"/>
+    <w:basedOn w:val="Policepardfaut"/>
+    <w:link w:val="Titre2"/>
     <w:uiPriority w:val="9"/>
     <w:rsid w:val="00952A63"/>
     <w:rPr>
@@ -3063,10 +3276,10 @@
       <w:u w:val="single"/>
     </w:rPr>
   </w:style>
-  <w:style w:type="character" w:customStyle="1" w:styleId="Heading3Char">
-    <w:name w:val="Heading 3 Char"/>
-    <w:basedOn w:val="DefaultParagraphFont"/>
-    <w:link w:val="Heading3"/>
+  <w:style w:type="character" w:customStyle="1" w:styleId="Titre3Car">
+    <w:name w:val="Titre 3 Car"/>
+    <w:basedOn w:val="Policepardfaut"/>
+    <w:link w:val="Titre3"/>
     <w:uiPriority w:val="9"/>
     <w:rsid w:val="003A4986"/>
     <w:rPr>
@@ -3075,10 +3288,10 @@
       <w:szCs w:val="26"/>
     </w:rPr>
   </w:style>
-  <w:style w:type="character" w:customStyle="1" w:styleId="Heading4Char">
-    <w:name w:val="Heading 4 Char"/>
-    <w:basedOn w:val="DefaultParagraphFont"/>
-    <w:link w:val="Heading4"/>
+  <w:style w:type="character" w:customStyle="1" w:styleId="Titre4Car">
+    <w:name w:val="Titre 4 Car"/>
+    <w:basedOn w:val="Policepardfaut"/>
+    <w:link w:val="Titre4"/>
     <w:uiPriority w:val="9"/>
     <w:rsid w:val="00A11E09"/>
     <w:rPr>
@@ -3090,9 +3303,9 @@
       <w:szCs w:val="26"/>
     </w:rPr>
   </w:style>
-  <w:style w:type="paragraph" w:styleId="TOCHeading">
+  <w:style w:type="paragraph" w:styleId="En-ttedetabledesmatires">
     <w:name w:val="TOC Heading"/>
-    <w:basedOn w:val="Heading1"/>
+    <w:basedOn w:val="Titre1"/>
     <w:next w:val="Normal"/>
     <w:uiPriority w:val="39"/>
     <w:unhideWhenUsed/>
@@ -3111,7 +3324,7 @@
       <w:lang w:eastAsia="fr-CA"/>
     </w:rPr>
   </w:style>
-  <w:style w:type="paragraph" w:styleId="TOC1">
+  <w:style w:type="paragraph" w:styleId="TM1">
     <w:name w:val="toc 1"/>
     <w:basedOn w:val="Normal"/>
     <w:next w:val="Normal"/>
@@ -3131,9 +3344,9 @@
       <w:noProof/>
     </w:rPr>
   </w:style>
-  <w:style w:type="character" w:styleId="Hyperlink">
+  <w:style w:type="character" w:styleId="Hyperlien">
     <w:name w:val="Hyperlink"/>
-    <w:basedOn w:val="DefaultParagraphFont"/>
+    <w:basedOn w:val="Policepardfaut"/>
     <w:uiPriority w:val="99"/>
     <w:unhideWhenUsed/>
     <w:rsid w:val="0058667F"/>
@@ -3142,7 +3355,7 @@
       <w:u w:val="single"/>
     </w:rPr>
   </w:style>
-  <w:style w:type="paragraph" w:styleId="TOC2">
+  <w:style w:type="paragraph" w:styleId="TM2">
     <w:name w:val="toc 2"/>
     <w:basedOn w:val="Normal"/>
     <w:next w:val="Normal"/>
@@ -3162,7 +3375,7 @@
       <w:noProof/>
     </w:rPr>
   </w:style>
-  <w:style w:type="paragraph" w:styleId="TOC3">
+  <w:style w:type="paragraph" w:styleId="TM3">
     <w:name w:val="toc 3"/>
     <w:basedOn w:val="Normal"/>
     <w:next w:val="Normal"/>

</xml_diff>

<commit_message>
fix table des matières pagination in Documents de Révision
</commit_message>
<xml_diff>
--- a/src/models/Documents de Révision.docx
+++ b/src/models/Documents de Révision.docx
@@ -726,19 +726,7 @@
                   <w:rPr>
                     <w:rStyle w:val="Hyperlien"/>
                   </w:rPr>
-                  <w:t>VEUILLEZ RAFRAIC</w:t>
-                </w:r>
-                <w:r>
-                  <w:rPr>
-                    <w:rStyle w:val="Hyperlien"/>
-                  </w:rPr>
-                  <w:t>H</w:t>
-                </w:r>
-                <w:r>
-                  <w:rPr>
-                    <w:rStyle w:val="Hyperlien"/>
-                  </w:rPr>
-                  <w:t>IR LA TABLE</w:t>
+                  <w:t>VEUILLEZ RAFRAICHIR LA TABLE</w:t>
                 </w:r>
                 <w:r>
                   <w:rPr>
@@ -938,15 +926,7 @@
         <w:szCs w:val="26"/>
         <w:lang w:val="fr-FR"/>
       </w:rPr>
-      <w:t>P</w:t>
-    </w:r>
-    <w:r>
-      <w:rPr>
-        <w:sz w:val="26"/>
-        <w:szCs w:val="26"/>
-        <w:lang w:val="fr-FR"/>
-      </w:rPr>
-      <w:t xml:space="preserve">age </w:t>
+      <w:t xml:space="preserve">Page </w:t>
     </w:r>
     <w:r>
       <w:rPr>
@@ -979,60 +959,6 @@
       <w:rPr>
         <w:b/>
         <w:bCs/>
-        <w:sz w:val="26"/>
-        <w:szCs w:val="26"/>
-      </w:rPr>
-      <w:t>1</w:t>
-    </w:r>
-    <w:r>
-      <w:rPr>
-        <w:b/>
-        <w:bCs/>
-        <w:sz w:val="26"/>
-        <w:szCs w:val="26"/>
-      </w:rPr>
-      <w:fldChar w:fldCharType="end"/>
-    </w:r>
-    <w:r>
-      <w:rPr>
-        <w:sz w:val="26"/>
-        <w:szCs w:val="26"/>
-        <w:lang w:val="fr-FR"/>
-      </w:rPr>
-      <w:t xml:space="preserve"> sur </w:t>
-    </w:r>
-    <w:r>
-      <w:rPr>
-        <w:b/>
-        <w:bCs/>
-        <w:sz w:val="26"/>
-        <w:szCs w:val="26"/>
-      </w:rPr>
-      <w:fldChar w:fldCharType="begin"/>
-    </w:r>
-    <w:r>
-      <w:rPr>
-        <w:b/>
-        <w:bCs/>
-        <w:sz w:val="26"/>
-        <w:szCs w:val="26"/>
-      </w:rPr>
-      <w:instrText xml:space="preserve"> SECTIONPAGES  \* MERGEFORMAT </w:instrText>
-    </w:r>
-    <w:r>
-      <w:rPr>
-        <w:b/>
-        <w:bCs/>
-        <w:sz w:val="26"/>
-        <w:szCs w:val="26"/>
-      </w:rPr>
-      <w:fldChar w:fldCharType="separate"/>
-    </w:r>
-    <w:r>
-      <w:rPr>
-        <w:b/>
-        <w:bCs/>
-        <w:noProof/>
         <w:sz w:val="26"/>
         <w:szCs w:val="26"/>
       </w:rPr>
@@ -1314,11 +1240,6 @@
       <w:t>{{ auteur }}</w:t>
     </w:r>
   </w:p>
-  <w:p>
-    <w:pPr>
-      <w:pStyle w:val="En-tte"/>
-    </w:pPr>
-  </w:p>
 </w:hdr>
 </file>
 
@@ -2363,6 +2284,119 @@
     </w:lvl>
   </w:abstractNum>
   <w:abstractNum w:abstractNumId="10" w15:restartNumberingAfterBreak="0">
+    <w:nsid w:val="72271947"/>
+    <w:multiLevelType w:val="hybridMultilevel"/>
+    <w:tmpl w:val="2A5A40EE"/>
+    <w:lvl w:ilvl="0" w:tplc="AAD89478">
+      <w:start w:val="2"/>
+      <w:numFmt w:val="bullet"/>
+      <w:lvlText w:val=""/>
+      <w:lvlJc w:val="left"/>
+      <w:pPr>
+        <w:ind w:left="720" w:hanging="360"/>
+      </w:pPr>
+      <w:rPr>
+        <w:rFonts w:ascii="Symbol" w:eastAsiaTheme="minorEastAsia" w:hAnsi="Symbol" w:cstheme="minorBidi" w:hint="default"/>
+      </w:rPr>
+    </w:lvl>
+    <w:lvl w:ilvl="1" w:tplc="0C0C0003" w:tentative="1">
+      <w:start w:val="1"/>
+      <w:numFmt w:val="bullet"/>
+      <w:lvlText w:val="o"/>
+      <w:lvlJc w:val="left"/>
+      <w:pPr>
+        <w:ind w:left="1440" w:hanging="360"/>
+      </w:pPr>
+      <w:rPr>
+        <w:rFonts w:ascii="Courier New" w:hAnsi="Courier New" w:cs="Courier New" w:hint="default"/>
+      </w:rPr>
+    </w:lvl>
+    <w:lvl w:ilvl="2" w:tplc="0C0C0005" w:tentative="1">
+      <w:start w:val="1"/>
+      <w:numFmt w:val="bullet"/>
+      <w:lvlText w:val=""/>
+      <w:lvlJc w:val="left"/>
+      <w:pPr>
+        <w:ind w:left="2160" w:hanging="360"/>
+      </w:pPr>
+      <w:rPr>
+        <w:rFonts w:ascii="Wingdings" w:hAnsi="Wingdings" w:hint="default"/>
+      </w:rPr>
+    </w:lvl>
+    <w:lvl w:ilvl="3" w:tplc="0C0C0001" w:tentative="1">
+      <w:start w:val="1"/>
+      <w:numFmt w:val="bullet"/>
+      <w:lvlText w:val=""/>
+      <w:lvlJc w:val="left"/>
+      <w:pPr>
+        <w:ind w:left="2880" w:hanging="360"/>
+      </w:pPr>
+      <w:rPr>
+        <w:rFonts w:ascii="Symbol" w:hAnsi="Symbol" w:hint="default"/>
+      </w:rPr>
+    </w:lvl>
+    <w:lvl w:ilvl="4" w:tplc="0C0C0003" w:tentative="1">
+      <w:start w:val="1"/>
+      <w:numFmt w:val="bullet"/>
+      <w:lvlText w:val="o"/>
+      <w:lvlJc w:val="left"/>
+      <w:pPr>
+        <w:ind w:left="3600" w:hanging="360"/>
+      </w:pPr>
+      <w:rPr>
+        <w:rFonts w:ascii="Courier New" w:hAnsi="Courier New" w:cs="Courier New" w:hint="default"/>
+      </w:rPr>
+    </w:lvl>
+    <w:lvl w:ilvl="5" w:tplc="0C0C0005" w:tentative="1">
+      <w:start w:val="1"/>
+      <w:numFmt w:val="bullet"/>
+      <w:lvlText w:val=""/>
+      <w:lvlJc w:val="left"/>
+      <w:pPr>
+        <w:ind w:left="4320" w:hanging="360"/>
+      </w:pPr>
+      <w:rPr>
+        <w:rFonts w:ascii="Wingdings" w:hAnsi="Wingdings" w:hint="default"/>
+      </w:rPr>
+    </w:lvl>
+    <w:lvl w:ilvl="6" w:tplc="0C0C0001" w:tentative="1">
+      <w:start w:val="1"/>
+      <w:numFmt w:val="bullet"/>
+      <w:lvlText w:val=""/>
+      <w:lvlJc w:val="left"/>
+      <w:pPr>
+        <w:ind w:left="5040" w:hanging="360"/>
+      </w:pPr>
+      <w:rPr>
+        <w:rFonts w:ascii="Symbol" w:hAnsi="Symbol" w:hint="default"/>
+      </w:rPr>
+    </w:lvl>
+    <w:lvl w:ilvl="7" w:tplc="0C0C0003" w:tentative="1">
+      <w:start w:val="1"/>
+      <w:numFmt w:val="bullet"/>
+      <w:lvlText w:val="o"/>
+      <w:lvlJc w:val="left"/>
+      <w:pPr>
+        <w:ind w:left="5760" w:hanging="360"/>
+      </w:pPr>
+      <w:rPr>
+        <w:rFonts w:ascii="Courier New" w:hAnsi="Courier New" w:cs="Courier New" w:hint="default"/>
+      </w:rPr>
+    </w:lvl>
+    <w:lvl w:ilvl="8" w:tplc="0C0C0005" w:tentative="1">
+      <w:start w:val="1"/>
+      <w:numFmt w:val="bullet"/>
+      <w:lvlText w:val=""/>
+      <w:lvlJc w:val="left"/>
+      <w:pPr>
+        <w:ind w:left="6480" w:hanging="360"/>
+      </w:pPr>
+      <w:rPr>
+        <w:rFonts w:ascii="Wingdings" w:hAnsi="Wingdings" w:hint="default"/>
+      </w:rPr>
+    </w:lvl>
+  </w:abstractNum>
+  <w:abstractNum w:abstractNumId="11" w15:restartNumberingAfterBreak="0">
     <w:nsid w:val="73B714F0"/>
     <w:multiLevelType w:val="hybridMultilevel"/>
     <w:tmpl w:val="2500B9C0"/>
@@ -2452,7 +2486,7 @@
       </w:pPr>
     </w:lvl>
   </w:abstractNum>
-  <w:abstractNum w:abstractNumId="11" w15:restartNumberingAfterBreak="0">
+  <w:abstractNum w:abstractNumId="12" w15:restartNumberingAfterBreak="0">
     <w:nsid w:val="78EB1759"/>
     <w:multiLevelType w:val="hybridMultilevel"/>
     <w:tmpl w:val="CA385FB4"/>
@@ -2581,7 +2615,7 @@
     <w:abstractNumId w:val="6"/>
   </w:num>
   <w:num w:numId="6">
-    <w:abstractNumId w:val="10"/>
+    <w:abstractNumId w:val="11"/>
   </w:num>
   <w:num w:numId="7">
     <w:abstractNumId w:val="2"/>
@@ -2596,13 +2630,13 @@
     <w:abstractNumId w:val="1"/>
   </w:num>
   <w:num w:numId="11">
-    <w:abstractNumId w:val="11"/>
+    <w:abstractNumId w:val="12"/>
   </w:num>
   <w:num w:numId="12">
     <w:abstractNumId w:val="3"/>
   </w:num>
   <w:num w:numId="13">
-    <w:abstractNumId w:val="10"/>
+    <w:abstractNumId w:val="11"/>
     <w:lvlOverride w:ilvl="0">
       <w:startOverride w:val="1"/>
     </w:lvlOverride>
@@ -2612,6 +2646,9 @@
     <w:lvlOverride w:ilvl="0">
       <w:startOverride w:val="1"/>
     </w:lvlOverride>
+  </w:num>
+  <w:num w:numId="15">
+    <w:abstractNumId w:val="10"/>
   </w:num>
 </w:numbering>
 </file>

</xml_diff>

<commit_message>
fix documents de révision second page
</commit_message>
<xml_diff>
--- a/src/models/Documents de Révision.docx
+++ b/src/models/Documents de Révision.docx
@@ -16,14 +16,7 @@
           <w:docPartUnique/>
         </w:docPartObj>
       </w:sdtPr>
-      <w:sdtEndPr>
-        <w:rPr>
-          <w:rFonts w:ascii="Garamond" w:eastAsiaTheme="minorEastAsia" w:hAnsi="Garamond" w:cstheme="minorBidi"/>
-          <w:color w:val="auto"/>
-          <w:sz w:val="24"/>
-          <w:szCs w:val="22"/>
-        </w:rPr>
-      </w:sdtEndPr>
+      <w:sdtEndPr/>
       <w:sdtContent>
         <w:p>
           <w:pPr>
@@ -806,18 +799,18 @@
             <w:t>{{ section }}</w:t>
           </w:r>
         </w:p>
-        <w:p/>
       </w:sdtContent>
     </w:sdt>
     <w:bookmarkEnd w:id="0" w:displacedByCustomXml="prev"/>
+    <w:p/>
     <w:sectPr>
-      <w:headerReference w:type="first" r:id="rId10"/>
-      <w:footerReference w:type="first" r:id="rId11"/>
+      <w:footerReference w:type="default" r:id="rId10"/>
+      <w:headerReference w:type="first" r:id="rId11"/>
+      <w:footerReference w:type="first" r:id="rId12"/>
       <w:pgSz w:w="12240" w:h="15840" w:code="1"/>
       <w:pgMar w:top="1440" w:right="1440" w:bottom="1440" w:left="1440" w:header="709" w:footer="709" w:gutter="0"/>
       <w:pgNumType w:start="1"/>
       <w:cols w:space="708"/>
-      <w:titlePg/>
       <w:docGrid w:linePitch="360"/>
     </w:sectPr>
   </w:body>
@@ -888,14 +881,32 @@
         <w:sz w:val="26"/>
         <w:szCs w:val="26"/>
       </w:rPr>
-      <w:t>{{ matiere }}</w:t>
-    </w:r>
+      <w:t xml:space="preserve">{{ </w:t>
+    </w:r>
+    <w:proofErr w:type="spellStart"/>
     <w:r>
       <w:rPr>
         <w:smallCaps/>
         <w:sz w:val="26"/>
         <w:szCs w:val="26"/>
       </w:rPr>
+      <w:t>matiere</w:t>
+    </w:r>
+    <w:proofErr w:type="spellEnd"/>
+    <w:r>
+      <w:rPr>
+        <w:smallCaps/>
+        <w:sz w:val="26"/>
+        <w:szCs w:val="26"/>
+      </w:rPr>
+      <w:t xml:space="preserve"> }}</w:t>
+    </w:r>
+    <w:r>
+      <w:rPr>
+        <w:smallCaps/>
+        <w:sz w:val="26"/>
+        <w:szCs w:val="26"/>
+      </w:rPr>
       <w:t>-</w:t>
     </w:r>
     <w:r>
@@ -904,7 +915,25 @@
         <w:sz w:val="26"/>
         <w:szCs w:val="26"/>
       </w:rPr>
-      <w:t>{{ numero }}</w:t>
+      <w:t xml:space="preserve">{{ </w:t>
+    </w:r>
+    <w:proofErr w:type="spellStart"/>
+    <w:r>
+      <w:rPr>
+        <w:smallCaps/>
+        <w:sz w:val="26"/>
+        <w:szCs w:val="26"/>
+      </w:rPr>
+      <w:t>numero</w:t>
+    </w:r>
+    <w:proofErr w:type="spellEnd"/>
+    <w:r>
+      <w:rPr>
+        <w:smallCaps/>
+        <w:sz w:val="26"/>
+        <w:szCs w:val="26"/>
+      </w:rPr>
+      <w:t xml:space="preserve"> }}</w:t>
     </w:r>
     <w:r>
       <w:rPr>
@@ -1016,14 +1045,32 @@
         <w:sz w:val="26"/>
         <w:szCs w:val="26"/>
       </w:rPr>
-      <w:t>{{ matiere }}</w:t>
-    </w:r>
+      <w:t xml:space="preserve">{{ </w:t>
+    </w:r>
+    <w:proofErr w:type="spellStart"/>
     <w:r>
       <w:rPr>
         <w:smallCaps/>
         <w:sz w:val="26"/>
         <w:szCs w:val="26"/>
       </w:rPr>
+      <w:t>matiere</w:t>
+    </w:r>
+    <w:proofErr w:type="spellEnd"/>
+    <w:r>
+      <w:rPr>
+        <w:smallCaps/>
+        <w:sz w:val="26"/>
+        <w:szCs w:val="26"/>
+      </w:rPr>
+      <w:t xml:space="preserve"> }}</w:t>
+    </w:r>
+    <w:r>
+      <w:rPr>
+        <w:smallCaps/>
+        <w:sz w:val="26"/>
+        <w:szCs w:val="26"/>
+      </w:rPr>
       <w:t>-</w:t>
     </w:r>
     <w:r>
@@ -1032,7 +1079,25 @@
         <w:sz w:val="26"/>
         <w:szCs w:val="26"/>
       </w:rPr>
-      <w:t>{{ numero }}</w:t>
+      <w:t xml:space="preserve">{{ </w:t>
+    </w:r>
+    <w:proofErr w:type="spellStart"/>
+    <w:r>
+      <w:rPr>
+        <w:smallCaps/>
+        <w:sz w:val="26"/>
+        <w:szCs w:val="26"/>
+      </w:rPr>
+      <w:t>numero</w:t>
+    </w:r>
+    <w:proofErr w:type="spellEnd"/>
+    <w:r>
+      <w:rPr>
+        <w:smallCaps/>
+        <w:sz w:val="26"/>
+        <w:szCs w:val="26"/>
+      </w:rPr>
+      <w:t xml:space="preserve"> }}</w:t>
     </w:r>
     <w:r>
       <w:rPr>
@@ -1054,17 +1119,25 @@
         <w:szCs w:val="26"/>
         <w:lang w:val="fr-FR"/>
       </w:rPr>
-      <w:t>P</w:t>
-    </w:r>
-    <w:bookmarkStart w:id="1" w:name="OLE_LINK5"/>
-    <w:bookmarkStart w:id="2" w:name="OLE_LINK6"/>
+      <w:t xml:space="preserve"> </w:t>
+    </w:r>
+    <w:proofErr w:type="spellStart"/>
     <w:r>
       <w:rPr>
         <w:sz w:val="26"/>
         <w:szCs w:val="26"/>
         <w:lang w:val="fr-FR"/>
       </w:rPr>
-      <w:t xml:space="preserve">age </w:t>
+      <w:t>Page</w:t>
+    </w:r>
+    <w:proofErr w:type="spellEnd"/>
+    <w:r>
+      <w:rPr>
+        <w:sz w:val="26"/>
+        <w:szCs w:val="26"/>
+        <w:lang w:val="fr-FR"/>
+      </w:rPr>
+      <w:t xml:space="preserve"> </w:t>
     </w:r>
     <w:r>
       <w:rPr>
@@ -1083,6 +1156,59 @@
         <w:szCs w:val="26"/>
       </w:rPr>
       <w:instrText xml:space="preserve"> PAGE  \* MERGEFORMAT </w:instrText>
+    </w:r>
+    <w:r>
+      <w:rPr>
+        <w:b/>
+        <w:bCs/>
+        <w:sz w:val="26"/>
+        <w:szCs w:val="26"/>
+      </w:rPr>
+      <w:fldChar w:fldCharType="separate"/>
+    </w:r>
+    <w:r>
+      <w:rPr>
+        <w:b/>
+        <w:bCs/>
+        <w:sz w:val="26"/>
+        <w:szCs w:val="26"/>
+      </w:rPr>
+      <w:t>1</w:t>
+    </w:r>
+    <w:r>
+      <w:rPr>
+        <w:b/>
+        <w:bCs/>
+        <w:sz w:val="26"/>
+        <w:szCs w:val="26"/>
+      </w:rPr>
+      <w:fldChar w:fldCharType="end"/>
+    </w:r>
+    <w:r>
+      <w:rPr>
+        <w:sz w:val="26"/>
+        <w:szCs w:val="26"/>
+        <w:lang w:val="fr-FR"/>
+      </w:rPr>
+      <w:t xml:space="preserve"> sur </w:t>
+    </w:r>
+    <w:r>
+      <w:rPr>
+        <w:b/>
+        <w:bCs/>
+        <w:sz w:val="26"/>
+        <w:szCs w:val="26"/>
+      </w:rPr>
+      <w:fldChar w:fldCharType="begin"/>
+    </w:r>
+    <w:r>
+      <w:rPr>
+        <w:b/>
+        <w:bCs/>
+        <w:sz w:val="26"/>
+        <w:szCs w:val="26"/>
+      </w:rPr>
+      <w:instrText xml:space="preserve"> SECTIONPAGES  \* MERGEFORMAT </w:instrText>
     </w:r>
     <w:r>
       <w:rPr>
@@ -1101,7 +1227,7 @@
         <w:sz w:val="26"/>
         <w:szCs w:val="26"/>
       </w:rPr>
-      <w:t>0</w:t>
+      <w:t>1</w:t>
     </w:r>
     <w:r>
       <w:rPr>
@@ -1112,13 +1238,100 @@
       </w:rPr>
       <w:fldChar w:fldCharType="end"/>
     </w:r>
+  </w:p>
+</w:ftr>
+</file>
+
+<file path=word/footer3.xml><?xml version="1.0" encoding="utf-8"?>
+<w:ftr xmlns:wpc="http://schemas.microsoft.com/office/word/2010/wordprocessingCanvas" xmlns:cx="http://schemas.microsoft.com/office/drawing/2014/chartex" xmlns:cx1="http://schemas.microsoft.com/office/drawing/2015/9/8/chartex" xmlns:cx2="http://schemas.microsoft.com/office/drawing/2015/10/21/chartex" xmlns:cx3="http://schemas.microsoft.com/office/drawing/2016/5/9/chartex" xmlns:cx4="http://schemas.microsoft.com/office/drawing/2016/5/10/chartex" xmlns:cx5="http://schemas.microsoft.com/office/drawing/2016/5/11/chartex" xmlns:cx6="http://schemas.microsoft.com/office/drawing/2016/5/12/chartex" xmlns:cx7="http://schemas.microsoft.com/office/drawing/2016/5/13/chartex" xmlns:cx8="http://schemas.microsoft.com/office/drawing/2016/5/14/chartex" xmlns:mc="http://schemas.openxmlformats.org/markup-compatibility/2006" xmlns:aink="http://schemas.microsoft.com/office/drawing/2016/ink" xmlns:am3d="http://schemas.microsoft.com/office/drawing/2017/model3d" xmlns:o="urn:schemas-microsoft-com:office:office" xmlns:r="http://schemas.openxmlformats.org/officeDocument/2006/relationships" xmlns:m="http://schemas.openxmlformats.org/officeDocument/2006/math" xmlns:v="urn:schemas-microsoft-com:vml" xmlns:wp14="http://schemas.microsoft.com/office/word/2010/wordprocessingDrawing" xmlns:wp="http://schemas.openxmlformats.org/drawingml/2006/wordprocessingDrawing" xmlns:w10="urn:schemas-microsoft-com:office:word" xmlns:w="http://schemas.openxmlformats.org/wordprocessingml/2006/main" xmlns:w14="http://schemas.microsoft.com/office/word/2010/wordml" xmlns:w15="http://schemas.microsoft.com/office/word/2012/wordml" xmlns:w16cex="http://schemas.microsoft.com/office/word/2018/wordml/cex" xmlns:w16cid="http://schemas.microsoft.com/office/word/2016/wordml/cid" xmlns:w16="http://schemas.microsoft.com/office/word/2018/wordml" xmlns:w16se="http://schemas.microsoft.com/office/word/2015/wordml/symex" xmlns:wpg="http://schemas.microsoft.com/office/word/2010/wordprocessingGroup" xmlns:wpi="http://schemas.microsoft.com/office/word/2010/wordprocessingInk" xmlns:wne="http://schemas.microsoft.com/office/word/2006/wordml" xmlns:wps="http://schemas.microsoft.com/office/word/2010/wordprocessingShape" mc:Ignorable="w14 w15 w16se w16cid w16 w16cex wp14">
+  <w:p>
+    <w:pPr>
+      <w:pStyle w:val="Pieddepage"/>
+      <w:rPr>
+        <w:sz w:val="26"/>
+        <w:szCs w:val="26"/>
+      </w:rPr>
+    </w:pPr>
+    <w:proofErr w:type="gramStart"/>
+    <w:r>
+      <w:rPr>
+        <w:sz w:val="26"/>
+        <w:szCs w:val="26"/>
+      </w:rPr>
+      <w:t>{{ niveau</w:t>
+    </w:r>
+    <w:proofErr w:type="gramEnd"/>
+    <w:r>
+      <w:rPr>
+        <w:sz w:val="26"/>
+        <w:szCs w:val="26"/>
+      </w:rPr>
+      <w:t xml:space="preserve"> }}</w:t>
+    </w:r>
+    <w:r>
+      <w:rPr>
+        <w:sz w:val="26"/>
+        <w:szCs w:val="26"/>
+      </w:rPr>
+      <w:ptab w:relativeTo="margin" w:alignment="center" w:leader="none"/>
+    </w:r>
+    <w:r>
+      <w:rPr>
+        <w:smallCaps/>
+        <w:sz w:val="26"/>
+        <w:szCs w:val="26"/>
+      </w:rPr>
+      <w:t>{{ matiere }}</w:t>
+    </w:r>
+    <w:r>
+      <w:rPr>
+        <w:smallCaps/>
+        <w:sz w:val="26"/>
+        <w:szCs w:val="26"/>
+      </w:rPr>
+      <w:t>-</w:t>
+    </w:r>
+    <w:r>
+      <w:rPr>
+        <w:smallCaps/>
+        <w:sz w:val="26"/>
+        <w:szCs w:val="26"/>
+      </w:rPr>
+      <w:t>{{ numero }}</w:t>
+    </w:r>
+    <w:r>
+      <w:rPr>
+        <w:sz w:val="26"/>
+        <w:szCs w:val="26"/>
+      </w:rPr>
+      <w:t xml:space="preserve"> </w:t>
+    </w:r>
+    <w:r>
+      <w:rPr>
+        <w:sz w:val="26"/>
+        <w:szCs w:val="26"/>
+      </w:rPr>
+      <w:ptab w:relativeTo="margin" w:alignment="right" w:leader="none"/>
+    </w:r>
+    <w:bookmarkStart w:id="1" w:name="OLE_LINK8"/>
+    <w:bookmarkStart w:id="2" w:name="OLE_LINK9"/>
     <w:r>
       <w:rPr>
         <w:sz w:val="26"/>
         <w:szCs w:val="26"/>
         <w:lang w:val="fr-FR"/>
       </w:rPr>
-      <w:t xml:space="preserve"> sur </w:t>
+      <w:t>P</w:t>
+    </w:r>
+    <w:bookmarkStart w:id="3" w:name="OLE_LINK5"/>
+    <w:bookmarkStart w:id="4" w:name="OLE_LINK6"/>
+    <w:r>
+      <w:rPr>
+        <w:sz w:val="26"/>
+        <w:szCs w:val="26"/>
+        <w:lang w:val="fr-FR"/>
+      </w:rPr>
+      <w:t xml:space="preserve">age </w:t>
     </w:r>
     <w:r>
       <w:rPr>
@@ -1136,7 +1349,7 @@
         <w:sz w:val="26"/>
         <w:szCs w:val="26"/>
       </w:rPr>
-      <w:instrText xml:space="preserve"> SECTIONPAGES  \* MERGEFORMAT </w:instrText>
+      <w:instrText xml:space="preserve"> PAGE  \* MERGEFORMAT </w:instrText>
     </w:r>
     <w:r>
       <w:rPr>
@@ -1155,7 +1368,7 @@
         <w:sz w:val="26"/>
         <w:szCs w:val="26"/>
       </w:rPr>
-      <w:t>1</w:t>
+      <w:t>0</w:t>
     </w:r>
     <w:r>
       <w:rPr>
@@ -1166,8 +1379,64 @@
       </w:rPr>
       <w:fldChar w:fldCharType="end"/>
     </w:r>
+    <w:r>
+      <w:rPr>
+        <w:sz w:val="26"/>
+        <w:szCs w:val="26"/>
+        <w:lang w:val="fr-FR"/>
+      </w:rPr>
+      <w:t xml:space="preserve"> sur </w:t>
+    </w:r>
+    <w:r>
+      <w:rPr>
+        <w:b/>
+        <w:bCs/>
+        <w:sz w:val="26"/>
+        <w:szCs w:val="26"/>
+      </w:rPr>
+      <w:fldChar w:fldCharType="begin"/>
+    </w:r>
+    <w:r>
+      <w:rPr>
+        <w:b/>
+        <w:bCs/>
+        <w:sz w:val="26"/>
+        <w:szCs w:val="26"/>
+      </w:rPr>
+      <w:instrText xml:space="preserve"> SECTIONPAGES  \* MERGEFORMAT </w:instrText>
+    </w:r>
+    <w:r>
+      <w:rPr>
+        <w:b/>
+        <w:bCs/>
+        <w:sz w:val="26"/>
+        <w:szCs w:val="26"/>
+      </w:rPr>
+      <w:fldChar w:fldCharType="separate"/>
+    </w:r>
+    <w:r>
+      <w:rPr>
+        <w:b/>
+        <w:bCs/>
+        <w:noProof/>
+        <w:sz w:val="26"/>
+        <w:szCs w:val="26"/>
+      </w:rPr>
+      <w:t>2</w:t>
+    </w:r>
+    <w:r>
+      <w:rPr>
+        <w:b/>
+        <w:bCs/>
+        <w:sz w:val="26"/>
+        <w:szCs w:val="26"/>
+      </w:rPr>
+      <w:fldChar w:fldCharType="end"/>
+    </w:r>
     <w:bookmarkEnd w:id="1"/>
     <w:bookmarkEnd w:id="2"/>
+    <w:bookmarkEnd w:id="3"/>
+    <w:bookmarkEnd w:id="4"/>
   </w:p>
 </w:ftr>
 </file>

</xml_diff>

<commit_message>
Documents de Révision: new multilevel list & table of contents
</commit_message>
<xml_diff>
--- a/src/models/Documents de Révision.docx
+++ b/src/models/Documents de Révision.docx
@@ -16,7 +16,14 @@
           <w:docPartUnique/>
         </w:docPartObj>
       </w:sdtPr>
-      <w:sdtEndPr/>
+      <w:sdtEndPr>
+        <w:rPr>
+          <w:rFonts w:ascii="Garamond" w:eastAsiaTheme="minorEastAsia" w:hAnsi="Garamond" w:cstheme="minorBidi"/>
+          <w:color w:val="auto"/>
+          <w:sz w:val="24"/>
+          <w:szCs w:val="22"/>
+        </w:rPr>
+      </w:sdtEndPr>
       <w:sdtContent>
         <w:p>
           <w:pPr>
@@ -103,7 +110,6 @@
                                     <w:szCs w:val="20"/>
                                   </w:rPr>
                                 </w:pPr>
-                                <w:proofErr w:type="gramStart"/>
                                 <w:r>
                                   <w:rPr>
                                     <w:b/>
@@ -113,7 +119,19 @@
                                     <w:sz w:val="28"/>
                                     <w:szCs w:val="28"/>
                                   </w:rPr>
-                                  <w:t>{{ ma</w:t>
+                                  <w:t xml:space="preserve">{{ </w:t>
+                                </w:r>
+                                <w:proofErr w:type="spellStart"/>
+                                <w:r>
+                                  <w:rPr>
+                                    <w:b/>
+                                    <w:bCs/>
+                                    <w:smallCaps/>
+                                    <w:color w:val="FFFFFF" w:themeColor="background1"/>
+                                    <w:sz w:val="28"/>
+                                    <w:szCs w:val="28"/>
+                                  </w:rPr>
+                                  <w:t>ma</w:t>
                                 </w:r>
                                 <w:r>
                                   <w:rPr>
@@ -126,7 +144,7 @@
                                   </w:rPr>
                                   <w:t>tiere</w:t>
                                 </w:r>
-                                <w:proofErr w:type="gramEnd"/>
+                                <w:proofErr w:type="spellEnd"/>
                                 <w:r>
                                   <w:rPr>
                                     <w:b/>
@@ -178,7 +196,7 @@
                       <w:txbxContent>
                         <w:p>
                           <w:pPr>
-                            <w:pStyle w:val="NoSpacing"/>
+                            <w:pStyle w:val="Sansinterligne"/>
                             <w:jc w:val="center"/>
                             <w:rPr>
                               <w:smallCaps/>
@@ -187,6 +205,7 @@
                               <w:szCs w:val="20"/>
                             </w:rPr>
                           </w:pPr>
+                          <w:proofErr w:type="gramStart"/>
                           <w:r>
                             <w:rPr>
                               <w:b/>
@@ -222,6 +241,7 @@
                             <w:t>tiere</w:t>
                           </w:r>
                           <w:proofErr w:type="spellEnd"/>
+                          <w:proofErr w:type="gramEnd"/>
                           <w:r>
                             <w:rPr>
                               <w:b/>
@@ -335,7 +355,6 @@
                                     <w:szCs w:val="72"/>
                                   </w:rPr>
                                 </w:pPr>
-                                <w:proofErr w:type="gramStart"/>
                                 <w:r>
                                   <w:rPr>
                                     <w:color w:val="000000" w:themeColor="accent1"/>
@@ -352,7 +371,6 @@
                                   </w:rPr>
                                   <w:t>titre</w:t>
                                 </w:r>
-                                <w:proofErr w:type="gramEnd"/>
                                 <w:r>
                                   <w:rPr>
                                     <w:color w:val="000000" w:themeColor="accent1"/>
@@ -378,7 +396,6 @@
                                     <w:szCs w:val="28"/>
                                   </w:rPr>
                                 </w:pPr>
-                                <w:proofErr w:type="gramStart"/>
                                 <w:r>
                                   <w:rPr>
                                     <w:i/>
@@ -414,7 +431,6 @@
                                   <w:t>titre</w:t>
                                 </w:r>
                                 <w:proofErr w:type="spellEnd"/>
-                                <w:proofErr w:type="gramEnd"/>
                                 <w:r>
                                   <w:rPr>
                                     <w:i/>
@@ -438,7 +454,6 @@
                                     <w:szCs w:val="24"/>
                                   </w:rPr>
                                 </w:pPr>
-                                <w:proofErr w:type="gramStart"/>
                                 <w:r>
                                   <w:rPr>
                                     <w:smallCaps/>
@@ -457,7 +472,6 @@
                                   </w:rPr>
                                   <w:t>auteur</w:t>
                                 </w:r>
-                                <w:proofErr w:type="gramEnd"/>
                                 <w:r>
                                   <w:rPr>
                                     <w:smallCaps/>
@@ -649,135 +663,169 @@
             </mc:AlternateContent>
           </w:r>
         </w:p>
-        <w:sdt>
-          <w:sdtPr>
-            <w:rPr>
-              <w:rFonts w:ascii="Garamond" w:eastAsiaTheme="minorEastAsia" w:hAnsi="Garamond" w:cstheme="minorBidi"/>
-              <w:color w:val="auto"/>
-              <w:sz w:val="24"/>
-              <w:szCs w:val="22"/>
-              <w:lang w:val="fr-FR" w:eastAsia="en-US"/>
-            </w:rPr>
-            <w:id w:val="461244299"/>
-            <w:docPartObj>
-              <w:docPartGallery w:val="Table of Contents"/>
-              <w:docPartUnique/>
-            </w:docPartObj>
-          </w:sdtPr>
-          <w:sdtEndPr>
+        <w:p>
+          <w:pPr>
+            <w:pStyle w:val="En-ttedetabledesmatires"/>
+            <w:pBdr>
+              <w:bottom w:val="single" w:sz="4" w:space="1" w:color="auto"/>
+            </w:pBdr>
+            <w:jc w:val="center"/>
             <w:rPr>
               <w:b/>
               <w:bCs/>
+              <w:smallCaps/>
+              <w:lang w:val="fr-FR"/>
             </w:rPr>
-          </w:sdtEndPr>
-          <w:sdtContent>
-            <w:p>
-              <w:pPr>
-                <w:pStyle w:val="En-ttedetabledesmatires"/>
-              </w:pPr>
-              <w:r>
-                <w:rPr>
-                  <w:lang w:val="fr-FR"/>
-                </w:rPr>
-                <w:t>Table des matières</w:t>
-              </w:r>
-            </w:p>
-            <w:p>
-              <w:pPr>
-                <w:pStyle w:val="TM1"/>
-                <w:rPr>
-                  <w:rFonts w:asciiTheme="minorHAnsi" w:hAnsiTheme="minorHAnsi"/>
-                  <w:sz w:val="22"/>
-                  <w:lang w:eastAsia="fr-CA"/>
-                </w:rPr>
-              </w:pPr>
-              <w:r>
-                <w:fldChar w:fldCharType="begin"/>
-              </w:r>
-              <w:r>
-                <w:instrText xml:space="preserve"> TOC \o "1-3" \h \z \u </w:instrText>
-              </w:r>
-              <w:r>
-                <w:fldChar w:fldCharType="separate"/>
-              </w:r>
-              <w:hyperlink w:anchor="_Toc16779440" w:history="1">
-                <w:r>
-                  <w:rPr>
-                    <w:rStyle w:val="Hyperlien"/>
-                  </w:rPr>
-                  <w:t>1.</w:t>
-                </w:r>
-                <w:r>
-                  <w:rPr>
-                    <w:rFonts w:asciiTheme="minorHAnsi" w:hAnsiTheme="minorHAnsi"/>
-                    <w:sz w:val="22"/>
-                    <w:lang w:eastAsia="fr-CA"/>
-                  </w:rPr>
-                  <w:tab/>
-                </w:r>
-                <w:r>
-                  <w:rPr>
-                    <w:rStyle w:val="Hyperlien"/>
-                  </w:rPr>
-                  <w:t>VEUILLEZ RAFRAICHIR LA TABLE</w:t>
-                </w:r>
-                <w:r>
-                  <w:rPr>
-                    <w:webHidden/>
-                  </w:rPr>
-                  <w:tab/>
-                </w:r>
-                <w:r>
-                  <w:rPr>
-                    <w:webHidden/>
-                  </w:rPr>
-                  <w:fldChar w:fldCharType="begin"/>
-                </w:r>
-                <w:r>
-                  <w:rPr>
-                    <w:webHidden/>
-                  </w:rPr>
-                  <w:instrText xml:space="preserve"> PAGEREF _Toc16779440 \h </w:instrText>
-                </w:r>
-                <w:r>
-                  <w:rPr>
-                    <w:webHidden/>
-                  </w:rPr>
-                </w:r>
-                <w:r>
-                  <w:rPr>
-                    <w:webHidden/>
-                  </w:rPr>
-                  <w:fldChar w:fldCharType="separate"/>
-                </w:r>
-                <w:r>
-                  <w:rPr>
-                    <w:webHidden/>
-                  </w:rPr>
-                  <w:t>2</w:t>
-                </w:r>
-                <w:r>
-                  <w:rPr>
-                    <w:webHidden/>
-                  </w:rPr>
-                  <w:fldChar w:fldCharType="end"/>
-                </w:r>
-              </w:hyperlink>
-            </w:p>
-            <w:p>
-              <w:r>
-                <w:rPr>
-                  <w:b/>
-                  <w:bCs/>
-                  <w:lang w:val="fr-FR"/>
-                </w:rPr>
-                <w:fldChar w:fldCharType="end"/>
-              </w:r>
-            </w:p>
-          </w:sdtContent>
-        </w:sdt>
+          </w:pPr>
+          <w:r>
+            <w:rPr>
+              <w:b/>
+              <w:bCs/>
+              <w:smallCaps/>
+              <w:lang w:val="fr-FR"/>
+            </w:rPr>
+            <w:lastRenderedPageBreak/>
+            <w:t xml:space="preserve">Table des </w:t>
+          </w:r>
+          <w:r>
+            <w:rPr>
+              <w:b/>
+              <w:bCs/>
+              <w:smallCaps/>
+              <w:lang w:val="fr-FR"/>
+            </w:rPr>
+            <w:t>M</w:t>
+          </w:r>
+          <w:r>
+            <w:rPr>
+              <w:b/>
+              <w:bCs/>
+              <w:smallCaps/>
+              <w:lang w:val="fr-FR"/>
+            </w:rPr>
+            <w:t>atières</w:t>
+          </w:r>
+        </w:p>
         <w:p>
           <w:pPr>
+            <w:pStyle w:val="TM1"/>
+            <w:tabs>
+              <w:tab w:val="right" w:leader="dot" w:pos="9350"/>
+            </w:tabs>
+            <w:rPr>
+              <w:b w:val="0"/>
+              <w:bCs w:val="0"/>
+              <w:caps w:val="0"/>
+              <w:noProof/>
+              <w:sz w:val="24"/>
+              <w:szCs w:val="24"/>
+              <w:lang w:eastAsia="fr-CA"/>
+            </w:rPr>
+          </w:pPr>
+          <w:r>
+            <w:rPr>
+              <w:rFonts w:eastAsiaTheme="majorEastAsia" w:cstheme="majorBidi"/>
+              <w:color w:val="000000" w:themeColor="accent1" w:themeShade="BF"/>
+              <w:lang w:val="fr-FR" w:eastAsia="fr-CA"/>
+            </w:rPr>
+            <w:fldChar w:fldCharType="begin"/>
+          </w:r>
+          <w:r>
+            <w:rPr>
+              <w:rFonts w:eastAsiaTheme="majorEastAsia" w:cstheme="majorBidi"/>
+              <w:color w:val="000000" w:themeColor="accent1" w:themeShade="BF"/>
+              <w:lang w:val="fr-FR" w:eastAsia="fr-CA"/>
+            </w:rPr>
+            <w:instrText xml:space="preserve"> TOC \o "1-3" \h \z \u </w:instrText>
+          </w:r>
+          <w:r>
+            <w:rPr>
+              <w:rFonts w:eastAsiaTheme="majorEastAsia" w:cstheme="majorBidi"/>
+              <w:color w:val="000000" w:themeColor="accent1" w:themeShade="BF"/>
+              <w:lang w:val="fr-FR" w:eastAsia="fr-CA"/>
+            </w:rPr>
+            <w:fldChar w:fldCharType="separate"/>
+          </w:r>
+          <w:hyperlink w:anchor="_Toc66360305" w:history="1">
+            <w:r>
+              <w:rPr>
+                <w:rStyle w:val="Hyperlien"/>
+                <w:noProof/>
+              </w:rPr>
+              <w:t>1. {{ section }}</w:t>
+            </w:r>
+            <w:r>
+              <w:rPr>
+                <w:noProof/>
+                <w:webHidden/>
+              </w:rPr>
+              <w:tab/>
+            </w:r>
+            <w:r>
+              <w:rPr>
+                <w:noProof/>
+                <w:webHidden/>
+              </w:rPr>
+              <w:fldChar w:fldCharType="begin"/>
+            </w:r>
+            <w:r>
+              <w:rPr>
+                <w:noProof/>
+                <w:webHidden/>
+              </w:rPr>
+              <w:instrText xml:space="preserve"> PAGEREF _Toc66360305 \h </w:instrText>
+            </w:r>
+            <w:r>
+              <w:rPr>
+                <w:noProof/>
+                <w:webHidden/>
+              </w:rPr>
+            </w:r>
+            <w:r>
+              <w:rPr>
+                <w:noProof/>
+                <w:webHidden/>
+              </w:rPr>
+              <w:fldChar w:fldCharType="separate"/>
+            </w:r>
+            <w:r>
+              <w:rPr>
+                <w:noProof/>
+                <w:webHidden/>
+              </w:rPr>
+              <w:t>1</w:t>
+            </w:r>
+            <w:r>
+              <w:rPr>
+                <w:noProof/>
+                <w:webHidden/>
+              </w:rPr>
+              <w:fldChar w:fldCharType="end"/>
+            </w:r>
+          </w:hyperlink>
+        </w:p>
+        <w:p>
+          <w:pPr>
+            <w:rPr>
+              <w:lang w:val="fr-FR" w:eastAsia="fr-CA"/>
+            </w:rPr>
+          </w:pPr>
+          <w:r>
+            <w:rPr>
+              <w:rFonts w:asciiTheme="minorHAnsi" w:eastAsiaTheme="majorEastAsia" w:hAnsiTheme="minorHAnsi" w:cstheme="majorBidi"/>
+              <w:color w:val="000000" w:themeColor="accent1" w:themeShade="BF"/>
+              <w:sz w:val="20"/>
+              <w:szCs w:val="20"/>
+              <w:lang w:val="fr-FR" w:eastAsia="fr-CA"/>
+            </w:rPr>
+            <w:fldChar w:fldCharType="end"/>
+          </w:r>
+        </w:p>
+        <w:p>
+          <w:pPr>
+            <w:rPr>
+              <w:lang w:val="fr-FR" w:eastAsia="fr-CA"/>
+            </w:rPr>
             <w:sectPr>
               <w:headerReference w:type="default" r:id="rId8"/>
               <w:footerReference w:type="default" r:id="rId9"/>
@@ -793,25 +841,26 @@
           <w:pPr>
             <w:pStyle w:val="Titre1"/>
           </w:pPr>
-          <w:bookmarkStart w:id="0" w:name="_Toc16779440"/>
+          <w:bookmarkStart w:id="0" w:name="_Toc66360305"/>
+          <w:bookmarkStart w:id="1" w:name="_Toc66357122"/>
+          <w:bookmarkStart w:id="2" w:name="_Toc66358319"/>
           <w:r>
             <w:lastRenderedPageBreak/>
             <w:t>{{ section }}</w:t>
           </w:r>
+          <w:bookmarkEnd w:id="0"/>
         </w:p>
+        <w:p/>
       </w:sdtContent>
     </w:sdt>
-    <w:bookmarkEnd w:id="0" w:displacedByCustomXml="prev"/>
-    <w:p/>
+    <w:bookmarkEnd w:id="2" w:displacedByCustomXml="prev"/>
+    <w:bookmarkEnd w:id="1" w:displacedByCustomXml="prev"/>
     <w:sectPr>
       <w:footerReference w:type="default" r:id="rId10"/>
-      <w:headerReference w:type="first" r:id="rId11"/>
-      <w:footerReference w:type="first" r:id="rId12"/>
-      <w:pgSz w:w="12240" w:h="15840" w:code="1"/>
-      <w:pgMar w:top="1440" w:right="1440" w:bottom="1440" w:left="1440" w:header="709" w:footer="709" w:gutter="0"/>
+      <w:pgSz w:w="12240" w:h="15840"/>
+      <w:pgMar w:top="1440" w:right="1440" w:bottom="1440" w:left="1440" w:header="720" w:footer="720" w:gutter="0"/>
       <w:pgNumType w:start="1"/>
-      <w:cols w:space="708"/>
-      <w:docGrid w:linePitch="360"/>
+      <w:cols w:space="720"/>
     </w:sectPr>
   </w:body>
 </w:document>
@@ -847,26 +896,20 @@
   <w:p>
     <w:pPr>
       <w:pStyle w:val="Pieddepage"/>
+      <w:tabs>
+        <w:tab w:val="clear" w:pos="8640"/>
+      </w:tabs>
       <w:rPr>
         <w:sz w:val="26"/>
         <w:szCs w:val="26"/>
       </w:rPr>
     </w:pPr>
-    <w:proofErr w:type="gramStart"/>
     <w:r>
       <w:rPr>
         <w:sz w:val="26"/>
         <w:szCs w:val="26"/>
       </w:rPr>
-      <w:t>{{ niveau</w:t>
-    </w:r>
-    <w:proofErr w:type="gramEnd"/>
-    <w:r>
-      <w:rPr>
-        <w:sz w:val="26"/>
-        <w:szCs w:val="26"/>
-      </w:rPr>
-      <w:t xml:space="preserve"> }}</w:t>
+      <w:t>{{ niveau }}</w:t>
     </w:r>
     <w:r>
       <w:rPr>
@@ -934,13 +977,6 @@
         <w:szCs w:val="26"/>
       </w:rPr>
       <w:t xml:space="preserve"> }}</w:t>
-    </w:r>
-    <w:r>
-      <w:rPr>
-        <w:sz w:val="26"/>
-        <w:szCs w:val="26"/>
-      </w:rPr>
-      <w:t xml:space="preserve"> </w:t>
     </w:r>
     <w:r>
       <w:rPr>
@@ -1011,26 +1047,20 @@
   <w:p>
     <w:pPr>
       <w:pStyle w:val="Pieddepage"/>
+      <w:tabs>
+        <w:tab w:val="clear" w:pos="8640"/>
+      </w:tabs>
       <w:rPr>
         <w:sz w:val="26"/>
         <w:szCs w:val="26"/>
       </w:rPr>
     </w:pPr>
-    <w:proofErr w:type="gramStart"/>
     <w:r>
       <w:rPr>
         <w:sz w:val="26"/>
         <w:szCs w:val="26"/>
       </w:rPr>
-      <w:t>{{ niveau</w:t>
-    </w:r>
-    <w:proofErr w:type="gramEnd"/>
-    <w:r>
-      <w:rPr>
-        <w:sz w:val="26"/>
-        <w:szCs w:val="26"/>
-      </w:rPr>
-      <w:t xml:space="preserve"> }}</w:t>
+      <w:t>{{ niveau }}</w:t>
     </w:r>
     <w:r>
       <w:rPr>
@@ -1104,13 +1134,6 @@
         <w:sz w:val="26"/>
         <w:szCs w:val="26"/>
       </w:rPr>
-      <w:t xml:space="preserve"> </w:t>
-    </w:r>
-    <w:r>
-      <w:rPr>
-        <w:sz w:val="26"/>
-        <w:szCs w:val="26"/>
-      </w:rPr>
       <w:ptab w:relativeTo="margin" w:alignment="right" w:leader="none"/>
     </w:r>
     <w:r>
@@ -1119,25 +1142,7 @@
         <w:szCs w:val="26"/>
         <w:lang w:val="fr-FR"/>
       </w:rPr>
-      <w:t xml:space="preserve"> </w:t>
-    </w:r>
-    <w:proofErr w:type="spellStart"/>
-    <w:r>
-      <w:rPr>
-        <w:sz w:val="26"/>
-        <w:szCs w:val="26"/>
-        <w:lang w:val="fr-FR"/>
-      </w:rPr>
-      <w:t>Page</w:t>
-    </w:r>
-    <w:proofErr w:type="spellEnd"/>
-    <w:r>
-      <w:rPr>
-        <w:sz w:val="26"/>
-        <w:szCs w:val="26"/>
-        <w:lang w:val="fr-FR"/>
-      </w:rPr>
-      <w:t xml:space="preserve"> </w:t>
+      <w:t xml:space="preserve">Page </w:t>
     </w:r>
     <w:r>
       <w:rPr>
@@ -1145,6 +1150,7 @@
         <w:bCs/>
         <w:sz w:val="26"/>
         <w:szCs w:val="26"/>
+        <w:lang w:val="fr-FR"/>
       </w:rPr>
       <w:fldChar w:fldCharType="begin"/>
     </w:r>
@@ -1154,6 +1160,7 @@
         <w:bCs/>
         <w:sz w:val="26"/>
         <w:szCs w:val="26"/>
+        <w:lang w:val="fr-FR"/>
       </w:rPr>
       <w:instrText xml:space="preserve"> PAGE  \* MERGEFORMAT </w:instrText>
     </w:r>
@@ -1163,59 +1170,7 @@
         <w:bCs/>
         <w:sz w:val="26"/>
         <w:szCs w:val="26"/>
-      </w:rPr>
-      <w:fldChar w:fldCharType="separate"/>
-    </w:r>
-    <w:r>
-      <w:rPr>
-        <w:b/>
-        <w:bCs/>
-        <w:sz w:val="26"/>
-        <w:szCs w:val="26"/>
-      </w:rPr>
-      <w:t>1</w:t>
-    </w:r>
-    <w:r>
-      <w:rPr>
-        <w:b/>
-        <w:bCs/>
-        <w:sz w:val="26"/>
-        <w:szCs w:val="26"/>
-      </w:rPr>
-      <w:fldChar w:fldCharType="end"/>
-    </w:r>
-    <w:r>
-      <w:rPr>
-        <w:sz w:val="26"/>
-        <w:szCs w:val="26"/>
         <w:lang w:val="fr-FR"/>
-      </w:rPr>
-      <w:t xml:space="preserve"> sur </w:t>
-    </w:r>
-    <w:r>
-      <w:rPr>
-        <w:b/>
-        <w:bCs/>
-        <w:sz w:val="26"/>
-        <w:szCs w:val="26"/>
-      </w:rPr>
-      <w:fldChar w:fldCharType="begin"/>
-    </w:r>
-    <w:r>
-      <w:rPr>
-        <w:b/>
-        <w:bCs/>
-        <w:sz w:val="26"/>
-        <w:szCs w:val="26"/>
-      </w:rPr>
-      <w:instrText xml:space="preserve"> SECTIONPAGES  \* MERGEFORMAT </w:instrText>
-    </w:r>
-    <w:r>
-      <w:rPr>
-        <w:b/>
-        <w:bCs/>
-        <w:sz w:val="26"/>
-        <w:szCs w:val="26"/>
       </w:rPr>
       <w:fldChar w:fldCharType="separate"/>
     </w:r>
@@ -1226,8 +1181,9 @@
         <w:noProof/>
         <w:sz w:val="26"/>
         <w:szCs w:val="26"/>
-      </w:rPr>
-      <w:t>1</w:t>
+        <w:lang w:val="fr-FR"/>
+      </w:rPr>
+      <w:t>2</w:t>
     </w:r>
     <w:r>
       <w:rPr>
@@ -1235,103 +1191,9 @@
         <w:bCs/>
         <w:sz w:val="26"/>
         <w:szCs w:val="26"/>
+        <w:lang w:val="fr-FR"/>
       </w:rPr>
       <w:fldChar w:fldCharType="end"/>
-    </w:r>
-  </w:p>
-</w:ftr>
-</file>
-
-<file path=word/footer3.xml><?xml version="1.0" encoding="utf-8"?>
-<w:ftr xmlns:wpc="http://schemas.microsoft.com/office/word/2010/wordprocessingCanvas" xmlns:cx="http://schemas.microsoft.com/office/drawing/2014/chartex" xmlns:cx1="http://schemas.microsoft.com/office/drawing/2015/9/8/chartex" xmlns:cx2="http://schemas.microsoft.com/office/drawing/2015/10/21/chartex" xmlns:cx3="http://schemas.microsoft.com/office/drawing/2016/5/9/chartex" xmlns:cx4="http://schemas.microsoft.com/office/drawing/2016/5/10/chartex" xmlns:cx5="http://schemas.microsoft.com/office/drawing/2016/5/11/chartex" xmlns:cx6="http://schemas.microsoft.com/office/drawing/2016/5/12/chartex" xmlns:cx7="http://schemas.microsoft.com/office/drawing/2016/5/13/chartex" xmlns:cx8="http://schemas.microsoft.com/office/drawing/2016/5/14/chartex" xmlns:mc="http://schemas.openxmlformats.org/markup-compatibility/2006" xmlns:aink="http://schemas.microsoft.com/office/drawing/2016/ink" xmlns:am3d="http://schemas.microsoft.com/office/drawing/2017/model3d" xmlns:o="urn:schemas-microsoft-com:office:office" xmlns:r="http://schemas.openxmlformats.org/officeDocument/2006/relationships" xmlns:m="http://schemas.openxmlformats.org/officeDocument/2006/math" xmlns:v="urn:schemas-microsoft-com:vml" xmlns:wp14="http://schemas.microsoft.com/office/word/2010/wordprocessingDrawing" xmlns:wp="http://schemas.openxmlformats.org/drawingml/2006/wordprocessingDrawing" xmlns:w10="urn:schemas-microsoft-com:office:word" xmlns:w="http://schemas.openxmlformats.org/wordprocessingml/2006/main" xmlns:w14="http://schemas.microsoft.com/office/word/2010/wordml" xmlns:w15="http://schemas.microsoft.com/office/word/2012/wordml" xmlns:w16cex="http://schemas.microsoft.com/office/word/2018/wordml/cex" xmlns:w16cid="http://schemas.microsoft.com/office/word/2016/wordml/cid" xmlns:w16="http://schemas.microsoft.com/office/word/2018/wordml" xmlns:w16se="http://schemas.microsoft.com/office/word/2015/wordml/symex" xmlns:wpg="http://schemas.microsoft.com/office/word/2010/wordprocessingGroup" xmlns:wpi="http://schemas.microsoft.com/office/word/2010/wordprocessingInk" xmlns:wne="http://schemas.microsoft.com/office/word/2006/wordml" xmlns:wps="http://schemas.microsoft.com/office/word/2010/wordprocessingShape" mc:Ignorable="w14 w15 w16se w16cid w16 w16cex wp14">
-  <w:p>
-    <w:pPr>
-      <w:pStyle w:val="Pieddepage"/>
-      <w:rPr>
-        <w:sz w:val="26"/>
-        <w:szCs w:val="26"/>
-      </w:rPr>
-    </w:pPr>
-    <w:proofErr w:type="gramStart"/>
-    <w:r>
-      <w:rPr>
-        <w:sz w:val="26"/>
-        <w:szCs w:val="26"/>
-      </w:rPr>
-      <w:t>{{ niveau</w:t>
-    </w:r>
-    <w:proofErr w:type="gramEnd"/>
-    <w:r>
-      <w:rPr>
-        <w:sz w:val="26"/>
-        <w:szCs w:val="26"/>
-      </w:rPr>
-      <w:t xml:space="preserve"> }}</w:t>
-    </w:r>
-    <w:r>
-      <w:rPr>
-        <w:sz w:val="26"/>
-        <w:szCs w:val="26"/>
-      </w:rPr>
-      <w:ptab w:relativeTo="margin" w:alignment="center" w:leader="none"/>
-    </w:r>
-    <w:r>
-      <w:rPr>
-        <w:smallCaps/>
-        <w:sz w:val="26"/>
-        <w:szCs w:val="26"/>
-      </w:rPr>
-      <w:t>{{ matiere }}</w:t>
-    </w:r>
-    <w:r>
-      <w:rPr>
-        <w:smallCaps/>
-        <w:sz w:val="26"/>
-        <w:szCs w:val="26"/>
-      </w:rPr>
-      <w:t>-</w:t>
-    </w:r>
-    <w:r>
-      <w:rPr>
-        <w:smallCaps/>
-        <w:sz w:val="26"/>
-        <w:szCs w:val="26"/>
-      </w:rPr>
-      <w:t>{{ numero }}</w:t>
-    </w:r>
-    <w:r>
-      <w:rPr>
-        <w:sz w:val="26"/>
-        <w:szCs w:val="26"/>
-      </w:rPr>
-      <w:t xml:space="preserve"> </w:t>
-    </w:r>
-    <w:r>
-      <w:rPr>
-        <w:sz w:val="26"/>
-        <w:szCs w:val="26"/>
-      </w:rPr>
-      <w:ptab w:relativeTo="margin" w:alignment="right" w:leader="none"/>
-    </w:r>
-    <w:bookmarkStart w:id="1" w:name="OLE_LINK8"/>
-    <w:bookmarkStart w:id="2" w:name="OLE_LINK9"/>
-    <w:r>
-      <w:rPr>
-        <w:sz w:val="26"/>
-        <w:szCs w:val="26"/>
-        <w:lang w:val="fr-FR"/>
-      </w:rPr>
-      <w:t>P</w:t>
-    </w:r>
-    <w:bookmarkStart w:id="3" w:name="OLE_LINK5"/>
-    <w:bookmarkStart w:id="4" w:name="OLE_LINK6"/>
-    <w:r>
-      <w:rPr>
-        <w:sz w:val="26"/>
-        <w:szCs w:val="26"/>
-        <w:lang w:val="fr-FR"/>
-      </w:rPr>
-      <w:t xml:space="preserve">age </w:t>
     </w:r>
     <w:r>
       <w:rPr>
@@ -1340,7 +1202,14 @@
         <w:sz w:val="26"/>
         <w:szCs w:val="26"/>
       </w:rPr>
-      <w:fldChar w:fldCharType="begin"/>
+      <w:t xml:space="preserve"> </w:t>
+    </w:r>
+    <w:r>
+      <w:rPr>
+        <w:sz w:val="26"/>
+        <w:szCs w:val="26"/>
+      </w:rPr>
+      <w:t>sur</w:t>
     </w:r>
     <w:r>
       <w:rPr>
@@ -1349,7 +1218,25 @@
         <w:sz w:val="26"/>
         <w:szCs w:val="26"/>
       </w:rPr>
-      <w:instrText xml:space="preserve"> PAGE  \* MERGEFORMAT </w:instrText>
+      <w:t xml:space="preserve"> </w:t>
+    </w:r>
+    <w:r>
+      <w:rPr>
+        <w:b/>
+        <w:bCs/>
+        <w:sz w:val="26"/>
+        <w:szCs w:val="26"/>
+      </w:rPr>
+      <w:fldChar w:fldCharType="begin"/>
+    </w:r>
+    <w:r>
+      <w:rPr>
+        <w:b/>
+        <w:bCs/>
+        <w:sz w:val="26"/>
+        <w:szCs w:val="26"/>
+      </w:rPr>
+      <w:instrText xml:space="preserve"> SECTIONPAGES  \* MERGEFORMAT </w:instrText>
     </w:r>
     <w:r>
       <w:rPr>
@@ -1368,7 +1255,7 @@
         <w:sz w:val="26"/>
         <w:szCs w:val="26"/>
       </w:rPr>
-      <w:t>0</w:t>
+      <w:t>1</w:t>
     </w:r>
     <w:r>
       <w:rPr>
@@ -1379,64 +1266,6 @@
       </w:rPr>
       <w:fldChar w:fldCharType="end"/>
     </w:r>
-    <w:r>
-      <w:rPr>
-        <w:sz w:val="26"/>
-        <w:szCs w:val="26"/>
-        <w:lang w:val="fr-FR"/>
-      </w:rPr>
-      <w:t xml:space="preserve"> sur </w:t>
-    </w:r>
-    <w:r>
-      <w:rPr>
-        <w:b/>
-        <w:bCs/>
-        <w:sz w:val="26"/>
-        <w:szCs w:val="26"/>
-      </w:rPr>
-      <w:fldChar w:fldCharType="begin"/>
-    </w:r>
-    <w:r>
-      <w:rPr>
-        <w:b/>
-        <w:bCs/>
-        <w:sz w:val="26"/>
-        <w:szCs w:val="26"/>
-      </w:rPr>
-      <w:instrText xml:space="preserve"> SECTIONPAGES  \* MERGEFORMAT </w:instrText>
-    </w:r>
-    <w:r>
-      <w:rPr>
-        <w:b/>
-        <w:bCs/>
-        <w:sz w:val="26"/>
-        <w:szCs w:val="26"/>
-      </w:rPr>
-      <w:fldChar w:fldCharType="separate"/>
-    </w:r>
-    <w:r>
-      <w:rPr>
-        <w:b/>
-        <w:bCs/>
-        <w:noProof/>
-        <w:sz w:val="26"/>
-        <w:szCs w:val="26"/>
-      </w:rPr>
-      <w:t>2</w:t>
-    </w:r>
-    <w:r>
-      <w:rPr>
-        <w:b/>
-        <w:bCs/>
-        <w:sz w:val="26"/>
-        <w:szCs w:val="26"/>
-      </w:rPr>
-      <w:fldChar w:fldCharType="end"/>
-    </w:r>
-    <w:bookmarkEnd w:id="1"/>
-    <w:bookmarkEnd w:id="2"/>
-    <w:bookmarkEnd w:id="3"/>
-    <w:bookmarkEnd w:id="4"/>
   </w:p>
 </w:ftr>
 </file>
@@ -1475,33 +1304,6 @@
         <w:smallCaps/>
       </w:rPr>
     </w:pPr>
-    <w:proofErr w:type="gramStart"/>
-    <w:r>
-      <w:rPr>
-        <w:smallCaps/>
-      </w:rPr>
-      <w:t>{{ auteur</w:t>
-    </w:r>
-    <w:proofErr w:type="gramEnd"/>
-    <w:r>
-      <w:rPr>
-        <w:smallCaps/>
-      </w:rPr>
-      <w:t xml:space="preserve"> }}</w:t>
-    </w:r>
-  </w:p>
-</w:hdr>
-</file>
-
-<file path=word/header2.xml><?xml version="1.0" encoding="utf-8"?>
-<w:hdr xmlns:wpc="http://schemas.microsoft.com/office/word/2010/wordprocessingCanvas" xmlns:cx="http://schemas.microsoft.com/office/drawing/2014/chartex" xmlns:cx1="http://schemas.microsoft.com/office/drawing/2015/9/8/chartex" xmlns:cx2="http://schemas.microsoft.com/office/drawing/2015/10/21/chartex" xmlns:cx3="http://schemas.microsoft.com/office/drawing/2016/5/9/chartex" xmlns:cx4="http://schemas.microsoft.com/office/drawing/2016/5/10/chartex" xmlns:cx5="http://schemas.microsoft.com/office/drawing/2016/5/11/chartex" xmlns:cx6="http://schemas.microsoft.com/office/drawing/2016/5/12/chartex" xmlns:cx7="http://schemas.microsoft.com/office/drawing/2016/5/13/chartex" xmlns:cx8="http://schemas.microsoft.com/office/drawing/2016/5/14/chartex" xmlns:mc="http://schemas.openxmlformats.org/markup-compatibility/2006" xmlns:aink="http://schemas.microsoft.com/office/drawing/2016/ink" xmlns:am3d="http://schemas.microsoft.com/office/drawing/2017/model3d" xmlns:o="urn:schemas-microsoft-com:office:office" xmlns:r="http://schemas.openxmlformats.org/officeDocument/2006/relationships" xmlns:m="http://schemas.openxmlformats.org/officeDocument/2006/math" xmlns:v="urn:schemas-microsoft-com:vml" xmlns:wp14="http://schemas.microsoft.com/office/word/2010/wordprocessingDrawing" xmlns:wp="http://schemas.openxmlformats.org/drawingml/2006/wordprocessingDrawing" xmlns:w10="urn:schemas-microsoft-com:office:word" xmlns:w="http://schemas.openxmlformats.org/wordprocessingml/2006/main" xmlns:w14="http://schemas.microsoft.com/office/word/2010/wordml" xmlns:w15="http://schemas.microsoft.com/office/word/2012/wordml" xmlns:w16cex="http://schemas.microsoft.com/office/word/2018/wordml/cex" xmlns:w16cid="http://schemas.microsoft.com/office/word/2016/wordml/cid" xmlns:w16="http://schemas.microsoft.com/office/word/2018/wordml" xmlns:w16se="http://schemas.microsoft.com/office/word/2015/wordml/symex" xmlns:wpg="http://schemas.microsoft.com/office/word/2010/wordprocessingGroup" xmlns:wpi="http://schemas.microsoft.com/office/word/2010/wordprocessingInk" xmlns:wne="http://schemas.microsoft.com/office/word/2006/wordml" xmlns:wps="http://schemas.microsoft.com/office/word/2010/wordprocessingShape" mc:Ignorable="w14 w15 w16se w16cid w16 w16cex wp14">
-  <w:p>
-    <w:pPr>
-      <w:pStyle w:val="En-tte"/>
-      <w:rPr>
-        <w:smallCaps/>
-      </w:rPr>
-    </w:pPr>
     <w:r>
       <w:rPr>
         <w:smallCaps/>
@@ -1515,13 +1317,461 @@
 <file path=word/numbering.xml><?xml version="1.0" encoding="utf-8"?>
 <w:numbering xmlns:wpc="http://schemas.microsoft.com/office/word/2010/wordprocessingCanvas" xmlns:cx="http://schemas.microsoft.com/office/drawing/2014/chartex" xmlns:cx1="http://schemas.microsoft.com/office/drawing/2015/9/8/chartex" xmlns:cx2="http://schemas.microsoft.com/office/drawing/2015/10/21/chartex" xmlns:cx3="http://schemas.microsoft.com/office/drawing/2016/5/9/chartex" xmlns:cx4="http://schemas.microsoft.com/office/drawing/2016/5/10/chartex" xmlns:cx5="http://schemas.microsoft.com/office/drawing/2016/5/11/chartex" xmlns:cx6="http://schemas.microsoft.com/office/drawing/2016/5/12/chartex" xmlns:cx7="http://schemas.microsoft.com/office/drawing/2016/5/13/chartex" xmlns:cx8="http://schemas.microsoft.com/office/drawing/2016/5/14/chartex" xmlns:mc="http://schemas.openxmlformats.org/markup-compatibility/2006" xmlns:aink="http://schemas.microsoft.com/office/drawing/2016/ink" xmlns:am3d="http://schemas.microsoft.com/office/drawing/2017/model3d" xmlns:o="urn:schemas-microsoft-com:office:office" xmlns:r="http://schemas.openxmlformats.org/officeDocument/2006/relationships" xmlns:m="http://schemas.openxmlformats.org/officeDocument/2006/math" xmlns:v="urn:schemas-microsoft-com:vml" xmlns:wp14="http://schemas.microsoft.com/office/word/2010/wordprocessingDrawing" xmlns:wp="http://schemas.openxmlformats.org/drawingml/2006/wordprocessingDrawing" xmlns:w10="urn:schemas-microsoft-com:office:word" xmlns:w="http://schemas.openxmlformats.org/wordprocessingml/2006/main" xmlns:w14="http://schemas.microsoft.com/office/word/2010/wordml" xmlns:w15="http://schemas.microsoft.com/office/word/2012/wordml" xmlns:w16cex="http://schemas.microsoft.com/office/word/2018/wordml/cex" xmlns:w16cid="http://schemas.microsoft.com/office/word/2016/wordml/cid" xmlns:w16="http://schemas.microsoft.com/office/word/2018/wordml" xmlns:w16se="http://schemas.microsoft.com/office/word/2015/wordml/symex" xmlns:wpg="http://schemas.microsoft.com/office/word/2010/wordprocessingGroup" xmlns:wpi="http://schemas.microsoft.com/office/word/2010/wordprocessingInk" xmlns:wne="http://schemas.microsoft.com/office/word/2006/wordml" xmlns:wps="http://schemas.microsoft.com/office/word/2010/wordprocessingShape" mc:Ignorable="w14 w15 w16se w16cid w16 w16cex wp14">
   <w:abstractNum w:abstractNumId="0" w15:restartNumberingAfterBreak="0">
+    <w:nsid w:val="03783AA0"/>
+    <w:multiLevelType w:val="multilevel"/>
+    <w:tmpl w:val="DD86EADC"/>
+    <w:numStyleLink w:val="Titres"/>
+  </w:abstractNum>
+  <w:abstractNum w:abstractNumId="1" w15:restartNumberingAfterBreak="0">
+    <w:nsid w:val="05C5151F"/>
+    <w:multiLevelType w:val="multilevel"/>
+    <w:tmpl w:val="0C0C001D"/>
+    <w:lvl w:ilvl="0">
+      <w:start w:val="1"/>
+      <w:numFmt w:val="decimal"/>
+      <w:lvlText w:val="%1)"/>
+      <w:lvlJc w:val="left"/>
+      <w:pPr>
+        <w:ind w:left="360" w:hanging="360"/>
+      </w:pPr>
+    </w:lvl>
+    <w:lvl w:ilvl="1">
+      <w:start w:val="1"/>
+      <w:numFmt w:val="lowerLetter"/>
+      <w:lvlText w:val="%2)"/>
+      <w:lvlJc w:val="left"/>
+      <w:pPr>
+        <w:ind w:left="720" w:hanging="360"/>
+      </w:pPr>
+    </w:lvl>
+    <w:lvl w:ilvl="2">
+      <w:start w:val="1"/>
+      <w:numFmt w:val="lowerRoman"/>
+      <w:lvlText w:val="%3)"/>
+      <w:lvlJc w:val="left"/>
+      <w:pPr>
+        <w:ind w:left="1080" w:hanging="360"/>
+      </w:pPr>
+    </w:lvl>
+    <w:lvl w:ilvl="3">
+      <w:start w:val="1"/>
+      <w:numFmt w:val="decimal"/>
+      <w:lvlText w:val="(%4)"/>
+      <w:lvlJc w:val="left"/>
+      <w:pPr>
+        <w:ind w:left="1440" w:hanging="360"/>
+      </w:pPr>
+    </w:lvl>
+    <w:lvl w:ilvl="4">
+      <w:start w:val="1"/>
+      <w:numFmt w:val="lowerLetter"/>
+      <w:lvlText w:val="(%5)"/>
+      <w:lvlJc w:val="left"/>
+      <w:pPr>
+        <w:ind w:left="1800" w:hanging="360"/>
+      </w:pPr>
+    </w:lvl>
+    <w:lvl w:ilvl="5">
+      <w:start w:val="1"/>
+      <w:numFmt w:val="lowerRoman"/>
+      <w:lvlText w:val="(%6)"/>
+      <w:lvlJc w:val="left"/>
+      <w:pPr>
+        <w:ind w:left="2160" w:hanging="360"/>
+      </w:pPr>
+    </w:lvl>
+    <w:lvl w:ilvl="6">
+      <w:start w:val="1"/>
+      <w:numFmt w:val="decimal"/>
+      <w:lvlText w:val="%7."/>
+      <w:lvlJc w:val="left"/>
+      <w:pPr>
+        <w:ind w:left="2520" w:hanging="360"/>
+      </w:pPr>
+    </w:lvl>
+    <w:lvl w:ilvl="7">
+      <w:start w:val="1"/>
+      <w:numFmt w:val="lowerLetter"/>
+      <w:lvlText w:val="%8."/>
+      <w:lvlJc w:val="left"/>
+      <w:pPr>
+        <w:ind w:left="2880" w:hanging="360"/>
+      </w:pPr>
+    </w:lvl>
+    <w:lvl w:ilvl="8">
+      <w:start w:val="1"/>
+      <w:numFmt w:val="lowerRoman"/>
+      <w:lvlText w:val="%9."/>
+      <w:lvlJc w:val="left"/>
+      <w:pPr>
+        <w:ind w:left="3240" w:hanging="360"/>
+      </w:pPr>
+    </w:lvl>
+  </w:abstractNum>
+  <w:abstractNum w:abstractNumId="2" w15:restartNumberingAfterBreak="0">
+    <w:nsid w:val="0C2D3DD3"/>
+    <w:multiLevelType w:val="multilevel"/>
+    <w:tmpl w:val="334A0ADC"/>
+    <w:lvl w:ilvl="0">
+      <w:start w:val="1"/>
+      <w:numFmt w:val="decimal"/>
+      <w:suff w:val="space"/>
+      <w:lvlText w:val="%1."/>
+      <w:lvlJc w:val="left"/>
+      <w:pPr>
+        <w:ind w:left="0" w:firstLine="0"/>
+      </w:pPr>
+      <w:rPr>
+        <w:rFonts w:hint="default"/>
+      </w:rPr>
+    </w:lvl>
+    <w:lvl w:ilvl="1">
+      <w:start w:val="1"/>
+      <w:numFmt w:val="upperLetter"/>
+      <w:suff w:val="space"/>
+      <w:lvlText w:val="%2."/>
+      <w:lvlJc w:val="left"/>
+      <w:pPr>
+        <w:ind w:left="720" w:hanging="360"/>
+      </w:pPr>
+      <w:rPr>
+        <w:rFonts w:hint="default"/>
+      </w:rPr>
+    </w:lvl>
+    <w:lvl w:ilvl="2">
+      <w:start w:val="1"/>
+      <w:numFmt w:val="lowerLetter"/>
+      <w:suff w:val="space"/>
+      <w:lvlText w:val="%3."/>
+      <w:lvlJc w:val="left"/>
+      <w:pPr>
+        <w:ind w:left="1080" w:hanging="360"/>
+      </w:pPr>
+      <w:rPr>
+        <w:rFonts w:hint="default"/>
+      </w:rPr>
+    </w:lvl>
+    <w:lvl w:ilvl="3">
+      <w:start w:val="1"/>
+      <w:numFmt w:val="lowerRoman"/>
+      <w:suff w:val="space"/>
+      <w:lvlText w:val="%4."/>
+      <w:lvlJc w:val="left"/>
+      <w:pPr>
+        <w:ind w:left="1440" w:hanging="360"/>
+      </w:pPr>
+      <w:rPr>
+        <w:rFonts w:hint="default"/>
+      </w:rPr>
+    </w:lvl>
+    <w:lvl w:ilvl="4">
+      <w:start w:val="1"/>
+      <w:numFmt w:val="upperRoman"/>
+      <w:suff w:val="space"/>
+      <w:lvlText w:val="(%5)"/>
+      <w:lvlJc w:val="left"/>
+      <w:pPr>
+        <w:ind w:left="1800" w:hanging="360"/>
+      </w:pPr>
+      <w:rPr>
+        <w:rFonts w:hint="default"/>
+      </w:rPr>
+    </w:lvl>
+    <w:lvl w:ilvl="5">
+      <w:start w:val="1"/>
+      <w:numFmt w:val="decimal"/>
+      <w:suff w:val="space"/>
+      <w:lvlText w:val="(%6)"/>
+      <w:lvlJc w:val="left"/>
+      <w:pPr>
+        <w:ind w:left="2160" w:hanging="360"/>
+      </w:pPr>
+      <w:rPr>
+        <w:rFonts w:hint="default"/>
+      </w:rPr>
+    </w:lvl>
+    <w:lvl w:ilvl="6">
+      <w:start w:val="1"/>
+      <w:numFmt w:val="upperLetter"/>
+      <w:suff w:val="space"/>
+      <w:lvlText w:val="(%7)"/>
+      <w:lvlJc w:val="left"/>
+      <w:pPr>
+        <w:ind w:left="2520" w:hanging="360"/>
+      </w:pPr>
+      <w:rPr>
+        <w:rFonts w:hint="default"/>
+      </w:rPr>
+    </w:lvl>
+    <w:lvl w:ilvl="7">
+      <w:start w:val="1"/>
+      <w:numFmt w:val="lowerLetter"/>
+      <w:suff w:val="space"/>
+      <w:lvlText w:val="(%8)"/>
+      <w:lvlJc w:val="left"/>
+      <w:pPr>
+        <w:ind w:left="2880" w:hanging="360"/>
+      </w:pPr>
+      <w:rPr>
+        <w:rFonts w:hint="default"/>
+      </w:rPr>
+    </w:lvl>
+    <w:lvl w:ilvl="8">
+      <w:start w:val="1"/>
+      <w:numFmt w:val="lowerRoman"/>
+      <w:suff w:val="space"/>
+      <w:lvlText w:val="(%9)"/>
+      <w:lvlJc w:val="left"/>
+      <w:pPr>
+        <w:ind w:left="3240" w:hanging="360"/>
+      </w:pPr>
+      <w:rPr>
+        <w:rFonts w:hint="default"/>
+      </w:rPr>
+    </w:lvl>
+  </w:abstractNum>
+  <w:abstractNum w:abstractNumId="3" w15:restartNumberingAfterBreak="0">
+    <w:nsid w:val="0D384EAE"/>
+    <w:multiLevelType w:val="multilevel"/>
+    <w:tmpl w:val="39307330"/>
+    <w:lvl w:ilvl="0">
+      <w:start w:val="1"/>
+      <w:numFmt w:val="decimal"/>
+      <w:lvlText w:val="%1."/>
+      <w:lvlJc w:val="left"/>
+      <w:pPr>
+        <w:ind w:left="0" w:firstLine="0"/>
+      </w:pPr>
+      <w:rPr>
+        <w:rFonts w:hint="default"/>
+      </w:rPr>
+    </w:lvl>
+    <w:lvl w:ilvl="1">
+      <w:start w:val="1"/>
+      <w:numFmt w:val="lowerLetter"/>
+      <w:lvlText w:val="%2)"/>
+      <w:lvlJc w:val="left"/>
+      <w:pPr>
+        <w:ind w:left="720" w:hanging="360"/>
+      </w:pPr>
+      <w:rPr>
+        <w:rFonts w:hint="default"/>
+      </w:rPr>
+    </w:lvl>
+    <w:lvl w:ilvl="2">
+      <w:start w:val="1"/>
+      <w:numFmt w:val="lowerRoman"/>
+      <w:lvlText w:val="%3)"/>
+      <w:lvlJc w:val="left"/>
+      <w:pPr>
+        <w:ind w:left="1080" w:hanging="360"/>
+      </w:pPr>
+      <w:rPr>
+        <w:rFonts w:hint="default"/>
+      </w:rPr>
+    </w:lvl>
+    <w:lvl w:ilvl="3">
+      <w:start w:val="1"/>
+      <w:numFmt w:val="decimal"/>
+      <w:lvlText w:val="(%4)"/>
+      <w:lvlJc w:val="left"/>
+      <w:pPr>
+        <w:ind w:left="1440" w:hanging="360"/>
+      </w:pPr>
+      <w:rPr>
+        <w:rFonts w:hint="default"/>
+      </w:rPr>
+    </w:lvl>
+    <w:lvl w:ilvl="4">
+      <w:start w:val="1"/>
+      <w:numFmt w:val="lowerLetter"/>
+      <w:lvlText w:val="(%5)"/>
+      <w:lvlJc w:val="left"/>
+      <w:pPr>
+        <w:ind w:left="1800" w:hanging="360"/>
+      </w:pPr>
+      <w:rPr>
+        <w:rFonts w:hint="default"/>
+      </w:rPr>
+    </w:lvl>
+    <w:lvl w:ilvl="5">
+      <w:start w:val="1"/>
+      <w:numFmt w:val="lowerRoman"/>
+      <w:lvlText w:val="(%6)"/>
+      <w:lvlJc w:val="left"/>
+      <w:pPr>
+        <w:ind w:left="2160" w:hanging="360"/>
+      </w:pPr>
+      <w:rPr>
+        <w:rFonts w:hint="default"/>
+      </w:rPr>
+    </w:lvl>
+    <w:lvl w:ilvl="6">
+      <w:start w:val="1"/>
+      <w:numFmt w:val="decimal"/>
+      <w:lvlText w:val="%7."/>
+      <w:lvlJc w:val="left"/>
+      <w:pPr>
+        <w:ind w:left="2520" w:hanging="360"/>
+      </w:pPr>
+      <w:rPr>
+        <w:rFonts w:hint="default"/>
+      </w:rPr>
+    </w:lvl>
+    <w:lvl w:ilvl="7">
+      <w:start w:val="1"/>
+      <w:numFmt w:val="lowerLetter"/>
+      <w:lvlText w:val="%8."/>
+      <w:lvlJc w:val="left"/>
+      <w:pPr>
+        <w:ind w:left="2880" w:hanging="360"/>
+      </w:pPr>
+      <w:rPr>
+        <w:rFonts w:hint="default"/>
+      </w:rPr>
+    </w:lvl>
+    <w:lvl w:ilvl="8">
+      <w:start w:val="1"/>
+      <w:numFmt w:val="lowerRoman"/>
+      <w:lvlText w:val="%9."/>
+      <w:lvlJc w:val="left"/>
+      <w:pPr>
+        <w:ind w:left="3240" w:hanging="360"/>
+      </w:pPr>
+      <w:rPr>
+        <w:rFonts w:hint="default"/>
+      </w:rPr>
+    </w:lvl>
+  </w:abstractNum>
+  <w:abstractNum w:abstractNumId="4" w15:restartNumberingAfterBreak="0">
+    <w:nsid w:val="0EA15620"/>
+    <w:multiLevelType w:val="multilevel"/>
+    <w:tmpl w:val="92B4861A"/>
+    <w:lvl w:ilvl="0">
+      <w:start w:val="1"/>
+      <w:numFmt w:val="decimal"/>
+      <w:suff w:val="space"/>
+      <w:lvlText w:val="%1."/>
+      <w:lvlJc w:val="left"/>
+      <w:pPr>
+        <w:ind w:left="0" w:firstLine="0"/>
+      </w:pPr>
+      <w:rPr>
+        <w:rFonts w:hint="default"/>
+      </w:rPr>
+    </w:lvl>
+    <w:lvl w:ilvl="1">
+      <w:start w:val="1"/>
+      <w:numFmt w:val="upperLetter"/>
+      <w:suff w:val="space"/>
+      <w:lvlText w:val="%2."/>
+      <w:lvlJc w:val="left"/>
+      <w:pPr>
+        <w:ind w:left="0" w:firstLine="360"/>
+      </w:pPr>
+      <w:rPr>
+        <w:rFonts w:hint="default"/>
+      </w:rPr>
+    </w:lvl>
+    <w:lvl w:ilvl="2">
+      <w:start w:val="1"/>
+      <w:numFmt w:val="lowerLetter"/>
+      <w:suff w:val="space"/>
+      <w:lvlText w:val="%3."/>
+      <w:lvlJc w:val="left"/>
+      <w:pPr>
+        <w:ind w:left="1080" w:hanging="360"/>
+      </w:pPr>
+      <w:rPr>
+        <w:rFonts w:hint="default"/>
+      </w:rPr>
+    </w:lvl>
+    <w:lvl w:ilvl="3">
+      <w:start w:val="1"/>
+      <w:numFmt w:val="lowerRoman"/>
+      <w:suff w:val="space"/>
+      <w:lvlText w:val="%4."/>
+      <w:lvlJc w:val="left"/>
+      <w:pPr>
+        <w:ind w:left="1440" w:hanging="360"/>
+      </w:pPr>
+      <w:rPr>
+        <w:rFonts w:hint="default"/>
+      </w:rPr>
+    </w:lvl>
+    <w:lvl w:ilvl="4">
+      <w:start w:val="1"/>
+      <w:numFmt w:val="upperRoman"/>
+      <w:suff w:val="space"/>
+      <w:lvlText w:val="(%5)"/>
+      <w:lvlJc w:val="left"/>
+      <w:pPr>
+        <w:ind w:left="1800" w:hanging="360"/>
+      </w:pPr>
+      <w:rPr>
+        <w:rFonts w:hint="default"/>
+      </w:rPr>
+    </w:lvl>
+    <w:lvl w:ilvl="5">
+      <w:start w:val="1"/>
+      <w:numFmt w:val="decimal"/>
+      <w:suff w:val="space"/>
+      <w:lvlText w:val="(%6)"/>
+      <w:lvlJc w:val="left"/>
+      <w:pPr>
+        <w:ind w:left="2160" w:hanging="360"/>
+      </w:pPr>
+      <w:rPr>
+        <w:rFonts w:hint="default"/>
+      </w:rPr>
+    </w:lvl>
+    <w:lvl w:ilvl="6">
+      <w:start w:val="1"/>
+      <w:numFmt w:val="upperLetter"/>
+      <w:suff w:val="space"/>
+      <w:lvlText w:val="(%7)"/>
+      <w:lvlJc w:val="left"/>
+      <w:pPr>
+        <w:ind w:left="2520" w:hanging="360"/>
+      </w:pPr>
+      <w:rPr>
+        <w:rFonts w:hint="default"/>
+      </w:rPr>
+    </w:lvl>
+    <w:lvl w:ilvl="7">
+      <w:start w:val="1"/>
+      <w:numFmt w:val="lowerLetter"/>
+      <w:suff w:val="space"/>
+      <w:lvlText w:val="(%8)"/>
+      <w:lvlJc w:val="left"/>
+      <w:pPr>
+        <w:ind w:left="2880" w:hanging="360"/>
+      </w:pPr>
+      <w:rPr>
+        <w:rFonts w:hint="default"/>
+      </w:rPr>
+    </w:lvl>
+    <w:lvl w:ilvl="8">
+      <w:start w:val="1"/>
+      <w:numFmt w:val="lowerRoman"/>
+      <w:suff w:val="space"/>
+      <w:lvlText w:val="(%9)"/>
+      <w:lvlJc w:val="left"/>
+      <w:pPr>
+        <w:ind w:left="3240" w:hanging="360"/>
+      </w:pPr>
+      <w:rPr>
+        <w:rFonts w:hint="default"/>
+      </w:rPr>
+    </w:lvl>
+  </w:abstractNum>
+  <w:abstractNum w:abstractNumId="5" w15:restartNumberingAfterBreak="0">
     <w:nsid w:val="17E447D1"/>
     <w:multiLevelType w:val="hybridMultilevel"/>
     <w:tmpl w:val="DC7AC43A"/>
     <w:lvl w:ilvl="0" w:tplc="8DAA3CF2">
       <w:start w:val="1"/>
       <w:numFmt w:val="lowerRoman"/>
-      <w:pStyle w:val="Titre4"/>
       <w:lvlText w:val="%1."/>
       <w:lvlJc w:val="left"/>
       <w:pPr>
@@ -1604,7 +1854,7 @@
       </w:pPr>
     </w:lvl>
   </w:abstractNum>
-  <w:abstractNum w:abstractNumId="1" w15:restartNumberingAfterBreak="0">
+  <w:abstractNum w:abstractNumId="6" w15:restartNumberingAfterBreak="0">
     <w:nsid w:val="19AC06F6"/>
     <w:multiLevelType w:val="hybridMultilevel"/>
     <w:tmpl w:val="E35CD50E"/>
@@ -1717,7 +1967,214 @@
       </w:rPr>
     </w:lvl>
   </w:abstractNum>
-  <w:abstractNum w:abstractNumId="2" w15:restartNumberingAfterBreak="0">
+  <w:abstractNum w:abstractNumId="7" w15:restartNumberingAfterBreak="0">
+    <w:nsid w:val="1CC43123"/>
+    <w:multiLevelType w:val="multilevel"/>
+    <w:tmpl w:val="DD86EADC"/>
+    <w:numStyleLink w:val="Titres"/>
+  </w:abstractNum>
+  <w:abstractNum w:abstractNumId="8" w15:restartNumberingAfterBreak="0">
+    <w:nsid w:val="2154460F"/>
+    <w:multiLevelType w:val="multilevel"/>
+    <w:tmpl w:val="0C0C001D"/>
+    <w:lvl w:ilvl="0">
+      <w:start w:val="1"/>
+      <w:numFmt w:val="decimal"/>
+      <w:lvlText w:val="%1)"/>
+      <w:lvlJc w:val="left"/>
+      <w:pPr>
+        <w:ind w:left="360" w:hanging="360"/>
+      </w:pPr>
+    </w:lvl>
+    <w:lvl w:ilvl="1">
+      <w:start w:val="1"/>
+      <w:numFmt w:val="lowerLetter"/>
+      <w:lvlText w:val="%2)"/>
+      <w:lvlJc w:val="left"/>
+      <w:pPr>
+        <w:ind w:left="720" w:hanging="360"/>
+      </w:pPr>
+    </w:lvl>
+    <w:lvl w:ilvl="2">
+      <w:start w:val="1"/>
+      <w:numFmt w:val="lowerRoman"/>
+      <w:lvlText w:val="%3)"/>
+      <w:lvlJc w:val="left"/>
+      <w:pPr>
+        <w:ind w:left="1080" w:hanging="360"/>
+      </w:pPr>
+    </w:lvl>
+    <w:lvl w:ilvl="3">
+      <w:start w:val="1"/>
+      <w:numFmt w:val="decimal"/>
+      <w:lvlText w:val="(%4)"/>
+      <w:lvlJc w:val="left"/>
+      <w:pPr>
+        <w:ind w:left="1440" w:hanging="360"/>
+      </w:pPr>
+    </w:lvl>
+    <w:lvl w:ilvl="4">
+      <w:start w:val="1"/>
+      <w:numFmt w:val="lowerLetter"/>
+      <w:lvlText w:val="(%5)"/>
+      <w:lvlJc w:val="left"/>
+      <w:pPr>
+        <w:ind w:left="1800" w:hanging="360"/>
+      </w:pPr>
+    </w:lvl>
+    <w:lvl w:ilvl="5">
+      <w:start w:val="1"/>
+      <w:numFmt w:val="lowerRoman"/>
+      <w:lvlText w:val="(%6)"/>
+      <w:lvlJc w:val="left"/>
+      <w:pPr>
+        <w:ind w:left="2160" w:hanging="360"/>
+      </w:pPr>
+    </w:lvl>
+    <w:lvl w:ilvl="6">
+      <w:start w:val="1"/>
+      <w:numFmt w:val="decimal"/>
+      <w:lvlText w:val="%7."/>
+      <w:lvlJc w:val="left"/>
+      <w:pPr>
+        <w:ind w:left="2520" w:hanging="360"/>
+      </w:pPr>
+    </w:lvl>
+    <w:lvl w:ilvl="7">
+      <w:start w:val="1"/>
+      <w:numFmt w:val="lowerLetter"/>
+      <w:lvlText w:val="%8."/>
+      <w:lvlJc w:val="left"/>
+      <w:pPr>
+        <w:ind w:left="2880" w:hanging="360"/>
+      </w:pPr>
+    </w:lvl>
+    <w:lvl w:ilvl="8">
+      <w:start w:val="1"/>
+      <w:numFmt w:val="lowerRoman"/>
+      <w:lvlText w:val="%9."/>
+      <w:lvlJc w:val="left"/>
+      <w:pPr>
+        <w:ind w:left="3240" w:hanging="360"/>
+      </w:pPr>
+    </w:lvl>
+  </w:abstractNum>
+  <w:abstractNum w:abstractNumId="9" w15:restartNumberingAfterBreak="0">
+    <w:nsid w:val="26C91A1B"/>
+    <w:multiLevelType w:val="multilevel"/>
+    <w:tmpl w:val="10CE145C"/>
+    <w:lvl w:ilvl="0">
+      <w:start w:val="1"/>
+      <w:numFmt w:val="decimal"/>
+      <w:suff w:val="space"/>
+      <w:lvlText w:val="%1."/>
+      <w:lvlJc w:val="left"/>
+      <w:pPr>
+        <w:ind w:left="0" w:firstLine="0"/>
+      </w:pPr>
+      <w:rPr>
+        <w:rFonts w:hint="default"/>
+      </w:rPr>
+    </w:lvl>
+    <w:lvl w:ilvl="1">
+      <w:start w:val="1"/>
+      <w:numFmt w:val="upperLetter"/>
+      <w:suff w:val="space"/>
+      <w:lvlText w:val="%2."/>
+      <w:lvlJc w:val="left"/>
+      <w:pPr>
+        <w:ind w:left="720" w:hanging="360"/>
+      </w:pPr>
+      <w:rPr>
+        <w:rFonts w:hint="default"/>
+      </w:rPr>
+    </w:lvl>
+    <w:lvl w:ilvl="2">
+      <w:start w:val="1"/>
+      <w:numFmt w:val="lowerRoman"/>
+      <w:lvlText w:val="%3)"/>
+      <w:lvlJc w:val="left"/>
+      <w:pPr>
+        <w:ind w:left="1080" w:hanging="360"/>
+      </w:pPr>
+      <w:rPr>
+        <w:rFonts w:hint="default"/>
+      </w:rPr>
+    </w:lvl>
+    <w:lvl w:ilvl="3">
+      <w:start w:val="1"/>
+      <w:numFmt w:val="decimal"/>
+      <w:lvlText w:val="(%4)"/>
+      <w:lvlJc w:val="left"/>
+      <w:pPr>
+        <w:ind w:left="1440" w:hanging="360"/>
+      </w:pPr>
+      <w:rPr>
+        <w:rFonts w:hint="default"/>
+      </w:rPr>
+    </w:lvl>
+    <w:lvl w:ilvl="4">
+      <w:start w:val="1"/>
+      <w:numFmt w:val="lowerLetter"/>
+      <w:lvlText w:val="(%5)"/>
+      <w:lvlJc w:val="left"/>
+      <w:pPr>
+        <w:ind w:left="1800" w:hanging="360"/>
+      </w:pPr>
+      <w:rPr>
+        <w:rFonts w:hint="default"/>
+      </w:rPr>
+    </w:lvl>
+    <w:lvl w:ilvl="5">
+      <w:start w:val="1"/>
+      <w:numFmt w:val="lowerRoman"/>
+      <w:lvlText w:val="(%6)"/>
+      <w:lvlJc w:val="left"/>
+      <w:pPr>
+        <w:ind w:left="2160" w:hanging="360"/>
+      </w:pPr>
+      <w:rPr>
+        <w:rFonts w:hint="default"/>
+      </w:rPr>
+    </w:lvl>
+    <w:lvl w:ilvl="6">
+      <w:start w:val="1"/>
+      <w:numFmt w:val="decimal"/>
+      <w:lvlText w:val="%7."/>
+      <w:lvlJc w:val="left"/>
+      <w:pPr>
+        <w:ind w:left="2520" w:hanging="360"/>
+      </w:pPr>
+      <w:rPr>
+        <w:rFonts w:hint="default"/>
+      </w:rPr>
+    </w:lvl>
+    <w:lvl w:ilvl="7">
+      <w:start w:val="1"/>
+      <w:numFmt w:val="lowerLetter"/>
+      <w:lvlText w:val="%8."/>
+      <w:lvlJc w:val="left"/>
+      <w:pPr>
+        <w:ind w:left="2880" w:hanging="360"/>
+      </w:pPr>
+      <w:rPr>
+        <w:rFonts w:hint="default"/>
+      </w:rPr>
+    </w:lvl>
+    <w:lvl w:ilvl="8">
+      <w:start w:val="1"/>
+      <w:numFmt w:val="lowerRoman"/>
+      <w:lvlText w:val="%9."/>
+      <w:lvlJc w:val="left"/>
+      <w:pPr>
+        <w:ind w:left="3240" w:hanging="360"/>
+      </w:pPr>
+      <w:rPr>
+        <w:rFonts w:hint="default"/>
+      </w:rPr>
+    </w:lvl>
+  </w:abstractNum>
+  <w:abstractNum w:abstractNumId="10" w15:restartNumberingAfterBreak="0">
     <w:nsid w:val="26E37EFC"/>
     <w:multiLevelType w:val="hybridMultilevel"/>
     <w:tmpl w:val="CC046012"/>
@@ -1830,7 +2287,13 @@
       </w:rPr>
     </w:lvl>
   </w:abstractNum>
-  <w:abstractNum w:abstractNumId="3" w15:restartNumberingAfterBreak="0">
+  <w:abstractNum w:abstractNumId="11" w15:restartNumberingAfterBreak="0">
+    <w:nsid w:val="2E0F21F1"/>
+    <w:multiLevelType w:val="multilevel"/>
+    <w:tmpl w:val="DD86EADC"/>
+    <w:numStyleLink w:val="Titres"/>
+  </w:abstractNum>
+  <w:abstractNum w:abstractNumId="12" w15:restartNumberingAfterBreak="0">
     <w:nsid w:val="367B4B36"/>
     <w:multiLevelType w:val="hybridMultilevel"/>
     <w:tmpl w:val="E976E198"/>
@@ -1943,14 +2406,13 @@
       </w:rPr>
     </w:lvl>
   </w:abstractNum>
-  <w:abstractNum w:abstractNumId="4" w15:restartNumberingAfterBreak="0">
+  <w:abstractNum w:abstractNumId="13" w15:restartNumberingAfterBreak="0">
     <w:nsid w:val="36C848E2"/>
     <w:multiLevelType w:val="hybridMultilevel"/>
     <w:tmpl w:val="7E88A192"/>
     <w:lvl w:ilvl="0" w:tplc="0FAEFC90">
       <w:start w:val="1"/>
       <w:numFmt w:val="decimal"/>
-      <w:pStyle w:val="Titre1"/>
       <w:lvlText w:val="%1."/>
       <w:lvlJc w:val="left"/>
       <w:pPr>
@@ -2034,7 +2496,7 @@
       </w:pPr>
     </w:lvl>
   </w:abstractNum>
-  <w:abstractNum w:abstractNumId="5" w15:restartNumberingAfterBreak="0">
+  <w:abstractNum w:abstractNumId="14" w15:restartNumberingAfterBreak="0">
     <w:nsid w:val="39665089"/>
     <w:multiLevelType w:val="hybridMultilevel"/>
     <w:tmpl w:val="46E29986"/>
@@ -2147,14 +2609,376 @@
       </w:rPr>
     </w:lvl>
   </w:abstractNum>
-  <w:abstractNum w:abstractNumId="6" w15:restartNumberingAfterBreak="0">
+  <w:abstractNum w:abstractNumId="15" w15:restartNumberingAfterBreak="0">
+    <w:nsid w:val="3D7E3D28"/>
+    <w:multiLevelType w:val="multilevel"/>
+    <w:tmpl w:val="DD86EADC"/>
+    <w:styleLink w:val="Titres"/>
+    <w:lvl w:ilvl="0">
+      <w:start w:val="1"/>
+      <w:numFmt w:val="decimal"/>
+      <w:pStyle w:val="Titre1"/>
+      <w:suff w:val="space"/>
+      <w:lvlText w:val="%1."/>
+      <w:lvlJc w:val="left"/>
+      <w:pPr>
+        <w:ind w:left="0" w:firstLine="0"/>
+      </w:pPr>
+      <w:rPr>
+        <w:rFonts w:hint="default"/>
+      </w:rPr>
+    </w:lvl>
+    <w:lvl w:ilvl="1">
+      <w:start w:val="1"/>
+      <w:numFmt w:val="upperLetter"/>
+      <w:pStyle w:val="Titre2"/>
+      <w:suff w:val="space"/>
+      <w:lvlText w:val="%2."/>
+      <w:lvlJc w:val="left"/>
+      <w:pPr>
+        <w:ind w:left="720" w:hanging="360"/>
+      </w:pPr>
+      <w:rPr>
+        <w:rFonts w:hint="default"/>
+      </w:rPr>
+    </w:lvl>
+    <w:lvl w:ilvl="2">
+      <w:start w:val="1"/>
+      <w:numFmt w:val="lowerLetter"/>
+      <w:pStyle w:val="Titre3"/>
+      <w:suff w:val="space"/>
+      <w:lvlText w:val="%3."/>
+      <w:lvlJc w:val="left"/>
+      <w:pPr>
+        <w:ind w:left="1080" w:hanging="360"/>
+      </w:pPr>
+      <w:rPr>
+        <w:rFonts w:hint="default"/>
+      </w:rPr>
+    </w:lvl>
+    <w:lvl w:ilvl="3">
+      <w:start w:val="1"/>
+      <w:numFmt w:val="lowerRoman"/>
+      <w:pStyle w:val="Titre4"/>
+      <w:suff w:val="space"/>
+      <w:lvlText w:val="%4."/>
+      <w:lvlJc w:val="left"/>
+      <w:pPr>
+        <w:ind w:left="1440" w:hanging="360"/>
+      </w:pPr>
+      <w:rPr>
+        <w:rFonts w:hint="default"/>
+      </w:rPr>
+    </w:lvl>
+    <w:lvl w:ilvl="4">
+      <w:start w:val="1"/>
+      <w:numFmt w:val="upperRoman"/>
+      <w:pStyle w:val="Titre5"/>
+      <w:suff w:val="space"/>
+      <w:lvlText w:val="(%5)"/>
+      <w:lvlJc w:val="left"/>
+      <w:pPr>
+        <w:ind w:left="1800" w:hanging="365"/>
+      </w:pPr>
+      <w:rPr>
+        <w:rFonts w:hint="default"/>
+      </w:rPr>
+    </w:lvl>
+    <w:lvl w:ilvl="5">
+      <w:start w:val="1"/>
+      <w:numFmt w:val="decimal"/>
+      <w:pStyle w:val="Titre6"/>
+      <w:suff w:val="space"/>
+      <w:lvlText w:val="(%6)"/>
+      <w:lvlJc w:val="left"/>
+      <w:pPr>
+        <w:ind w:left="2160" w:hanging="360"/>
+      </w:pPr>
+      <w:rPr>
+        <w:rFonts w:hint="default"/>
+      </w:rPr>
+    </w:lvl>
+    <w:lvl w:ilvl="6">
+      <w:start w:val="1"/>
+      <w:numFmt w:val="upperLetter"/>
+      <w:pStyle w:val="Titre7"/>
+      <w:suff w:val="space"/>
+      <w:lvlText w:val="(%7)"/>
+      <w:lvlJc w:val="left"/>
+      <w:pPr>
+        <w:ind w:left="2520" w:hanging="360"/>
+      </w:pPr>
+      <w:rPr>
+        <w:rFonts w:hint="default"/>
+      </w:rPr>
+    </w:lvl>
+    <w:lvl w:ilvl="7">
+      <w:start w:val="1"/>
+      <w:numFmt w:val="lowerLetter"/>
+      <w:pStyle w:val="Titre8"/>
+      <w:suff w:val="space"/>
+      <w:lvlText w:val="(%8)"/>
+      <w:lvlJc w:val="left"/>
+      <w:pPr>
+        <w:ind w:left="2880" w:hanging="360"/>
+      </w:pPr>
+      <w:rPr>
+        <w:rFonts w:hint="default"/>
+      </w:rPr>
+    </w:lvl>
+    <w:lvl w:ilvl="8">
+      <w:start w:val="1"/>
+      <w:numFmt w:val="lowerRoman"/>
+      <w:pStyle w:val="Titre9"/>
+      <w:suff w:val="space"/>
+      <w:lvlText w:val="(%9)"/>
+      <w:lvlJc w:val="left"/>
+      <w:pPr>
+        <w:ind w:left="3240" w:hanging="360"/>
+      </w:pPr>
+      <w:rPr>
+        <w:rFonts w:hint="default"/>
+      </w:rPr>
+    </w:lvl>
+  </w:abstractNum>
+  <w:abstractNum w:abstractNumId="16" w15:restartNumberingAfterBreak="0">
+    <w:nsid w:val="49743AE1"/>
+    <w:multiLevelType w:val="multilevel"/>
+    <w:tmpl w:val="8A8E0EB4"/>
+    <w:lvl w:ilvl="0">
+      <w:start w:val="1"/>
+      <w:numFmt w:val="decimal"/>
+      <w:suff w:val="space"/>
+      <w:lvlText w:val="%1."/>
+      <w:lvlJc w:val="left"/>
+      <w:pPr>
+        <w:ind w:left="0" w:firstLine="0"/>
+      </w:pPr>
+      <w:rPr>
+        <w:rFonts w:hint="default"/>
+      </w:rPr>
+    </w:lvl>
+    <w:lvl w:ilvl="1">
+      <w:start w:val="1"/>
+      <w:numFmt w:val="lowerLetter"/>
+      <w:lvlText w:val="%2)"/>
+      <w:lvlJc w:val="left"/>
+      <w:pPr>
+        <w:ind w:left="720" w:hanging="360"/>
+      </w:pPr>
+      <w:rPr>
+        <w:rFonts w:hint="default"/>
+      </w:rPr>
+    </w:lvl>
+    <w:lvl w:ilvl="2">
+      <w:start w:val="1"/>
+      <w:numFmt w:val="lowerRoman"/>
+      <w:lvlText w:val="%3)"/>
+      <w:lvlJc w:val="left"/>
+      <w:pPr>
+        <w:ind w:left="1080" w:hanging="360"/>
+      </w:pPr>
+      <w:rPr>
+        <w:rFonts w:hint="default"/>
+      </w:rPr>
+    </w:lvl>
+    <w:lvl w:ilvl="3">
+      <w:start w:val="1"/>
+      <w:numFmt w:val="decimal"/>
+      <w:lvlText w:val="(%4)"/>
+      <w:lvlJc w:val="left"/>
+      <w:pPr>
+        <w:ind w:left="1440" w:hanging="360"/>
+      </w:pPr>
+      <w:rPr>
+        <w:rFonts w:hint="default"/>
+      </w:rPr>
+    </w:lvl>
+    <w:lvl w:ilvl="4">
+      <w:start w:val="1"/>
+      <w:numFmt w:val="lowerLetter"/>
+      <w:lvlText w:val="(%5)"/>
+      <w:lvlJc w:val="left"/>
+      <w:pPr>
+        <w:ind w:left="1800" w:hanging="360"/>
+      </w:pPr>
+      <w:rPr>
+        <w:rFonts w:hint="default"/>
+      </w:rPr>
+    </w:lvl>
+    <w:lvl w:ilvl="5">
+      <w:start w:val="1"/>
+      <w:numFmt w:val="lowerRoman"/>
+      <w:lvlText w:val="(%6)"/>
+      <w:lvlJc w:val="left"/>
+      <w:pPr>
+        <w:ind w:left="2160" w:hanging="360"/>
+      </w:pPr>
+      <w:rPr>
+        <w:rFonts w:hint="default"/>
+      </w:rPr>
+    </w:lvl>
+    <w:lvl w:ilvl="6">
+      <w:start w:val="1"/>
+      <w:numFmt w:val="decimal"/>
+      <w:lvlText w:val="%7."/>
+      <w:lvlJc w:val="left"/>
+      <w:pPr>
+        <w:ind w:left="2520" w:hanging="360"/>
+      </w:pPr>
+      <w:rPr>
+        <w:rFonts w:hint="default"/>
+      </w:rPr>
+    </w:lvl>
+    <w:lvl w:ilvl="7">
+      <w:start w:val="1"/>
+      <w:numFmt w:val="lowerLetter"/>
+      <w:lvlText w:val="%8."/>
+      <w:lvlJc w:val="left"/>
+      <w:pPr>
+        <w:ind w:left="2880" w:hanging="360"/>
+      </w:pPr>
+      <w:rPr>
+        <w:rFonts w:hint="default"/>
+      </w:rPr>
+    </w:lvl>
+    <w:lvl w:ilvl="8">
+      <w:start w:val="1"/>
+      <w:numFmt w:val="lowerRoman"/>
+      <w:lvlText w:val="%9."/>
+      <w:lvlJc w:val="left"/>
+      <w:pPr>
+        <w:ind w:left="3240" w:hanging="360"/>
+      </w:pPr>
+      <w:rPr>
+        <w:rFonts w:hint="default"/>
+      </w:rPr>
+    </w:lvl>
+  </w:abstractNum>
+  <w:abstractNum w:abstractNumId="17" w15:restartNumberingAfterBreak="0">
+    <w:nsid w:val="4E776330"/>
+    <w:multiLevelType w:val="multilevel"/>
+    <w:tmpl w:val="FE2A3A36"/>
+    <w:lvl w:ilvl="0">
+      <w:start w:val="1"/>
+      <w:numFmt w:val="decimal"/>
+      <w:suff w:val="space"/>
+      <w:lvlText w:val="%1."/>
+      <w:lvlJc w:val="left"/>
+      <w:pPr>
+        <w:ind w:left="0" w:firstLine="0"/>
+      </w:pPr>
+      <w:rPr>
+        <w:rFonts w:hint="default"/>
+      </w:rPr>
+    </w:lvl>
+    <w:lvl w:ilvl="1">
+      <w:start w:val="1"/>
+      <w:numFmt w:val="upperLetter"/>
+      <w:suff w:val="space"/>
+      <w:lvlText w:val="%2."/>
+      <w:lvlJc w:val="left"/>
+      <w:pPr>
+        <w:ind w:left="720" w:hanging="360"/>
+      </w:pPr>
+      <w:rPr>
+        <w:rFonts w:hint="default"/>
+      </w:rPr>
+    </w:lvl>
+    <w:lvl w:ilvl="2">
+      <w:start w:val="1"/>
+      <w:numFmt w:val="lowerLetter"/>
+      <w:suff w:val="space"/>
+      <w:lvlText w:val="%3."/>
+      <w:lvlJc w:val="left"/>
+      <w:pPr>
+        <w:ind w:left="1080" w:hanging="360"/>
+      </w:pPr>
+      <w:rPr>
+        <w:rFonts w:hint="default"/>
+      </w:rPr>
+    </w:lvl>
+    <w:lvl w:ilvl="3">
+      <w:start w:val="1"/>
+      <w:numFmt w:val="lowerRoman"/>
+      <w:suff w:val="space"/>
+      <w:lvlText w:val="%4."/>
+      <w:lvlJc w:val="left"/>
+      <w:pPr>
+        <w:ind w:left="1440" w:hanging="360"/>
+      </w:pPr>
+      <w:rPr>
+        <w:rFonts w:hint="default"/>
+      </w:rPr>
+    </w:lvl>
+    <w:lvl w:ilvl="4">
+      <w:start w:val="1"/>
+      <w:numFmt w:val="lowerLetter"/>
+      <w:lvlText w:val="(%5)"/>
+      <w:lvlJc w:val="left"/>
+      <w:pPr>
+        <w:ind w:left="1800" w:hanging="360"/>
+      </w:pPr>
+      <w:rPr>
+        <w:rFonts w:hint="default"/>
+      </w:rPr>
+    </w:lvl>
+    <w:lvl w:ilvl="5">
+      <w:start w:val="1"/>
+      <w:numFmt w:val="lowerRoman"/>
+      <w:lvlText w:val="(%6)"/>
+      <w:lvlJc w:val="left"/>
+      <w:pPr>
+        <w:ind w:left="2160" w:hanging="360"/>
+      </w:pPr>
+      <w:rPr>
+        <w:rFonts w:hint="default"/>
+      </w:rPr>
+    </w:lvl>
+    <w:lvl w:ilvl="6">
+      <w:start w:val="1"/>
+      <w:numFmt w:val="decimal"/>
+      <w:lvlText w:val="%7."/>
+      <w:lvlJc w:val="left"/>
+      <w:pPr>
+        <w:ind w:left="2520" w:hanging="360"/>
+      </w:pPr>
+      <w:rPr>
+        <w:rFonts w:hint="default"/>
+      </w:rPr>
+    </w:lvl>
+    <w:lvl w:ilvl="7">
+      <w:start w:val="1"/>
+      <w:numFmt w:val="lowerLetter"/>
+      <w:lvlText w:val="%8."/>
+      <w:lvlJc w:val="left"/>
+      <w:pPr>
+        <w:ind w:left="2880" w:hanging="360"/>
+      </w:pPr>
+      <w:rPr>
+        <w:rFonts w:hint="default"/>
+      </w:rPr>
+    </w:lvl>
+    <w:lvl w:ilvl="8">
+      <w:start w:val="1"/>
+      <w:numFmt w:val="lowerRoman"/>
+      <w:lvlText w:val="%9."/>
+      <w:lvlJc w:val="left"/>
+      <w:pPr>
+        <w:ind w:left="3240" w:hanging="360"/>
+      </w:pPr>
+      <w:rPr>
+        <w:rFonts w:hint="default"/>
+      </w:rPr>
+    </w:lvl>
+  </w:abstractNum>
+  <w:abstractNum w:abstractNumId="18" w15:restartNumberingAfterBreak="0">
     <w:nsid w:val="4FF94F85"/>
     <w:multiLevelType w:val="hybridMultilevel"/>
     <w:tmpl w:val="EA4022EE"/>
     <w:lvl w:ilvl="0" w:tplc="8C08980C">
       <w:start w:val="1"/>
       <w:numFmt w:val="upperLetter"/>
-      <w:pStyle w:val="Titre2"/>
       <w:lvlText w:val="%1."/>
       <w:lvlJc w:val="left"/>
       <w:pPr>
@@ -2237,7 +3061,7 @@
       </w:pPr>
     </w:lvl>
   </w:abstractNum>
-  <w:abstractNum w:abstractNumId="7" w15:restartNumberingAfterBreak="0">
+  <w:abstractNum w:abstractNumId="19" w15:restartNumberingAfterBreak="0">
     <w:nsid w:val="55101C47"/>
     <w:multiLevelType w:val="hybridMultilevel"/>
     <w:tmpl w:val="F5964062"/>
@@ -2350,7 +3174,179 @@
       </w:rPr>
     </w:lvl>
   </w:abstractNum>
-  <w:abstractNum w:abstractNumId="8" w15:restartNumberingAfterBreak="0">
+  <w:abstractNum w:abstractNumId="20" w15:restartNumberingAfterBreak="0">
+    <w:nsid w:val="56164A12"/>
+    <w:multiLevelType w:val="multilevel"/>
+    <w:tmpl w:val="0C0C001D"/>
+    <w:lvl w:ilvl="0">
+      <w:start w:val="1"/>
+      <w:numFmt w:val="decimal"/>
+      <w:lvlText w:val="%1)"/>
+      <w:lvlJc w:val="left"/>
+      <w:pPr>
+        <w:ind w:left="360" w:hanging="360"/>
+      </w:pPr>
+    </w:lvl>
+    <w:lvl w:ilvl="1">
+      <w:start w:val="1"/>
+      <w:numFmt w:val="lowerLetter"/>
+      <w:lvlText w:val="%2)"/>
+      <w:lvlJc w:val="left"/>
+      <w:pPr>
+        <w:ind w:left="720" w:hanging="360"/>
+      </w:pPr>
+    </w:lvl>
+    <w:lvl w:ilvl="2">
+      <w:start w:val="1"/>
+      <w:numFmt w:val="lowerRoman"/>
+      <w:lvlText w:val="%3)"/>
+      <w:lvlJc w:val="left"/>
+      <w:pPr>
+        <w:ind w:left="1080" w:hanging="360"/>
+      </w:pPr>
+    </w:lvl>
+    <w:lvl w:ilvl="3">
+      <w:start w:val="1"/>
+      <w:numFmt w:val="decimal"/>
+      <w:lvlText w:val="(%4)"/>
+      <w:lvlJc w:val="left"/>
+      <w:pPr>
+        <w:ind w:left="1440" w:hanging="360"/>
+      </w:pPr>
+    </w:lvl>
+    <w:lvl w:ilvl="4">
+      <w:start w:val="1"/>
+      <w:numFmt w:val="lowerLetter"/>
+      <w:lvlText w:val="(%5)"/>
+      <w:lvlJc w:val="left"/>
+      <w:pPr>
+        <w:ind w:left="1800" w:hanging="360"/>
+      </w:pPr>
+    </w:lvl>
+    <w:lvl w:ilvl="5">
+      <w:start w:val="1"/>
+      <w:numFmt w:val="lowerRoman"/>
+      <w:lvlText w:val="(%6)"/>
+      <w:lvlJc w:val="left"/>
+      <w:pPr>
+        <w:ind w:left="2160" w:hanging="360"/>
+      </w:pPr>
+    </w:lvl>
+    <w:lvl w:ilvl="6">
+      <w:start w:val="1"/>
+      <w:numFmt w:val="decimal"/>
+      <w:lvlText w:val="%7."/>
+      <w:lvlJc w:val="left"/>
+      <w:pPr>
+        <w:ind w:left="2520" w:hanging="360"/>
+      </w:pPr>
+    </w:lvl>
+    <w:lvl w:ilvl="7">
+      <w:start w:val="1"/>
+      <w:numFmt w:val="lowerLetter"/>
+      <w:lvlText w:val="%8."/>
+      <w:lvlJc w:val="left"/>
+      <w:pPr>
+        <w:ind w:left="2880" w:hanging="360"/>
+      </w:pPr>
+    </w:lvl>
+    <w:lvl w:ilvl="8">
+      <w:start w:val="1"/>
+      <w:numFmt w:val="lowerRoman"/>
+      <w:lvlText w:val="%9."/>
+      <w:lvlJc w:val="left"/>
+      <w:pPr>
+        <w:ind w:left="3240" w:hanging="360"/>
+      </w:pPr>
+    </w:lvl>
+  </w:abstractNum>
+  <w:abstractNum w:abstractNumId="21" w15:restartNumberingAfterBreak="0">
+    <w:nsid w:val="567F7FA9"/>
+    <w:multiLevelType w:val="multilevel"/>
+    <w:tmpl w:val="0C0C001D"/>
+    <w:lvl w:ilvl="0">
+      <w:start w:val="1"/>
+      <w:numFmt w:val="decimal"/>
+      <w:lvlText w:val="%1)"/>
+      <w:lvlJc w:val="left"/>
+      <w:pPr>
+        <w:ind w:left="360" w:hanging="360"/>
+      </w:pPr>
+    </w:lvl>
+    <w:lvl w:ilvl="1">
+      <w:start w:val="1"/>
+      <w:numFmt w:val="lowerLetter"/>
+      <w:lvlText w:val="%2)"/>
+      <w:lvlJc w:val="left"/>
+      <w:pPr>
+        <w:ind w:left="720" w:hanging="360"/>
+      </w:pPr>
+    </w:lvl>
+    <w:lvl w:ilvl="2">
+      <w:start w:val="1"/>
+      <w:numFmt w:val="lowerRoman"/>
+      <w:lvlText w:val="%3)"/>
+      <w:lvlJc w:val="left"/>
+      <w:pPr>
+        <w:ind w:left="1080" w:hanging="360"/>
+      </w:pPr>
+    </w:lvl>
+    <w:lvl w:ilvl="3">
+      <w:start w:val="1"/>
+      <w:numFmt w:val="decimal"/>
+      <w:lvlText w:val="(%4)"/>
+      <w:lvlJc w:val="left"/>
+      <w:pPr>
+        <w:ind w:left="1440" w:hanging="360"/>
+      </w:pPr>
+    </w:lvl>
+    <w:lvl w:ilvl="4">
+      <w:start w:val="1"/>
+      <w:numFmt w:val="lowerLetter"/>
+      <w:lvlText w:val="(%5)"/>
+      <w:lvlJc w:val="left"/>
+      <w:pPr>
+        <w:ind w:left="1800" w:hanging="360"/>
+      </w:pPr>
+    </w:lvl>
+    <w:lvl w:ilvl="5">
+      <w:start w:val="1"/>
+      <w:numFmt w:val="lowerRoman"/>
+      <w:lvlText w:val="(%6)"/>
+      <w:lvlJc w:val="left"/>
+      <w:pPr>
+        <w:ind w:left="2160" w:hanging="360"/>
+      </w:pPr>
+    </w:lvl>
+    <w:lvl w:ilvl="6">
+      <w:start w:val="1"/>
+      <w:numFmt w:val="decimal"/>
+      <w:lvlText w:val="%7."/>
+      <w:lvlJc w:val="left"/>
+      <w:pPr>
+        <w:ind w:left="2520" w:hanging="360"/>
+      </w:pPr>
+    </w:lvl>
+    <w:lvl w:ilvl="7">
+      <w:start w:val="1"/>
+      <w:numFmt w:val="lowerLetter"/>
+      <w:lvlText w:val="%8."/>
+      <w:lvlJc w:val="left"/>
+      <w:pPr>
+        <w:ind w:left="2880" w:hanging="360"/>
+      </w:pPr>
+    </w:lvl>
+    <w:lvl w:ilvl="8">
+      <w:start w:val="1"/>
+      <w:numFmt w:val="lowerRoman"/>
+      <w:lvlText w:val="%9."/>
+      <w:lvlJc w:val="left"/>
+      <w:pPr>
+        <w:ind w:left="3240" w:hanging="360"/>
+      </w:pPr>
+    </w:lvl>
+  </w:abstractNum>
+  <w:abstractNum w:abstractNumId="22" w15:restartNumberingAfterBreak="0">
     <w:nsid w:val="5CF03442"/>
     <w:multiLevelType w:val="hybridMultilevel"/>
     <w:tmpl w:val="15800C18"/>
@@ -2439,7 +3435,103 @@
       </w:pPr>
     </w:lvl>
   </w:abstractNum>
-  <w:abstractNum w:abstractNumId="9" w15:restartNumberingAfterBreak="0">
+  <w:abstractNum w:abstractNumId="23" w15:restartNumberingAfterBreak="0">
+    <w:nsid w:val="5DE43417"/>
+    <w:multiLevelType w:val="multilevel"/>
+    <w:tmpl w:val="DD86EADC"/>
+    <w:numStyleLink w:val="Titres"/>
+  </w:abstractNum>
+  <w:abstractNum w:abstractNumId="24" w15:restartNumberingAfterBreak="0">
+    <w:nsid w:val="5EFE0D78"/>
+    <w:multiLevelType w:val="multilevel"/>
+    <w:tmpl w:val="7E88A192"/>
+    <w:lvl w:ilvl="0">
+      <w:start w:val="1"/>
+      <w:numFmt w:val="decimal"/>
+      <w:lvlText w:val="%1."/>
+      <w:lvlJc w:val="left"/>
+      <w:pPr>
+        <w:ind w:left="6" w:hanging="360"/>
+      </w:pPr>
+      <w:rPr>
+        <w:rFonts w:hint="default"/>
+        <w:u w:val="none"/>
+      </w:rPr>
+    </w:lvl>
+    <w:lvl w:ilvl="1">
+      <w:start w:val="1"/>
+      <w:numFmt w:val="lowerLetter"/>
+      <w:lvlText w:val="%2."/>
+      <w:lvlJc w:val="left"/>
+      <w:pPr>
+        <w:ind w:left="726" w:hanging="360"/>
+      </w:pPr>
+    </w:lvl>
+    <w:lvl w:ilvl="2">
+      <w:start w:val="1"/>
+      <w:numFmt w:val="lowerRoman"/>
+      <w:lvlText w:val="%3."/>
+      <w:lvlJc w:val="right"/>
+      <w:pPr>
+        <w:ind w:left="1446" w:hanging="180"/>
+      </w:pPr>
+    </w:lvl>
+    <w:lvl w:ilvl="3">
+      <w:start w:val="1"/>
+      <w:numFmt w:val="decimal"/>
+      <w:lvlText w:val="%4."/>
+      <w:lvlJc w:val="left"/>
+      <w:pPr>
+        <w:ind w:left="2166" w:hanging="360"/>
+      </w:pPr>
+    </w:lvl>
+    <w:lvl w:ilvl="4">
+      <w:start w:val="1"/>
+      <w:numFmt w:val="lowerLetter"/>
+      <w:lvlText w:val="%5."/>
+      <w:lvlJc w:val="left"/>
+      <w:pPr>
+        <w:ind w:left="2886" w:hanging="360"/>
+      </w:pPr>
+    </w:lvl>
+    <w:lvl w:ilvl="5">
+      <w:start w:val="1"/>
+      <w:numFmt w:val="lowerRoman"/>
+      <w:lvlText w:val="%6."/>
+      <w:lvlJc w:val="right"/>
+      <w:pPr>
+        <w:ind w:left="3606" w:hanging="180"/>
+      </w:pPr>
+    </w:lvl>
+    <w:lvl w:ilvl="6">
+      <w:start w:val="1"/>
+      <w:numFmt w:val="decimal"/>
+      <w:lvlText w:val="%7."/>
+      <w:lvlJc w:val="left"/>
+      <w:pPr>
+        <w:ind w:left="4326" w:hanging="360"/>
+      </w:pPr>
+    </w:lvl>
+    <w:lvl w:ilvl="7">
+      <w:start w:val="1"/>
+      <w:numFmt w:val="lowerLetter"/>
+      <w:lvlText w:val="%8."/>
+      <w:lvlJc w:val="left"/>
+      <w:pPr>
+        <w:ind w:left="5046" w:hanging="360"/>
+      </w:pPr>
+    </w:lvl>
+    <w:lvl w:ilvl="8">
+      <w:start w:val="1"/>
+      <w:numFmt w:val="lowerRoman"/>
+      <w:lvlText w:val="%9."/>
+      <w:lvlJc w:val="right"/>
+      <w:pPr>
+        <w:ind w:left="5766" w:hanging="180"/>
+      </w:pPr>
+    </w:lvl>
+  </w:abstractNum>
+  <w:abstractNum w:abstractNumId="25" w15:restartNumberingAfterBreak="0">
     <w:nsid w:val="68BA65C3"/>
     <w:multiLevelType w:val="hybridMultilevel"/>
     <w:tmpl w:val="D4E264B2"/>
@@ -2552,7 +3644,13 @@
       </w:rPr>
     </w:lvl>
   </w:abstractNum>
-  <w:abstractNum w:abstractNumId="10" w15:restartNumberingAfterBreak="0">
+  <w:abstractNum w:abstractNumId="26" w15:restartNumberingAfterBreak="0">
+    <w:nsid w:val="6D4953BC"/>
+    <w:multiLevelType w:val="multilevel"/>
+    <w:tmpl w:val="DD86EADC"/>
+    <w:numStyleLink w:val="Titres"/>
+  </w:abstractNum>
+  <w:abstractNum w:abstractNumId="27" w15:restartNumberingAfterBreak="0">
     <w:nsid w:val="72271947"/>
     <w:multiLevelType w:val="hybridMultilevel"/>
     <w:tmpl w:val="2A5A40EE"/>
@@ -2665,14 +3763,13 @@
       </w:rPr>
     </w:lvl>
   </w:abstractNum>
-  <w:abstractNum w:abstractNumId="11" w15:restartNumberingAfterBreak="0">
+  <w:abstractNum w:abstractNumId="28" w15:restartNumberingAfterBreak="0">
     <w:nsid w:val="73B714F0"/>
     <w:multiLevelType w:val="hybridMultilevel"/>
     <w:tmpl w:val="2500B9C0"/>
     <w:lvl w:ilvl="0" w:tplc="9CB8C08A">
       <w:start w:val="1"/>
       <w:numFmt w:val="lowerLetter"/>
-      <w:pStyle w:val="Titre3"/>
       <w:lvlText w:val="%1."/>
       <w:lvlJc w:val="left"/>
       <w:pPr>
@@ -2755,7 +3852,7 @@
       </w:pPr>
     </w:lvl>
   </w:abstractNum>
-  <w:abstractNum w:abstractNumId="12" w15:restartNumberingAfterBreak="0">
+  <w:abstractNum w:abstractNumId="29" w15:restartNumberingAfterBreak="0">
     <w:nsid w:val="78EB1759"/>
     <w:multiLevelType w:val="hybridMultilevel"/>
     <w:tmpl w:val="CA385FB4"/>
@@ -2869,55 +3966,118 @@
     </w:lvl>
   </w:abstractNum>
   <w:num w:numId="1">
-    <w:abstractNumId w:val="4"/>
+    <w:abstractNumId w:val="13"/>
   </w:num>
   <w:num w:numId="2">
-    <w:abstractNumId w:val="7"/>
+    <w:abstractNumId w:val="19"/>
   </w:num>
   <w:num w:numId="3">
+    <w:abstractNumId w:val="14"/>
+  </w:num>
+  <w:num w:numId="4">
+    <w:abstractNumId w:val="22"/>
+  </w:num>
+  <w:num w:numId="5">
+    <w:abstractNumId w:val="18"/>
+  </w:num>
+  <w:num w:numId="6">
+    <w:abstractNumId w:val="28"/>
+  </w:num>
+  <w:num w:numId="7">
+    <w:abstractNumId w:val="10"/>
+  </w:num>
+  <w:num w:numId="8">
     <w:abstractNumId w:val="5"/>
   </w:num>
-  <w:num w:numId="4">
-    <w:abstractNumId w:val="8"/>
+  <w:num w:numId="9">
+    <w:abstractNumId w:val="25"/>
   </w:num>
-  <w:num w:numId="5">
+  <w:num w:numId="10">
     <w:abstractNumId w:val="6"/>
   </w:num>
-  <w:num w:numId="6">
-    <w:abstractNumId w:val="11"/>
+  <w:num w:numId="11">
+    <w:abstractNumId w:val="29"/>
   </w:num>
-  <w:num w:numId="7">
-    <w:abstractNumId w:val="2"/>
-  </w:num>
-  <w:num w:numId="8">
-    <w:abstractNumId w:val="0"/>
-  </w:num>
-  <w:num w:numId="9">
-    <w:abstractNumId w:val="9"/>
-  </w:num>
-  <w:num w:numId="10">
-    <w:abstractNumId w:val="1"/>
-  </w:num>
-  <w:num w:numId="11">
+  <w:num w:numId="12">
     <w:abstractNumId w:val="12"/>
   </w:num>
-  <w:num w:numId="12">
-    <w:abstractNumId w:val="3"/>
-  </w:num>
   <w:num w:numId="13">
-    <w:abstractNumId w:val="11"/>
+    <w:abstractNumId w:val="28"/>
     <w:lvlOverride w:ilvl="0">
       <w:startOverride w:val="1"/>
     </w:lvlOverride>
   </w:num>
   <w:num w:numId="14">
-    <w:abstractNumId w:val="0"/>
+    <w:abstractNumId w:val="5"/>
     <w:lvlOverride w:ilvl="0">
       <w:startOverride w:val="1"/>
     </w:lvlOverride>
   </w:num>
   <w:num w:numId="15">
-    <w:abstractNumId w:val="10"/>
+    <w:abstractNumId w:val="27"/>
+  </w:num>
+  <w:num w:numId="16">
+    <w:abstractNumId w:val="28"/>
+    <w:lvlOverride w:ilvl="0">
+      <w:startOverride w:val="1"/>
+    </w:lvlOverride>
+  </w:num>
+  <w:num w:numId="17">
+    <w:abstractNumId w:val="5"/>
+    <w:lvlOverride w:ilvl="0">
+      <w:startOverride w:val="1"/>
+    </w:lvlOverride>
+  </w:num>
+  <w:num w:numId="18">
+    <w:abstractNumId w:val="24"/>
+  </w:num>
+  <w:num w:numId="19">
+    <w:abstractNumId w:val="1"/>
+  </w:num>
+  <w:num w:numId="20">
+    <w:abstractNumId w:val="8"/>
+  </w:num>
+  <w:num w:numId="21">
+    <w:abstractNumId w:val="20"/>
+  </w:num>
+  <w:num w:numId="22">
+    <w:abstractNumId w:val="21"/>
+  </w:num>
+  <w:num w:numId="23">
+    <w:abstractNumId w:val="3"/>
+  </w:num>
+  <w:num w:numId="24">
+    <w:abstractNumId w:val="16"/>
+  </w:num>
+  <w:num w:numId="25">
+    <w:abstractNumId w:val="0"/>
+  </w:num>
+  <w:num w:numId="26">
+    <w:abstractNumId w:val="9"/>
+  </w:num>
+  <w:num w:numId="27">
+    <w:abstractNumId w:val="26"/>
+  </w:num>
+  <w:num w:numId="28">
+    <w:abstractNumId w:val="17"/>
+  </w:num>
+  <w:num w:numId="29">
+    <w:abstractNumId w:val="11"/>
+  </w:num>
+  <w:num w:numId="30">
+    <w:abstractNumId w:val="2"/>
+  </w:num>
+  <w:num w:numId="31">
+    <w:abstractNumId w:val="4"/>
+  </w:num>
+  <w:num w:numId="32">
+    <w:abstractNumId w:val="23"/>
+  </w:num>
+  <w:num w:numId="33">
+    <w:abstractNumId w:val="15"/>
+  </w:num>
+  <w:num w:numId="34">
+    <w:abstractNumId w:val="7"/>
   </w:num>
 </w:numbering>
 </file>
@@ -3333,18 +4493,17 @@
     <w:link w:val="Titre1Car"/>
     <w:uiPriority w:val="9"/>
     <w:qFormat/>
-    <w:rsid w:val="003A4986"/>
+    <w:rsid w:val="00B64A2B"/>
     <w:pPr>
       <w:keepNext/>
       <w:keepLines/>
       <w:numPr>
-        <w:numId w:val="1"/>
+        <w:numId w:val="34"/>
       </w:numPr>
       <w:pBdr>
         <w:bottom w:val="single" w:sz="4" w:space="0" w:color="auto"/>
       </w:pBdr>
       <w:spacing w:before="240" w:after="0"/>
-      <w:ind w:left="284" w:hanging="284"/>
       <w:outlineLvl w:val="0"/>
     </w:pPr>
     <w:rPr>
@@ -3362,12 +4521,13 @@
     <w:uiPriority w:val="9"/>
     <w:unhideWhenUsed/>
     <w:qFormat/>
-    <w:rsid w:val="00952A63"/>
+    <w:rsid w:val="00B64A2B"/>
     <w:pPr>
       <w:keepNext/>
       <w:keepLines/>
       <w:numPr>
-        <w:numId w:val="5"/>
+        <w:ilvl w:val="1"/>
+        <w:numId w:val="34"/>
       </w:numPr>
       <w:spacing w:before="40" w:after="0"/>
       <w:outlineLvl w:val="1"/>
@@ -3388,13 +4548,13 @@
     <w:uiPriority w:val="9"/>
     <w:unhideWhenUsed/>
     <w:qFormat/>
-    <w:rsid w:val="003A4986"/>
+    <w:rsid w:val="00B64A2B"/>
     <w:pPr>
       <w:numPr>
-        <w:numId w:val="6"/>
+        <w:ilvl w:val="2"/>
+        <w:numId w:val="34"/>
       </w:numPr>
       <w:spacing w:after="40"/>
-      <w:ind w:left="1066" w:hanging="357"/>
       <w:outlineLvl w:val="2"/>
     </w:pPr>
     <w:rPr>
@@ -3410,15 +4570,15 @@
     <w:uiPriority w:val="9"/>
     <w:unhideWhenUsed/>
     <w:qFormat/>
-    <w:rsid w:val="00A11E09"/>
+    <w:rsid w:val="00B64A2B"/>
     <w:pPr>
       <w:keepNext/>
       <w:keepLines/>
       <w:numPr>
-        <w:numId w:val="8"/>
+        <w:ilvl w:val="3"/>
+        <w:numId w:val="34"/>
       </w:numPr>
       <w:spacing w:after="0"/>
-      <w:ind w:left="1078" w:hanging="227"/>
       <w:outlineLvl w:val="3"/>
     </w:pPr>
     <w:rPr>
@@ -3428,6 +4588,135 @@
       <w:color w:val="000000" w:themeColor="accent1" w:themeShade="BF"/>
       <w:sz w:val="26"/>
       <w:szCs w:val="26"/>
+    </w:rPr>
+  </w:style>
+  <w:style w:type="paragraph" w:styleId="Titre5">
+    <w:name w:val="heading 5"/>
+    <w:basedOn w:val="Normal"/>
+    <w:next w:val="Normal"/>
+    <w:link w:val="Titre5Car"/>
+    <w:uiPriority w:val="9"/>
+    <w:unhideWhenUsed/>
+    <w:qFormat/>
+    <w:rsid w:val="003D22BD"/>
+    <w:pPr>
+      <w:keepNext/>
+      <w:keepLines/>
+      <w:numPr>
+        <w:ilvl w:val="4"/>
+        <w:numId w:val="34"/>
+      </w:numPr>
+      <w:spacing w:before="40" w:after="0"/>
+      <w:outlineLvl w:val="4"/>
+    </w:pPr>
+    <w:rPr>
+      <w:rFonts w:asciiTheme="majorHAnsi" w:eastAsiaTheme="majorEastAsia" w:hAnsiTheme="majorHAnsi" w:cs="Times New Roman (Titres CS)"/>
+      <w:smallCaps/>
+      <w:color w:val="000000" w:themeColor="accent1" w:themeShade="BF"/>
+    </w:rPr>
+  </w:style>
+  <w:style w:type="paragraph" w:styleId="Titre6">
+    <w:name w:val="heading 6"/>
+    <w:basedOn w:val="Normal"/>
+    <w:next w:val="Normal"/>
+    <w:link w:val="Titre6Car"/>
+    <w:uiPriority w:val="9"/>
+    <w:unhideWhenUsed/>
+    <w:qFormat/>
+    <w:rsid w:val="003D22BD"/>
+    <w:pPr>
+      <w:keepNext/>
+      <w:keepLines/>
+      <w:numPr>
+        <w:ilvl w:val="5"/>
+        <w:numId w:val="34"/>
+      </w:numPr>
+      <w:spacing w:before="40" w:after="0"/>
+      <w:outlineLvl w:val="5"/>
+    </w:pPr>
+    <w:rPr>
+      <w:rFonts w:asciiTheme="majorHAnsi" w:eastAsiaTheme="majorEastAsia" w:hAnsiTheme="majorHAnsi" w:cstheme="majorBidi"/>
+      <w:color w:val="000000" w:themeColor="accent1" w:themeShade="7F"/>
+    </w:rPr>
+  </w:style>
+  <w:style w:type="paragraph" w:styleId="Titre7">
+    <w:name w:val="heading 7"/>
+    <w:basedOn w:val="Normal"/>
+    <w:next w:val="Normal"/>
+    <w:link w:val="Titre7Car"/>
+    <w:uiPriority w:val="9"/>
+    <w:unhideWhenUsed/>
+    <w:qFormat/>
+    <w:rsid w:val="003D22BD"/>
+    <w:pPr>
+      <w:keepNext/>
+      <w:keepLines/>
+      <w:numPr>
+        <w:ilvl w:val="6"/>
+        <w:numId w:val="34"/>
+      </w:numPr>
+      <w:spacing w:before="40" w:after="0"/>
+      <w:outlineLvl w:val="6"/>
+    </w:pPr>
+    <w:rPr>
+      <w:rFonts w:asciiTheme="majorHAnsi" w:eastAsiaTheme="majorEastAsia" w:hAnsiTheme="majorHAnsi" w:cstheme="majorBidi"/>
+      <w:i/>
+      <w:iCs/>
+      <w:color w:val="000000" w:themeColor="accent1" w:themeShade="7F"/>
+    </w:rPr>
+  </w:style>
+  <w:style w:type="paragraph" w:styleId="Titre8">
+    <w:name w:val="heading 8"/>
+    <w:basedOn w:val="Normal"/>
+    <w:next w:val="Normal"/>
+    <w:link w:val="Titre8Car"/>
+    <w:uiPriority w:val="9"/>
+    <w:unhideWhenUsed/>
+    <w:qFormat/>
+    <w:rsid w:val="003D22BD"/>
+    <w:pPr>
+      <w:keepNext/>
+      <w:keepLines/>
+      <w:numPr>
+        <w:ilvl w:val="7"/>
+        <w:numId w:val="34"/>
+      </w:numPr>
+      <w:spacing w:before="40" w:after="0"/>
+      <w:outlineLvl w:val="7"/>
+    </w:pPr>
+    <w:rPr>
+      <w:rFonts w:asciiTheme="majorHAnsi" w:eastAsiaTheme="majorEastAsia" w:hAnsiTheme="majorHAnsi" w:cstheme="majorBidi"/>
+      <w:color w:val="272727" w:themeColor="text1" w:themeTint="D8"/>
+      <w:sz w:val="21"/>
+      <w:szCs w:val="21"/>
+    </w:rPr>
+  </w:style>
+  <w:style w:type="paragraph" w:styleId="Titre9">
+    <w:name w:val="heading 9"/>
+    <w:basedOn w:val="Normal"/>
+    <w:next w:val="Normal"/>
+    <w:link w:val="Titre9Car"/>
+    <w:uiPriority w:val="9"/>
+    <w:unhideWhenUsed/>
+    <w:qFormat/>
+    <w:rsid w:val="003D22BD"/>
+    <w:pPr>
+      <w:keepNext/>
+      <w:keepLines/>
+      <w:numPr>
+        <w:ilvl w:val="8"/>
+        <w:numId w:val="34"/>
+      </w:numPr>
+      <w:spacing w:before="40" w:after="0"/>
+      <w:outlineLvl w:val="8"/>
+    </w:pPr>
+    <w:rPr>
+      <w:rFonts w:asciiTheme="majorHAnsi" w:eastAsiaTheme="majorEastAsia" w:hAnsiTheme="majorHAnsi" w:cstheme="majorBidi"/>
+      <w:i/>
+      <w:iCs/>
+      <w:color w:val="272727" w:themeColor="text1" w:themeTint="D8"/>
+      <w:sz w:val="21"/>
+      <w:szCs w:val="21"/>
     </w:rPr>
   </w:style>
   <w:style w:type="character" w:default="1" w:styleId="Policepardfaut">
@@ -3632,22 +4921,32 @@
   </w:style>
   <w:style w:type="paragraph" w:styleId="TM1">
     <w:name w:val="toc 1"/>
-    <w:basedOn w:val="Normal"/>
+    <w:basedOn w:val="Titre1"/>
     <w:next w:val="Normal"/>
     <w:autoRedefine/>
     <w:uiPriority w:val="39"/>
     <w:unhideWhenUsed/>
-    <w:rsid w:val="001A1274"/>
+    <w:rsid w:val="00930B1F"/>
     <w:pPr>
-      <w:tabs>
-        <w:tab w:val="left" w:pos="440"/>
-        <w:tab w:val="right" w:leader="dot" w:pos="9350"/>
-      </w:tabs>
-      <w:spacing w:after="100"/>
-      <w:ind w:left="284" w:hanging="284"/>
+      <w:keepNext w:val="0"/>
+      <w:keepLines w:val="0"/>
+      <w:numPr>
+        <w:numId w:val="0"/>
+      </w:numPr>
+      <w:pBdr>
+        <w:bottom w:val="none" w:sz="0" w:space="0" w:color="auto"/>
+      </w:pBdr>
+      <w:spacing w:before="120" w:after="120"/>
+      <w:outlineLvl w:val="9"/>
     </w:pPr>
     <w:rPr>
-      <w:noProof/>
+      <w:rFonts w:asciiTheme="minorHAnsi" w:eastAsiaTheme="minorEastAsia" w:hAnsiTheme="minorHAnsi" w:cstheme="minorBidi"/>
+      <w:b/>
+      <w:bCs/>
+      <w:caps/>
+      <w:color w:val="auto"/>
+      <w:sz w:val="20"/>
+      <w:szCs w:val="20"/>
     </w:rPr>
   </w:style>
   <w:style w:type="character" w:styleId="Hyperlien">
@@ -3663,42 +4962,241 @@
   </w:style>
   <w:style w:type="paragraph" w:styleId="TM2">
     <w:name w:val="toc 2"/>
+    <w:basedOn w:val="Titre2"/>
+    <w:next w:val="Normal"/>
+    <w:autoRedefine/>
+    <w:uiPriority w:val="39"/>
+    <w:unhideWhenUsed/>
+    <w:rsid w:val="00930B1F"/>
+    <w:pPr>
+      <w:keepNext w:val="0"/>
+      <w:keepLines w:val="0"/>
+      <w:numPr>
+        <w:ilvl w:val="0"/>
+        <w:numId w:val="0"/>
+      </w:numPr>
+      <w:spacing w:before="0"/>
+      <w:ind w:left="240"/>
+      <w:outlineLvl w:val="9"/>
+    </w:pPr>
+    <w:rPr>
+      <w:rFonts w:asciiTheme="minorHAnsi" w:eastAsiaTheme="minorEastAsia" w:hAnsiTheme="minorHAnsi" w:cstheme="minorBidi"/>
+      <w:smallCaps/>
+      <w:color w:val="auto"/>
+      <w:sz w:val="20"/>
+      <w:szCs w:val="20"/>
+      <w:u w:val="none"/>
+    </w:rPr>
+  </w:style>
+  <w:style w:type="paragraph" w:styleId="TM3">
+    <w:name w:val="toc 3"/>
+    <w:basedOn w:val="Titre3"/>
+    <w:next w:val="Normal"/>
+    <w:autoRedefine/>
+    <w:uiPriority w:val="39"/>
+    <w:unhideWhenUsed/>
+    <w:rsid w:val="00930B1F"/>
+    <w:pPr>
+      <w:numPr>
+        <w:ilvl w:val="0"/>
+        <w:numId w:val="0"/>
+      </w:numPr>
+      <w:spacing w:after="0"/>
+      <w:ind w:left="480"/>
+      <w:contextualSpacing w:val="0"/>
+      <w:outlineLvl w:val="9"/>
+    </w:pPr>
+    <w:rPr>
+      <w:rFonts w:asciiTheme="minorHAnsi" w:hAnsiTheme="minorHAnsi"/>
+      <w:i/>
+      <w:iCs/>
+      <w:sz w:val="20"/>
+      <w:szCs w:val="20"/>
+    </w:rPr>
+  </w:style>
+  <w:style w:type="numbering" w:customStyle="1" w:styleId="Titres">
+    <w:name w:val="Titres"/>
+    <w:uiPriority w:val="99"/>
+    <w:rsid w:val="003D22BD"/>
+    <w:pPr>
+      <w:numPr>
+        <w:numId w:val="33"/>
+      </w:numPr>
+    </w:pPr>
+  </w:style>
+  <w:style w:type="character" w:customStyle="1" w:styleId="Titre5Car">
+    <w:name w:val="Titre 5 Car"/>
+    <w:basedOn w:val="Policepardfaut"/>
+    <w:link w:val="Titre5"/>
+    <w:uiPriority w:val="9"/>
+    <w:rsid w:val="003D22BD"/>
+    <w:rPr>
+      <w:rFonts w:asciiTheme="majorHAnsi" w:eastAsiaTheme="majorEastAsia" w:hAnsiTheme="majorHAnsi" w:cs="Times New Roman (Titres CS)"/>
+      <w:smallCaps/>
+      <w:color w:val="000000" w:themeColor="accent1" w:themeShade="BF"/>
+      <w:sz w:val="24"/>
+    </w:rPr>
+  </w:style>
+  <w:style w:type="paragraph" w:styleId="TM4">
+    <w:name w:val="toc 4"/>
     <w:basedOn w:val="Normal"/>
     <w:next w:val="Normal"/>
     <w:autoRedefine/>
     <w:uiPriority w:val="39"/>
     <w:unhideWhenUsed/>
-    <w:rsid w:val="001A1274"/>
+    <w:rsid w:val="0088554E"/>
     <w:pPr>
-      <w:tabs>
-        <w:tab w:val="left" w:pos="567"/>
-        <w:tab w:val="right" w:leader="dot" w:pos="9350"/>
-      </w:tabs>
-      <w:spacing w:after="100"/>
-      <w:ind w:left="567" w:hanging="327"/>
+      <w:spacing w:after="0"/>
+      <w:ind w:left="720"/>
     </w:pPr>
     <w:rPr>
-      <w:noProof/>
+      <w:rFonts w:asciiTheme="minorHAnsi" w:hAnsiTheme="minorHAnsi"/>
+      <w:sz w:val="18"/>
+      <w:szCs w:val="18"/>
     </w:rPr>
   </w:style>
-  <w:style w:type="paragraph" w:styleId="TM3">
-    <w:name w:val="toc 3"/>
+  <w:style w:type="character" w:customStyle="1" w:styleId="Titre6Car">
+    <w:name w:val="Titre 6 Car"/>
+    <w:basedOn w:val="Policepardfaut"/>
+    <w:link w:val="Titre6"/>
+    <w:uiPriority w:val="9"/>
+    <w:rsid w:val="003D22BD"/>
+    <w:rPr>
+      <w:rFonts w:asciiTheme="majorHAnsi" w:eastAsiaTheme="majorEastAsia" w:hAnsiTheme="majorHAnsi" w:cstheme="majorBidi"/>
+      <w:color w:val="000000" w:themeColor="accent1" w:themeShade="7F"/>
+      <w:sz w:val="24"/>
+    </w:rPr>
+  </w:style>
+  <w:style w:type="character" w:customStyle="1" w:styleId="Titre7Car">
+    <w:name w:val="Titre 7 Car"/>
+    <w:basedOn w:val="Policepardfaut"/>
+    <w:link w:val="Titre7"/>
+    <w:uiPriority w:val="9"/>
+    <w:rsid w:val="003D22BD"/>
+    <w:rPr>
+      <w:rFonts w:asciiTheme="majorHAnsi" w:eastAsiaTheme="majorEastAsia" w:hAnsiTheme="majorHAnsi" w:cstheme="majorBidi"/>
+      <w:i/>
+      <w:iCs/>
+      <w:color w:val="000000" w:themeColor="accent1" w:themeShade="7F"/>
+      <w:sz w:val="24"/>
+    </w:rPr>
+  </w:style>
+  <w:style w:type="character" w:customStyle="1" w:styleId="Titre8Car">
+    <w:name w:val="Titre 8 Car"/>
+    <w:basedOn w:val="Policepardfaut"/>
+    <w:link w:val="Titre8"/>
+    <w:uiPriority w:val="9"/>
+    <w:rsid w:val="003D22BD"/>
+    <w:rPr>
+      <w:rFonts w:asciiTheme="majorHAnsi" w:eastAsiaTheme="majorEastAsia" w:hAnsiTheme="majorHAnsi" w:cstheme="majorBidi"/>
+      <w:color w:val="272727" w:themeColor="text1" w:themeTint="D8"/>
+      <w:sz w:val="21"/>
+      <w:szCs w:val="21"/>
+    </w:rPr>
+  </w:style>
+  <w:style w:type="character" w:customStyle="1" w:styleId="Titre9Car">
+    <w:name w:val="Titre 9 Car"/>
+    <w:basedOn w:val="Policepardfaut"/>
+    <w:link w:val="Titre9"/>
+    <w:uiPriority w:val="9"/>
+    <w:rsid w:val="003D22BD"/>
+    <w:rPr>
+      <w:rFonts w:asciiTheme="majorHAnsi" w:eastAsiaTheme="majorEastAsia" w:hAnsiTheme="majorHAnsi" w:cstheme="majorBidi"/>
+      <w:i/>
+      <w:iCs/>
+      <w:color w:val="272727" w:themeColor="text1" w:themeTint="D8"/>
+      <w:sz w:val="21"/>
+      <w:szCs w:val="21"/>
+    </w:rPr>
+  </w:style>
+  <w:style w:type="paragraph" w:styleId="TM5">
+    <w:name w:val="toc 5"/>
     <w:basedOn w:val="Normal"/>
     <w:next w:val="Normal"/>
     <w:autoRedefine/>
     <w:uiPriority w:val="39"/>
     <w:unhideWhenUsed/>
-    <w:rsid w:val="001A1274"/>
+    <w:rsid w:val="0088554E"/>
     <w:pPr>
-      <w:tabs>
-        <w:tab w:val="left" w:pos="880"/>
-        <w:tab w:val="right" w:leader="dot" w:pos="9350"/>
-      </w:tabs>
-      <w:spacing w:after="100"/>
-      <w:ind w:left="709" w:hanging="229"/>
+      <w:spacing w:after="0"/>
+      <w:ind w:left="960"/>
     </w:pPr>
     <w:rPr>
-      <w:noProof/>
+      <w:rFonts w:asciiTheme="minorHAnsi" w:hAnsiTheme="minorHAnsi"/>
+      <w:sz w:val="18"/>
+      <w:szCs w:val="18"/>
+    </w:rPr>
+  </w:style>
+  <w:style w:type="paragraph" w:styleId="TM6">
+    <w:name w:val="toc 6"/>
+    <w:basedOn w:val="Normal"/>
+    <w:next w:val="Normal"/>
+    <w:autoRedefine/>
+    <w:uiPriority w:val="39"/>
+    <w:unhideWhenUsed/>
+    <w:rsid w:val="0088554E"/>
+    <w:pPr>
+      <w:spacing w:after="0"/>
+      <w:ind w:left="1200"/>
+    </w:pPr>
+    <w:rPr>
+      <w:rFonts w:asciiTheme="minorHAnsi" w:hAnsiTheme="minorHAnsi"/>
+      <w:sz w:val="18"/>
+      <w:szCs w:val="18"/>
+    </w:rPr>
+  </w:style>
+  <w:style w:type="paragraph" w:styleId="TM7">
+    <w:name w:val="toc 7"/>
+    <w:basedOn w:val="Normal"/>
+    <w:next w:val="Normal"/>
+    <w:autoRedefine/>
+    <w:uiPriority w:val="39"/>
+    <w:unhideWhenUsed/>
+    <w:rsid w:val="0088554E"/>
+    <w:pPr>
+      <w:spacing w:after="0"/>
+      <w:ind w:left="1440"/>
+    </w:pPr>
+    <w:rPr>
+      <w:rFonts w:asciiTheme="minorHAnsi" w:hAnsiTheme="minorHAnsi"/>
+      <w:sz w:val="18"/>
+      <w:szCs w:val="18"/>
+    </w:rPr>
+  </w:style>
+  <w:style w:type="paragraph" w:styleId="TM8">
+    <w:name w:val="toc 8"/>
+    <w:basedOn w:val="Normal"/>
+    <w:next w:val="Normal"/>
+    <w:autoRedefine/>
+    <w:uiPriority w:val="39"/>
+    <w:unhideWhenUsed/>
+    <w:rsid w:val="0088554E"/>
+    <w:pPr>
+      <w:spacing w:after="0"/>
+      <w:ind w:left="1680"/>
+    </w:pPr>
+    <w:rPr>
+      <w:rFonts w:asciiTheme="minorHAnsi" w:hAnsiTheme="minorHAnsi"/>
+      <w:sz w:val="18"/>
+      <w:szCs w:val="18"/>
+    </w:rPr>
+  </w:style>
+  <w:style w:type="paragraph" w:styleId="TM9">
+    <w:name w:val="toc 9"/>
+    <w:basedOn w:val="Normal"/>
+    <w:next w:val="Normal"/>
+    <w:autoRedefine/>
+    <w:uiPriority w:val="39"/>
+    <w:unhideWhenUsed/>
+    <w:rsid w:val="0088554E"/>
+    <w:pPr>
+      <w:spacing w:after="0"/>
+      <w:ind w:left="1920"/>
+    </w:pPr>
+    <w:rPr>
+      <w:rFonts w:asciiTheme="minorHAnsi" w:hAnsiTheme="minorHAnsi"/>
+      <w:sz w:val="18"/>
+      <w:szCs w:val="18"/>
     </w:rPr>
   </w:style>
 </w:styles>

</xml_diff>